<commit_message>
Updated the LTSpice sim of the ISC to use audio (.wav) files! Also worked on documentation of ISC.
</commit_message>
<xml_diff>
--- a/Documents/Input_Signal_Conditioner_Design.docx
+++ b/Documents/Input_Signal_Conditioner_Design.docx
@@ -99,7 +99,6 @@
       <w:r>
         <w:rPr>
           <w:szCs w:val="24"/>
-          <w:u w:val="single"/>
         </w:rPr>
         <w:t>ISC</w:t>
       </w:r>
@@ -107,24 +106,11 @@
         <w:rPr>
           <w:szCs w:val="24"/>
         </w:rPr>
-        <w:t xml:space="preserve">) is an amplifier and low-pass filter circuit responsible for conditioning the raw microphone signal from a dynamic microphone to be sampled by an Analog-to-Digital </w:t>
-      </w:r>
-      <w:r>
-        <w:rPr>
-          <w:szCs w:val="24"/>
-        </w:rPr>
-        <w:t>Converter (</w:t>
-      </w:r>
-      <w:r>
-        <w:rPr>
-          <w:szCs w:val="24"/>
-        </w:rPr>
-        <w:t xml:space="preserve">ADC). The circuit comprises of a DC biasing network, non-inverting amplifier, and a 2nd Order </w:t>
-      </w:r>
-      <w:r>
-        <w:rPr>
-          <w:szCs w:val="24"/>
-          <w:u w:val="single"/>
+        <w:t xml:space="preserve">) is an amplifier and low-pass filter circuit responsible for conditioning the raw microphone signal from a dynamic microphone to be sampled by an Analog-to-Digital Converter (ADC). The circuit comprises of a DC biasing network, non-inverting amplifier, and a 2nd Order </w:t>
+      </w:r>
+      <w:r>
+        <w:rPr>
+          <w:szCs w:val="24"/>
         </w:rPr>
         <w:t>Butterworth</w:t>
       </w:r>
@@ -137,7 +123,6 @@
       <w:r>
         <w:rPr>
           <w:szCs w:val="24"/>
-          <w:u w:val="single"/>
         </w:rPr>
         <w:t>LPF</w:t>
       </w:r>
@@ -150,22 +135,8 @@
       <w:r>
         <w:rPr>
           <w:szCs w:val="24"/>
-          <w:u w:val="single"/>
-        </w:rPr>
-        <w:t>CS5343</w:t>
-      </w:r>
-      <w:r>
-        <w:rPr>
-          <w:szCs w:val="24"/>
-        </w:rPr>
-        <w:t>-</w:t>
-      </w:r>
-      <w:r>
-        <w:rPr>
-          <w:szCs w:val="24"/>
-          <w:u w:val="single"/>
-        </w:rPr>
-        <w:t>CZZ</w:t>
+        </w:rPr>
+        <w:t>CS5343-CZZ</w:t>
       </w:r>
       <w:r>
         <w:rPr>
@@ -200,7 +171,7 @@
           <w:szCs w:val="32"/>
         </w:rPr>
         <w:tab/>
-        <w:t>Design Requirements</w:t>
+        <w:t xml:space="preserve">Design </w:t>
       </w:r>
     </w:p>
     <w:p>
@@ -219,7 +190,7 @@
           <w:sz w:val="32"/>
           <w:szCs w:val="32"/>
         </w:rPr>
-        <w:t>2.1</w:t>
+        <w:t>2.</w:t>
       </w:r>
       <w:r>
         <w:rPr>
@@ -228,8 +199,57 @@
           <w:sz w:val="32"/>
           <w:szCs w:val="32"/>
         </w:rPr>
+        <w:t>1</w:t>
+      </w:r>
+      <w:r>
+        <w:rPr>
+          <w:b/>
+          <w:bCs/>
+          <w:sz w:val="32"/>
+          <w:szCs w:val="32"/>
+        </w:rPr>
         <w:tab/>
         <w:t>Sallen-Key Low Pass Filter Design</w:t>
+      </w:r>
+    </w:p>
+    <w:p>
+      <w:pPr>
+        <w:rPr>
+          <w:szCs w:val="24"/>
+        </w:rPr>
+      </w:pPr>
+      <w:r>
+        <w:rPr>
+          <w:szCs w:val="24"/>
+        </w:rPr>
+        <w:t>A lowpass filter is designed to condition the frequency response of the microphone prior to sampling of the ADC. Typically, a lowpass filter is used as an anti-aliasing filter for the ADC to ensure no frequency components greater than the Nyquist frequency (Fs / 2) are sampled (which would result in signal aliasing). However, since the design uses a Sigma-Delta ADC with a digital internal anti-aliasing filter, the filter designed for this board is not specifically targeted for anti-aliasing</w:t>
+      </w:r>
+      <w:r>
+        <w:rPr>
+          <w:szCs w:val="24"/>
+        </w:rPr>
+        <w:t>. The lowpass filter design for the Input Signal Conditioner is primarily to cutoff frequencies outside the expected vocal range of a singer. Thus, the cutoff frequency is set to 15KHz, which is a common cutoff frequency estimate for most dynamic microphones.</w:t>
+      </w:r>
+      <w:r>
+        <w:rPr>
+          <w:szCs w:val="24"/>
+        </w:rPr>
+        <w:t xml:space="preserve"> In this design, a Butterwork Sallen-Key lowpass filter is chosen for a </w:t>
+      </w:r>
+      <w:r>
+        <w:rPr>
+          <w:b/>
+          <w:bCs/>
+          <w:szCs w:val="24"/>
+          <w:u w:val="single"/>
+        </w:rPr>
+        <w:t>variety of reasons</w:t>
+      </w:r>
+      <w:r>
+        <w:rPr>
+          <w:szCs w:val="24"/>
+        </w:rPr>
+        <w:t xml:space="preserve"> [Discuss those here].</w:t>
       </w:r>
     </w:p>
     <w:p>
@@ -642,6 +662,7 @@
                 <w:bCs/>
                 <w:szCs w:val="24"/>
               </w:rPr>
+              <w:lastRenderedPageBreak/>
               <w:t>Specification</w:t>
             </w:r>
           </w:p>
@@ -1102,7 +1123,6 @@
         <w:rPr>
           <w:szCs w:val="24"/>
         </w:rPr>
-        <w:lastRenderedPageBreak/>
         <w:t>The design of the lowpass Sallen-Key filter was generated by the Microchip FilterLab</w:t>
       </w:r>
       <w:r>
@@ -1167,14 +1187,27 @@
       <w:r>
         <w:t xml:space="preserve">Figure </w:t>
       </w:r>
-      <w:fldSimple w:instr=" SEQ Figure \* ARABIC ">
-        <w:r>
-          <w:rPr>
-            <w:noProof/>
-          </w:rPr>
-          <w:t>1</w:t>
-        </w:r>
-      </w:fldSimple>
+      <w:r>
+        <w:fldChar w:fldCharType="begin"/>
+      </w:r>
+      <w:r>
+        <w:instrText xml:space="preserve"> SEQ Figure \* ARABIC </w:instrText>
+      </w:r>
+      <w:r>
+        <w:fldChar w:fldCharType="separate"/>
+      </w:r>
+      <w:r>
+        <w:rPr>
+          <w:noProof/>
+        </w:rPr>
+        <w:t>1</w:t>
+      </w:r>
+      <w:r>
+        <w:rPr>
+          <w:noProof/>
+        </w:rPr>
+        <w:fldChar w:fldCharType="end"/>
+      </w:r>
       <w:r>
         <w:t>- Sallen-Key, Butterworth, LPF generated by Microchip FilterLab design software (Fc=15KHz).</w:t>
       </w:r>
@@ -1239,14 +1272,27 @@
       <w:r>
         <w:t xml:space="preserve">Figure </w:t>
       </w:r>
-      <w:fldSimple w:instr=" SEQ Figure \* ARABIC ">
-        <w:r>
-          <w:rPr>
-            <w:noProof/>
-          </w:rPr>
-          <w:t>2</w:t>
-        </w:r>
-      </w:fldSimple>
+      <w:r>
+        <w:fldChar w:fldCharType="begin"/>
+      </w:r>
+      <w:r>
+        <w:instrText xml:space="preserve"> SEQ Figure \* ARABIC </w:instrText>
+      </w:r>
+      <w:r>
+        <w:fldChar w:fldCharType="separate"/>
+      </w:r>
+      <w:r>
+        <w:rPr>
+          <w:noProof/>
+        </w:rPr>
+        <w:t>2</w:t>
+      </w:r>
+      <w:r>
+        <w:rPr>
+          <w:noProof/>
+        </w:rPr>
+        <w:fldChar w:fldCharType="end"/>
+      </w:r>
       <w:r>
         <w:t xml:space="preserve"> - LTSpice simulation schematic of LPF.</w:t>
       </w:r>
@@ -1307,25 +1353,602 @@
       <w:r>
         <w:t xml:space="preserve">Figure </w:t>
       </w:r>
+      <w:r>
+        <w:fldChar w:fldCharType="begin"/>
+      </w:r>
+      <w:r>
+        <w:instrText xml:space="preserve"> SEQ Figure \* ARABIC </w:instrText>
+      </w:r>
+      <w:r>
+        <w:fldChar w:fldCharType="separate"/>
+      </w:r>
+      <w:r>
+        <w:rPr>
+          <w:noProof/>
+        </w:rPr>
+        <w:t>3</w:t>
+      </w:r>
+      <w:r>
+        <w:rPr>
+          <w:noProof/>
+        </w:rPr>
+        <w:fldChar w:fldCharType="end"/>
+      </w:r>
+      <w:bookmarkEnd w:id="0"/>
+      <w:r>
+        <w:t>- LTSpice simulated LPF frequency response.</w:t>
+      </w:r>
+    </w:p>
+    <w:p>
+      <w:r>
+        <w:fldChar w:fldCharType="begin"/>
+      </w:r>
+      <w:r>
+        <w:instrText xml:space="preserve"> REF _Ref54734744 \h </w:instrText>
+      </w:r>
+      <w:r>
+        <w:fldChar w:fldCharType="separate"/>
+      </w:r>
+      <w:r>
+        <w:t xml:space="preserve">Figure </w:t>
+      </w:r>
+      <w:r>
+        <w:rPr>
+          <w:noProof/>
+        </w:rPr>
+        <w:t>3</w:t>
+      </w:r>
+      <w:r>
+        <w:fldChar w:fldCharType="end"/>
+      </w:r>
+      <w:r>
+        <w:t xml:space="preserve"> shows the expected magnitude and phase response of the filter. Analyzing the magnitude response shows flat 0dB gain for the passband frequencies and -20dB per decade attenuation after the passband. The expected frequency range of the microphone signal will maintain most of the energy from approximately 50Hz to 2KHz. In this frequency range, it is observed there is a nearly constant group delay (linear phase) as desired.</w:t>
+      </w:r>
+    </w:p>
+    <w:p>
+      <w:pPr>
+        <w:rPr>
+          <w:b/>
+          <w:bCs/>
+          <w:sz w:val="32"/>
+          <w:szCs w:val="32"/>
+        </w:rPr>
+      </w:pPr>
+      <w:r>
+        <w:rPr>
+          <w:b/>
+          <w:bCs/>
+          <w:sz w:val="32"/>
+          <w:szCs w:val="32"/>
+        </w:rPr>
+        <w:t>2.2</w:t>
+      </w:r>
+      <w:r>
+        <w:rPr>
+          <w:b/>
+          <w:bCs/>
+          <w:sz w:val="32"/>
+          <w:szCs w:val="32"/>
+        </w:rPr>
+        <w:tab/>
+        <w:t>Amplifier Design</w:t>
+      </w:r>
+    </w:p>
+    <w:p>
+      <w:pPr>
+        <w:rPr>
+          <w:szCs w:val="24"/>
+        </w:rPr>
+      </w:pPr>
+      <w:r>
+        <w:rPr>
+          <w:szCs w:val="24"/>
+        </w:rPr>
+        <w:t xml:space="preserve">The raw signal from the microphone is a small signal in the order of tens of millivolts. From initial measurements of a PDMIC58 Pyle Moving Coil Dynamic Handheld Microphone, the maximum raw signal at singing volume is approximately 100mV. </w:t>
+      </w:r>
+      <w:r>
+        <w:rPr>
+          <w:szCs w:val="24"/>
+        </w:rPr>
+        <w:t xml:space="preserve">This raw signal needs to be amplified and biased for sampling by the ADC. </w:t>
+      </w:r>
+    </w:p>
+    <w:p>
+      <w:pPr>
+        <w:rPr>
+          <w:szCs w:val="24"/>
+        </w:rPr>
+      </w:pPr>
+      <w:r>
+        <w:rPr>
+          <w:szCs w:val="24"/>
+        </w:rPr>
+        <w:t xml:space="preserve">The ADC chosen is the </w:t>
+      </w:r>
+      <w:r>
+        <w:rPr>
+          <w:szCs w:val="24"/>
+        </w:rPr>
+        <w:t xml:space="preserve">Cirrus Logic Inc. </w:t>
+      </w:r>
+      <w:r>
+        <w:rPr>
+          <w:szCs w:val="24"/>
+          <w:u w:val="single"/>
+        </w:rPr>
+        <w:t>CS5343</w:t>
+      </w:r>
+      <w:r>
+        <w:rPr>
+          <w:szCs w:val="24"/>
+        </w:rPr>
+        <w:t>-</w:t>
+      </w:r>
+      <w:r>
+        <w:rPr>
+          <w:szCs w:val="24"/>
+          <w:u w:val="single"/>
+        </w:rPr>
+        <w:t>CZZ</w:t>
+      </w:r>
+      <w:r>
+        <w:rPr>
+          <w:szCs w:val="24"/>
+        </w:rPr>
+        <w:t xml:space="preserve"> Sigma-Delta ADC</w:t>
+      </w:r>
+      <w:r>
+        <w:rPr>
+          <w:szCs w:val="24"/>
+        </w:rPr>
+        <w:t xml:space="preserve">, which provides 24-bit conversion and an internal digital anti-aliasing filter. The datasheet for the device provides </w:t>
+      </w:r>
+      <w:r>
+        <w:rPr>
+          <w:szCs w:val="24"/>
+        </w:rPr>
+        <w:t>suggested analog input signal conditioning. The source impedance (impedance seen from the ADC) should be less than or equal to 2.5K</w:t>
+      </w:r>
+      <w:r>
+        <w:rPr>
+          <w:rFonts w:cs="Times New Roman"/>
+          <w:szCs w:val="24"/>
+        </w:rPr>
+        <w:t>Ω</w:t>
+      </w:r>
+      <w:r>
+        <w:rPr>
+          <w:szCs w:val="24"/>
+        </w:rPr>
+        <w:t xml:space="preserve"> to achieve optimal THD+N performance. The magnitude of the incoming signal to the ADC needs to be less than or equal to the full-scale input voltage of the device. With the ADC operating at 3.3V, the full-scale input voltage range is defined as</w:t>
+      </w:r>
+    </w:p>
+    <w:p>
+      <w:pPr>
+        <w:jc w:val="center"/>
+        <w:rPr>
+          <w:rFonts w:eastAsiaTheme="minorEastAsia"/>
+          <w:szCs w:val="24"/>
+        </w:rPr>
+      </w:pPr>
+      <m:oMath>
+        <m:sSub>
+          <m:sSubPr>
+            <m:ctrlPr>
+              <w:rPr>
+                <w:rFonts w:ascii="Cambria Math" w:hAnsi="Cambria Math"/>
+                <w:i/>
+                <w:szCs w:val="24"/>
+              </w:rPr>
+            </m:ctrlPr>
+          </m:sSubPr>
+          <m:e>
+            <m:r>
+              <w:rPr>
+                <w:rFonts w:ascii="Cambria Math" w:hAnsi="Cambria Math"/>
+                <w:szCs w:val="24"/>
+              </w:rPr>
+              <m:t>V</m:t>
+            </m:r>
+          </m:e>
+          <m:sub>
+            <m:r>
+              <w:rPr>
+                <w:rFonts w:ascii="Cambria Math" w:hAnsi="Cambria Math"/>
+                <w:szCs w:val="24"/>
+              </w:rPr>
+              <m:t>fs</m:t>
+            </m:r>
+            <m:r>
+              <w:rPr>
+                <w:rFonts w:ascii="Cambria Math" w:hAnsi="Cambria Math"/>
+                <w:szCs w:val="24"/>
+              </w:rPr>
+              <m:t>-pp</m:t>
+            </m:r>
+          </m:sub>
+        </m:sSub>
+        <m:r>
+          <w:rPr>
+            <w:rFonts w:ascii="Cambria Math" w:hAnsi="Cambria Math"/>
+            <w:szCs w:val="24"/>
+          </w:rPr>
+          <m:t>=0.568</m:t>
+        </m:r>
+        <m:r>
+          <m:rPr>
+            <m:sty m:val="p"/>
+          </m:rPr>
+          <w:rPr>
+            <w:rFonts w:ascii="Cambria Math" w:hAnsi="Cambria Math"/>
+            <w:szCs w:val="24"/>
+          </w:rPr>
+          <m:t>⋅</m:t>
+        </m:r>
+        <m:r>
+          <w:rPr>
+            <w:rFonts w:ascii="Cambria Math" w:hAnsi="Cambria Math"/>
+            <w:szCs w:val="24"/>
+          </w:rPr>
+          <m:t>VA=0.568</m:t>
+        </m:r>
+        <m:r>
+          <m:rPr>
+            <m:sty m:val="p"/>
+          </m:rPr>
+          <w:rPr>
+            <w:rFonts w:ascii="Cambria Math" w:hAnsi="Cambria Math"/>
+            <w:szCs w:val="24"/>
+          </w:rPr>
+          <m:t>⋅</m:t>
+        </m:r>
+        <m:r>
+          <w:rPr>
+            <w:rFonts w:ascii="Cambria Math" w:hAnsi="Cambria Math"/>
+            <w:szCs w:val="24"/>
+          </w:rPr>
+          <m:t>3.3 = 1.874V</m:t>
+        </m:r>
+      </m:oMath>
+      <w:r>
+        <w:rPr>
+          <w:rFonts w:eastAsiaTheme="minorEastAsia"/>
+          <w:szCs w:val="24"/>
+        </w:rPr>
+        <w:t>.</w:t>
+      </w:r>
+    </w:p>
+    <w:p>
+      <w:pPr>
+        <w:rPr>
+          <w:rFonts w:eastAsiaTheme="minorEastAsia"/>
+          <w:szCs w:val="24"/>
+        </w:rPr>
+      </w:pPr>
+      <w:r>
+        <w:rPr>
+          <w:rFonts w:eastAsiaTheme="minorEastAsia"/>
+          <w:szCs w:val="24"/>
+        </w:rPr>
+        <w:t>It is important to note</w:t>
+      </w:r>
+      <w:r>
+        <w:rPr>
+          <w:rFonts w:eastAsiaTheme="minorEastAsia"/>
+          <w:szCs w:val="24"/>
+        </w:rPr>
+        <w:t xml:space="preserve"> the analog input pins of the ADC expects zero DC bias. Thus, the voltage at the input shall be within </w:t>
+      </w:r>
+      <m:oMath>
+        <m:r>
+          <w:rPr>
+            <w:rFonts w:ascii="Cambria Math" w:eastAsiaTheme="minorEastAsia" w:hAnsi="Cambria Math"/>
+            <w:szCs w:val="24"/>
+          </w:rPr>
+          <m:t>±0.937V</m:t>
+        </m:r>
+      </m:oMath>
+      <w:r>
+        <w:rPr>
+          <w:rFonts w:eastAsiaTheme="minorEastAsia"/>
+          <w:szCs w:val="24"/>
+        </w:rPr>
+        <w:t>. The desired gain of the amplifier is calculated as</w:t>
+      </w:r>
+    </w:p>
+    <w:p>
+      <w:pPr>
+        <w:jc w:val="center"/>
+        <w:rPr>
+          <w:rFonts w:eastAsiaTheme="minorEastAsia"/>
+          <w:szCs w:val="24"/>
+        </w:rPr>
+      </w:pPr>
+      <m:oMathPara>
+        <m:oMath>
+          <m:sSub>
+            <m:sSubPr>
+              <m:ctrlPr>
+                <w:rPr>
+                  <w:rFonts w:ascii="Cambria Math" w:eastAsiaTheme="minorEastAsia" w:hAnsi="Cambria Math"/>
+                  <w:i/>
+                  <w:szCs w:val="24"/>
+                </w:rPr>
+              </m:ctrlPr>
+            </m:sSubPr>
+            <m:e>
+              <m:r>
+                <w:rPr>
+                  <w:rFonts w:ascii="Cambria Math" w:eastAsiaTheme="minorEastAsia" w:hAnsi="Cambria Math"/>
+                  <w:szCs w:val="24"/>
+                </w:rPr>
+                <m:t>A</m:t>
+              </m:r>
+            </m:e>
+            <m:sub>
+              <m:r>
+                <w:rPr>
+                  <w:rFonts w:ascii="Cambria Math" w:eastAsiaTheme="minorEastAsia" w:hAnsi="Cambria Math"/>
+                  <w:szCs w:val="24"/>
+                </w:rPr>
+                <m:t>amp</m:t>
+              </m:r>
+            </m:sub>
+          </m:sSub>
+          <m:r>
+            <w:rPr>
+              <w:rFonts w:ascii="Cambria Math" w:eastAsiaTheme="minorEastAsia" w:hAnsi="Cambria Math"/>
+              <w:szCs w:val="24"/>
+            </w:rPr>
+            <m:t xml:space="preserve">= </m:t>
+          </m:r>
+          <m:f>
+            <m:fPr>
+              <m:ctrlPr>
+                <w:rPr>
+                  <w:rFonts w:ascii="Cambria Math" w:eastAsiaTheme="minorEastAsia" w:hAnsi="Cambria Math"/>
+                  <w:i/>
+                  <w:szCs w:val="24"/>
+                </w:rPr>
+              </m:ctrlPr>
+            </m:fPr>
+            <m:num>
+              <m:r>
+                <w:rPr>
+                  <w:rFonts w:ascii="Cambria Math" w:eastAsiaTheme="minorEastAsia" w:hAnsi="Cambria Math"/>
+                  <w:szCs w:val="24"/>
+                </w:rPr>
+                <m:t>0.937V</m:t>
+              </m:r>
+            </m:num>
+            <m:den>
+              <m:r>
+                <w:rPr>
+                  <w:rFonts w:ascii="Cambria Math" w:eastAsiaTheme="minorEastAsia" w:hAnsi="Cambria Math"/>
+                  <w:szCs w:val="24"/>
+                </w:rPr>
+                <m:t>0.080V</m:t>
+              </m:r>
+            </m:den>
+          </m:f>
+          <m:r>
+            <w:rPr>
+              <w:rFonts w:ascii="Cambria Math" w:eastAsiaTheme="minorEastAsia" w:hAnsi="Cambria Math"/>
+              <w:szCs w:val="24"/>
+            </w:rPr>
+            <m:t>≈12.00</m:t>
+          </m:r>
+          <m:f>
+            <m:fPr>
+              <m:ctrlPr>
+                <w:rPr>
+                  <w:rFonts w:ascii="Cambria Math" w:eastAsiaTheme="minorEastAsia" w:hAnsi="Cambria Math"/>
+                  <w:i/>
+                  <w:szCs w:val="24"/>
+                </w:rPr>
+              </m:ctrlPr>
+            </m:fPr>
+            <m:num>
+              <m:r>
+                <w:rPr>
+                  <w:rFonts w:ascii="Cambria Math" w:eastAsiaTheme="minorEastAsia" w:hAnsi="Cambria Math"/>
+                  <w:szCs w:val="24"/>
+                </w:rPr>
+                <m:t>V</m:t>
+              </m:r>
+            </m:num>
+            <m:den>
+              <m:r>
+                <w:rPr>
+                  <w:rFonts w:ascii="Cambria Math" w:eastAsiaTheme="minorEastAsia" w:hAnsi="Cambria Math"/>
+                  <w:szCs w:val="24"/>
+                </w:rPr>
+                <m:t>V</m:t>
+              </m:r>
+            </m:den>
+          </m:f>
+          <m:r>
+            <w:rPr>
+              <w:rFonts w:ascii="Cambria Math" w:eastAsiaTheme="minorEastAsia" w:hAnsi="Cambria Math"/>
+              <w:szCs w:val="24"/>
+            </w:rPr>
+            <m:t>=21.6dB</m:t>
+          </m:r>
+        </m:oMath>
+      </m:oMathPara>
+    </w:p>
+    <w:p>
+      <w:pPr>
+        <w:rPr>
+          <w:rFonts w:eastAsiaTheme="minorEastAsia"/>
+          <w:szCs w:val="24"/>
+        </w:rPr>
+      </w:pPr>
+    </w:p>
+    <w:p>
+      <w:pPr>
+        <w:rPr>
+          <w:rFonts w:eastAsiaTheme="minorEastAsia"/>
+          <w:szCs w:val="24"/>
+        </w:rPr>
+      </w:pPr>
+      <w:r>
+        <w:rPr>
+          <w:rFonts w:eastAsiaTheme="minorEastAsia"/>
+          <w:szCs w:val="24"/>
+        </w:rPr>
+        <w:t xml:space="preserve">Since the entirety of the design (all PCBs) are powered from a single supply voltage of 3.3V, the analog signal propagating through the Op-amp based amplifier and filter needs to be DC biased to be in the range 0V – 3.3V. Therefore, the input signal of the microphone is DC biased at </w:t>
+      </w:r>
+      <m:oMath>
+        <m:f>
+          <m:fPr>
+            <m:ctrlPr>
+              <w:rPr>
+                <w:rFonts w:ascii="Cambria Math" w:eastAsiaTheme="minorEastAsia" w:hAnsi="Cambria Math"/>
+                <w:i/>
+                <w:szCs w:val="24"/>
+              </w:rPr>
+            </m:ctrlPr>
+          </m:fPr>
+          <m:num>
+            <m:sSub>
+              <m:sSubPr>
+                <m:ctrlPr>
+                  <w:rPr>
+                    <w:rFonts w:ascii="Cambria Math" w:eastAsiaTheme="minorEastAsia" w:hAnsi="Cambria Math"/>
+                    <w:i/>
+                    <w:szCs w:val="24"/>
+                  </w:rPr>
+                </m:ctrlPr>
+              </m:sSubPr>
+              <m:e>
+                <m:r>
+                  <w:rPr>
+                    <w:rFonts w:ascii="Cambria Math" w:eastAsiaTheme="minorEastAsia" w:hAnsi="Cambria Math"/>
+                    <w:szCs w:val="24"/>
+                  </w:rPr>
+                  <m:t>V</m:t>
+                </m:r>
+              </m:e>
+              <m:sub>
+                <m:r>
+                  <w:rPr>
+                    <w:rFonts w:ascii="Cambria Math" w:eastAsiaTheme="minorEastAsia" w:hAnsi="Cambria Math"/>
+                    <w:szCs w:val="24"/>
+                  </w:rPr>
+                  <m:t>DD</m:t>
+                </m:r>
+              </m:sub>
+            </m:sSub>
+          </m:num>
+          <m:den>
+            <m:r>
+              <w:rPr>
+                <w:rFonts w:ascii="Cambria Math" w:eastAsiaTheme="minorEastAsia" w:hAnsi="Cambria Math"/>
+                <w:szCs w:val="24"/>
+              </w:rPr>
+              <m:t>2</m:t>
+            </m:r>
+          </m:den>
+        </m:f>
+        <m:r>
+          <w:rPr>
+            <w:rFonts w:ascii="Cambria Math" w:eastAsiaTheme="minorEastAsia" w:hAnsi="Cambria Math"/>
+            <w:szCs w:val="24"/>
+          </w:rPr>
+          <m:t>=1.65V</m:t>
+        </m:r>
+      </m:oMath>
+      <w:r>
+        <w:rPr>
+          <w:rFonts w:eastAsiaTheme="minorEastAsia"/>
+          <w:szCs w:val="24"/>
+        </w:rPr>
+        <w:t>.</w:t>
+      </w:r>
+    </w:p>
+    <w:p>
+      <w:pPr>
+        <w:keepNext/>
+        <w:jc w:val="center"/>
+      </w:pPr>
+      <w:r>
+        <w:rPr>
+          <w:noProof/>
+        </w:rPr>
+        <w:drawing>
+          <wp:inline distT="0" distB="0" distL="0" distR="0" wp14:anchorId="26FA6D42" wp14:editId="0AC24123">
+            <wp:extent cx="2037493" cy="2135777"/>
+            <wp:effectExtent l="0" t="0" r="1270" b="0"/>
+            <wp:docPr id="5" name="Picture 5"/>
+            <wp:cNvGraphicFramePr>
+              <a:graphicFrameLocks xmlns:a="http://schemas.openxmlformats.org/drawingml/2006/main" noChangeAspect="1"/>
+            </wp:cNvGraphicFramePr>
+            <a:graphic xmlns:a="http://schemas.openxmlformats.org/drawingml/2006/main">
+              <a:graphicData uri="http://schemas.openxmlformats.org/drawingml/2006/picture">
+                <pic:pic xmlns:pic="http://schemas.openxmlformats.org/drawingml/2006/picture">
+                  <pic:nvPicPr>
+                    <pic:cNvPr id="1" name=""/>
+                    <pic:cNvPicPr/>
+                  </pic:nvPicPr>
+                  <pic:blipFill>
+                    <a:blip r:embed="rId9"/>
+                    <a:stretch>
+                      <a:fillRect/>
+                    </a:stretch>
+                  </pic:blipFill>
+                  <pic:spPr>
+                    <a:xfrm>
+                      <a:off x="0" y="0"/>
+                      <a:ext cx="2052386" cy="2151388"/>
+                    </a:xfrm>
+                    <a:prstGeom prst="rect">
+                      <a:avLst/>
+                    </a:prstGeom>
+                  </pic:spPr>
+                </pic:pic>
+              </a:graphicData>
+            </a:graphic>
+          </wp:inline>
+        </w:drawing>
+      </w:r>
+    </w:p>
+    <w:p>
+      <w:pPr>
+        <w:pStyle w:val="Caption"/>
+        <w:jc w:val="center"/>
+      </w:pPr>
+      <w:bookmarkStart w:id="1" w:name="_Ref54814216"/>
+      <w:r>
+        <w:t xml:space="preserve">Figure </w:t>
+      </w:r>
       <w:fldSimple w:instr=" SEQ Figure \* ARABIC ">
         <w:r>
           <w:rPr>
             <w:noProof/>
           </w:rPr>
-          <w:t>3</w:t>
+          <w:t>4</w:t>
         </w:r>
       </w:fldSimple>
-      <w:bookmarkEnd w:id="0"/>
-      <w:r>
-        <w:t>- LTSpice simulated LPF frequency response.</w:t>
+      <w:bookmarkEnd w:id="1"/>
+      <w:r>
+        <w:t xml:space="preserve"> - Input signal conditioner amplifier</w:t>
       </w:r>
     </w:p>
     <w:p>
+      <w:pPr>
+        <w:rPr>
+          <w:rFonts w:eastAsiaTheme="minorEastAsia"/>
+        </w:rPr>
+      </w:pPr>
+      <w:r>
+        <w:t xml:space="preserve">The non-inverting amplifier configuration shown in </w:t>
+      </w:r>
       <w:r>
         <w:fldChar w:fldCharType="begin"/>
       </w:r>
       <w:r>
-        <w:instrText xml:space="preserve"> REF _Ref54734744 \h </w:instrText>
+        <w:instrText xml:space="preserve"> REF _Ref54814216 \h </w:instrText>
       </w:r>
       <w:r>
         <w:fldChar w:fldCharType="separate"/>
@@ -1337,13 +1960,2675 @@
         <w:rPr>
           <w:noProof/>
         </w:rPr>
-        <w:t>3</w:t>
+        <w:t>4</w:t>
       </w:r>
       <w:r>
         <w:fldChar w:fldCharType="end"/>
       </w:r>
       <w:r>
-        <w:t xml:space="preserve"> shows the expected magnitude and phase response of the filter. Analyzing the magnitude response shows flat 0dB gain for the passband frequencies and -20dB per decade attenuation after the passband. The expected frequency range of the microphone signal will maintain most of the energy from approximately 50Hz to 2KHz. In this frequency range, it is observed there is a nearly constant group delay (linear phase) as desired.</w:t>
+        <w:t xml:space="preserve"> applies the 1.65V DC bias and amplifies the analog components of the microphone signal by 21.6dB. The input capacitor </w:t>
+      </w:r>
+      <m:oMath>
+        <m:sSub>
+          <m:sSubPr>
+            <m:ctrlPr>
+              <w:rPr>
+                <w:rFonts w:ascii="Cambria Math" w:hAnsi="Cambria Math"/>
+                <w:i/>
+              </w:rPr>
+            </m:ctrlPr>
+          </m:sSubPr>
+          <m:e>
+            <m:r>
+              <w:rPr>
+                <w:rFonts w:ascii="Cambria Math" w:hAnsi="Cambria Math"/>
+              </w:rPr>
+              <m:t>C</m:t>
+            </m:r>
+          </m:e>
+          <m:sub>
+            <m:r>
+              <w:rPr>
+                <w:rFonts w:ascii="Cambria Math" w:hAnsi="Cambria Math"/>
+              </w:rPr>
+              <m:t>in</m:t>
+            </m:r>
+          </m:sub>
+        </m:sSub>
+      </m:oMath>
+      <w:r>
+        <w:rPr>
+          <w:rFonts w:eastAsiaTheme="minorEastAsia"/>
+        </w:rPr>
+        <w:t xml:space="preserve"> removes any DC components from the raw microphone signal. The DC biasing network composed of </w:t>
+      </w:r>
+      <m:oMath>
+        <m:sSub>
+          <m:sSubPr>
+            <m:ctrlPr>
+              <w:rPr>
+                <w:rFonts w:ascii="Cambria Math" w:eastAsiaTheme="minorEastAsia" w:hAnsi="Cambria Math"/>
+                <w:i/>
+              </w:rPr>
+            </m:ctrlPr>
+          </m:sSubPr>
+          <m:e>
+            <m:r>
+              <w:rPr>
+                <w:rFonts w:ascii="Cambria Math" w:eastAsiaTheme="minorEastAsia" w:hAnsi="Cambria Math"/>
+              </w:rPr>
+              <m:t>R</m:t>
+            </m:r>
+          </m:e>
+          <m:sub>
+            <m:r>
+              <w:rPr>
+                <w:rFonts w:ascii="Cambria Math" w:eastAsiaTheme="minorEastAsia" w:hAnsi="Cambria Math"/>
+              </w:rPr>
+              <m:t>B1</m:t>
+            </m:r>
+          </m:sub>
+        </m:sSub>
+        <m:r>
+          <w:rPr>
+            <w:rFonts w:ascii="Cambria Math" w:eastAsiaTheme="minorEastAsia" w:hAnsi="Cambria Math"/>
+          </w:rPr>
+          <m:t>,</m:t>
+        </m:r>
+        <m:sSub>
+          <m:sSubPr>
+            <m:ctrlPr>
+              <w:rPr>
+                <w:rFonts w:ascii="Cambria Math" w:eastAsiaTheme="minorEastAsia" w:hAnsi="Cambria Math"/>
+                <w:i/>
+              </w:rPr>
+            </m:ctrlPr>
+          </m:sSubPr>
+          <m:e>
+            <m:r>
+              <w:rPr>
+                <w:rFonts w:ascii="Cambria Math" w:eastAsiaTheme="minorEastAsia" w:hAnsi="Cambria Math"/>
+              </w:rPr>
+              <m:t>R</m:t>
+            </m:r>
+          </m:e>
+          <m:sub>
+            <m:r>
+              <w:rPr>
+                <w:rFonts w:ascii="Cambria Math" w:eastAsiaTheme="minorEastAsia" w:hAnsi="Cambria Math"/>
+              </w:rPr>
+              <m:t>B</m:t>
+            </m:r>
+            <m:r>
+              <w:rPr>
+                <w:rFonts w:ascii="Cambria Math" w:eastAsiaTheme="minorEastAsia" w:hAnsi="Cambria Math"/>
+              </w:rPr>
+              <m:t>2</m:t>
+            </m:r>
+          </m:sub>
+        </m:sSub>
+        <m:r>
+          <w:rPr>
+            <w:rFonts w:ascii="Cambria Math" w:eastAsiaTheme="minorEastAsia" w:hAnsi="Cambria Math"/>
+          </w:rPr>
+          <m:t>,</m:t>
+        </m:r>
+        <m:sSub>
+          <m:sSubPr>
+            <m:ctrlPr>
+              <w:rPr>
+                <w:rFonts w:ascii="Cambria Math" w:eastAsiaTheme="minorEastAsia" w:hAnsi="Cambria Math"/>
+                <w:i/>
+              </w:rPr>
+            </m:ctrlPr>
+          </m:sSubPr>
+          <m:e>
+            <m:r>
+              <w:rPr>
+                <w:rFonts w:ascii="Cambria Math" w:eastAsiaTheme="minorEastAsia" w:hAnsi="Cambria Math"/>
+              </w:rPr>
+              <m:t>C</m:t>
+            </m:r>
+          </m:e>
+          <m:sub>
+            <m:r>
+              <w:rPr>
+                <w:rFonts w:ascii="Cambria Math" w:eastAsiaTheme="minorEastAsia" w:hAnsi="Cambria Math"/>
+              </w:rPr>
+              <m:t>b</m:t>
+            </m:r>
+          </m:sub>
+        </m:sSub>
+        <m:r>
+          <w:rPr>
+            <w:rFonts w:ascii="Cambria Math" w:eastAsiaTheme="minorEastAsia" w:hAnsi="Cambria Math"/>
+          </w:rPr>
+          <m:t xml:space="preserve">, and </m:t>
+        </m:r>
+        <m:sSub>
+          <m:sSubPr>
+            <m:ctrlPr>
+              <w:rPr>
+                <w:rFonts w:ascii="Cambria Math" w:eastAsiaTheme="minorEastAsia" w:hAnsi="Cambria Math"/>
+                <w:i/>
+              </w:rPr>
+            </m:ctrlPr>
+          </m:sSubPr>
+          <m:e>
+            <m:r>
+              <w:rPr>
+                <w:rFonts w:ascii="Cambria Math" w:eastAsiaTheme="minorEastAsia" w:hAnsi="Cambria Math"/>
+              </w:rPr>
+              <m:t>R</m:t>
+            </m:r>
+          </m:e>
+          <m:sub>
+            <m:r>
+              <w:rPr>
+                <w:rFonts w:ascii="Cambria Math" w:eastAsiaTheme="minorEastAsia" w:hAnsi="Cambria Math"/>
+              </w:rPr>
+              <m:t>in</m:t>
+            </m:r>
+          </m:sub>
+        </m:sSub>
+      </m:oMath>
+      <w:r>
+        <w:rPr>
+          <w:rFonts w:eastAsiaTheme="minorEastAsia"/>
+        </w:rPr>
+        <w:t xml:space="preserve"> applies the 1.65V DC bias and acts as a high-pass filter</w:t>
+      </w:r>
+      <w:r>
+        <w:rPr>
+          <w:rFonts w:eastAsiaTheme="minorEastAsia"/>
+        </w:rPr>
+        <w:t xml:space="preserve"> with respect to the microphone input, but a low-pass filter with respect to the </w:t>
+      </w:r>
+      <m:oMath>
+        <m:sSub>
+          <m:sSubPr>
+            <m:ctrlPr>
+              <w:rPr>
+                <w:rFonts w:ascii="Cambria Math" w:eastAsiaTheme="minorEastAsia" w:hAnsi="Cambria Math"/>
+                <w:i/>
+              </w:rPr>
+            </m:ctrlPr>
+          </m:sSubPr>
+          <m:e>
+            <m:r>
+              <w:rPr>
+                <w:rFonts w:ascii="Cambria Math" w:eastAsiaTheme="minorEastAsia" w:hAnsi="Cambria Math"/>
+              </w:rPr>
+              <m:t>V</m:t>
+            </m:r>
+          </m:e>
+          <m:sub>
+            <m:r>
+              <w:rPr>
+                <w:rFonts w:ascii="Cambria Math" w:eastAsiaTheme="minorEastAsia" w:hAnsi="Cambria Math"/>
+              </w:rPr>
+              <m:t>DD</m:t>
+            </m:r>
+          </m:sub>
+        </m:sSub>
+      </m:oMath>
+      <w:r>
+        <w:rPr>
+          <w:rFonts w:eastAsiaTheme="minorEastAsia"/>
+        </w:rPr>
+        <w:t xml:space="preserve"> input used to set the DC bias value. The primary reason for the addition of </w:t>
+      </w:r>
+      <m:oMath>
+        <m:sSub>
+          <m:sSubPr>
+            <m:ctrlPr>
+              <w:rPr>
+                <w:rFonts w:ascii="Cambria Math" w:hAnsi="Cambria Math"/>
+                <w:i/>
+              </w:rPr>
+            </m:ctrlPr>
+          </m:sSubPr>
+          <m:e>
+            <m:r>
+              <w:rPr>
+                <w:rFonts w:ascii="Cambria Math" w:hAnsi="Cambria Math"/>
+              </w:rPr>
+              <m:t>C</m:t>
+            </m:r>
+          </m:e>
+          <m:sub>
+            <m:r>
+              <w:rPr>
+                <w:rFonts w:ascii="Cambria Math" w:hAnsi="Cambria Math"/>
+              </w:rPr>
+              <m:t>B</m:t>
+            </m:r>
+          </m:sub>
+        </m:sSub>
+      </m:oMath>
+      <w:r>
+        <w:rPr>
+          <w:rFonts w:eastAsiaTheme="minorEastAsia"/>
+        </w:rPr>
+        <w:t xml:space="preserve"> is to filter out any analog noise from the power supply of </w:t>
+      </w:r>
+      <m:oMath>
+        <m:sSub>
+          <m:sSubPr>
+            <m:ctrlPr>
+              <w:rPr>
+                <w:rFonts w:ascii="Cambria Math" w:eastAsiaTheme="minorEastAsia" w:hAnsi="Cambria Math"/>
+                <w:i/>
+              </w:rPr>
+            </m:ctrlPr>
+          </m:sSubPr>
+          <m:e>
+            <m:r>
+              <w:rPr>
+                <w:rFonts w:ascii="Cambria Math" w:eastAsiaTheme="minorEastAsia" w:hAnsi="Cambria Math"/>
+              </w:rPr>
+              <m:t>V</m:t>
+            </m:r>
+          </m:e>
+          <m:sub>
+            <m:r>
+              <w:rPr>
+                <w:rFonts w:ascii="Cambria Math" w:eastAsiaTheme="minorEastAsia" w:hAnsi="Cambria Math"/>
+              </w:rPr>
+              <m:t>DD</m:t>
+            </m:r>
+          </m:sub>
+        </m:sSub>
+      </m:oMath>
+      <w:r>
+        <w:rPr>
+          <w:rFonts w:eastAsiaTheme="minorEastAsia"/>
+        </w:rPr>
+        <w:t>.</w:t>
+      </w:r>
+      <w:r>
+        <w:rPr>
+          <w:rFonts w:eastAsiaTheme="minorEastAsia"/>
+        </w:rPr>
+        <w:t xml:space="preserve"> Ideally, </w:t>
+      </w:r>
+      <m:oMath>
+        <m:sSub>
+          <m:sSubPr>
+            <m:ctrlPr>
+              <w:rPr>
+                <w:rFonts w:ascii="Cambria Math" w:eastAsiaTheme="minorEastAsia" w:hAnsi="Cambria Math"/>
+                <w:i/>
+              </w:rPr>
+            </m:ctrlPr>
+          </m:sSubPr>
+          <m:e>
+            <m:r>
+              <w:rPr>
+                <w:rFonts w:ascii="Cambria Math" w:eastAsiaTheme="minorEastAsia" w:hAnsi="Cambria Math"/>
+              </w:rPr>
+              <m:t>V</m:t>
+            </m:r>
+          </m:e>
+          <m:sub>
+            <m:r>
+              <w:rPr>
+                <w:rFonts w:ascii="Cambria Math" w:eastAsiaTheme="minorEastAsia" w:hAnsi="Cambria Math"/>
+              </w:rPr>
+              <m:t>DD</m:t>
+            </m:r>
+          </m:sub>
+        </m:sSub>
+      </m:oMath>
+      <w:r>
+        <w:rPr>
+          <w:rFonts w:eastAsiaTheme="minorEastAsia"/>
+        </w:rPr>
+        <w:t xml:space="preserve"> </w:t>
+      </w:r>
+      <w:r>
+        <w:rPr>
+          <w:rFonts w:eastAsiaTheme="minorEastAsia"/>
+        </w:rPr>
+        <w:t xml:space="preserve">should come from a low-noise voltage regulator and therefore not be of concern. However, if </w:t>
+      </w:r>
+      <m:oMath>
+        <m:sSub>
+          <m:sSubPr>
+            <m:ctrlPr>
+              <w:rPr>
+                <w:rFonts w:ascii="Cambria Math" w:eastAsiaTheme="minorEastAsia" w:hAnsi="Cambria Math"/>
+                <w:i/>
+              </w:rPr>
+            </m:ctrlPr>
+          </m:sSubPr>
+          <m:e>
+            <m:r>
+              <w:rPr>
+                <w:rFonts w:ascii="Cambria Math" w:eastAsiaTheme="minorEastAsia" w:hAnsi="Cambria Math"/>
+              </w:rPr>
+              <m:t>V</m:t>
+            </m:r>
+          </m:e>
+          <m:sub>
+            <m:r>
+              <w:rPr>
+                <w:rFonts w:ascii="Cambria Math" w:eastAsiaTheme="minorEastAsia" w:hAnsi="Cambria Math"/>
+              </w:rPr>
+              <m:t>DD</m:t>
+            </m:r>
+          </m:sub>
+        </m:sSub>
+      </m:oMath>
+      <w:r>
+        <w:rPr>
+          <w:rFonts w:eastAsiaTheme="minorEastAsia"/>
+        </w:rPr>
+        <w:t xml:space="preserve"> </w:t>
+      </w:r>
+      <w:r>
+        <w:rPr>
+          <w:rFonts w:eastAsiaTheme="minorEastAsia"/>
+        </w:rPr>
+        <w:t xml:space="preserve">is noisy and not well regulated, the capacitor </w:t>
+      </w:r>
+      <m:oMath>
+        <m:sSub>
+          <m:sSubPr>
+            <m:ctrlPr>
+              <w:rPr>
+                <w:rFonts w:ascii="Cambria Math" w:eastAsiaTheme="minorEastAsia" w:hAnsi="Cambria Math"/>
+                <w:i/>
+              </w:rPr>
+            </m:ctrlPr>
+          </m:sSubPr>
+          <m:e>
+            <m:r>
+              <w:rPr>
+                <w:rFonts w:ascii="Cambria Math" w:eastAsiaTheme="minorEastAsia" w:hAnsi="Cambria Math"/>
+              </w:rPr>
+              <m:t>C</m:t>
+            </m:r>
+          </m:e>
+          <m:sub>
+            <m:r>
+              <w:rPr>
+                <w:rFonts w:ascii="Cambria Math" w:eastAsiaTheme="minorEastAsia" w:hAnsi="Cambria Math"/>
+              </w:rPr>
+              <m:t>B</m:t>
+            </m:r>
+          </m:sub>
+        </m:sSub>
+      </m:oMath>
+      <w:r>
+        <w:rPr>
+          <w:rFonts w:eastAsiaTheme="minorEastAsia"/>
+        </w:rPr>
+        <w:t xml:space="preserve"> will filter out</w:t>
+      </w:r>
+      <w:r>
+        <w:rPr>
+          <w:rFonts w:eastAsiaTheme="minorEastAsia"/>
+        </w:rPr>
+        <w:t xml:space="preserve"> any analog frequencies</w:t>
+      </w:r>
+      <w:r>
+        <w:rPr>
+          <w:rFonts w:eastAsiaTheme="minorEastAsia"/>
+        </w:rPr>
+        <w:t>.</w:t>
+      </w:r>
+      <w:r>
+        <w:rPr>
+          <w:rFonts w:eastAsiaTheme="minorEastAsia"/>
+        </w:rPr>
+        <w:t xml:space="preserve"> </w:t>
+      </w:r>
+      <w:r>
+        <w:rPr>
+          <w:rFonts w:eastAsiaTheme="minorEastAsia"/>
+        </w:rPr>
+        <w:t xml:space="preserve"> </w:t>
+      </w:r>
+      <w:r>
+        <w:rPr>
+          <w:rFonts w:eastAsiaTheme="minorEastAsia"/>
+        </w:rPr>
+        <w:t xml:space="preserve">The </w:t>
+      </w:r>
+      <w:r>
+        <w:rPr>
+          <w:rFonts w:eastAsiaTheme="minorEastAsia"/>
+        </w:rPr>
+        <w:t xml:space="preserve">AC analysis of the biasing network </w:t>
+      </w:r>
+      <w:r>
+        <w:rPr>
+          <w:rFonts w:eastAsiaTheme="minorEastAsia"/>
+        </w:rPr>
+        <w:t>(with respect to the microphone input)</w:t>
+      </w:r>
+      <w:r>
+        <w:rPr>
+          <w:rFonts w:eastAsiaTheme="minorEastAsia"/>
+        </w:rPr>
+        <w:t xml:space="preserve"> is analyzed to show the frequency response to the incoming microphone signal. A high-pass filter with cutoff-frequency in the tens of volts range is desired since vocal signal are nominally above 80Hz. The network with respect to the microphone input </w:t>
+      </w:r>
+      <w:r>
+        <w:rPr>
+          <w:rFonts w:eastAsiaTheme="minorEastAsia"/>
+        </w:rPr>
+        <w:t>gives the transfer function</w:t>
+      </w:r>
+    </w:p>
+    <w:p>
+      <w:pPr>
+        <w:jc w:val="center"/>
+        <w:rPr>
+          <w:rFonts w:eastAsiaTheme="minorEastAsia"/>
+        </w:rPr>
+      </w:pPr>
+      <m:oMath>
+        <m:sSub>
+          <m:sSubPr>
+            <m:ctrlPr>
+              <w:rPr>
+                <w:rFonts w:ascii="Cambria Math" w:hAnsi="Cambria Math"/>
+                <w:i/>
+              </w:rPr>
+            </m:ctrlPr>
+          </m:sSubPr>
+          <m:e>
+            <m:r>
+              <w:rPr>
+                <w:rFonts w:ascii="Cambria Math" w:hAnsi="Cambria Math"/>
+              </w:rPr>
+              <m:t>H</m:t>
+            </m:r>
+          </m:e>
+          <m:sub>
+            <m:r>
+              <w:rPr>
+                <w:rFonts w:ascii="Cambria Math" w:hAnsi="Cambria Math"/>
+              </w:rPr>
+              <m:t>bias</m:t>
+            </m:r>
+          </m:sub>
+        </m:sSub>
+        <m:d>
+          <m:dPr>
+            <m:ctrlPr>
+              <w:rPr>
+                <w:rFonts w:ascii="Cambria Math" w:hAnsi="Cambria Math"/>
+                <w:i/>
+              </w:rPr>
+            </m:ctrlPr>
+          </m:dPr>
+          <m:e>
+            <m:r>
+              <w:rPr>
+                <w:rFonts w:ascii="Cambria Math" w:hAnsi="Cambria Math"/>
+              </w:rPr>
+              <m:t>s</m:t>
+            </m:r>
+          </m:e>
+        </m:d>
+        <m:r>
+          <w:rPr>
+            <w:rFonts w:ascii="Cambria Math" w:hAnsi="Cambria Math"/>
+          </w:rPr>
+          <m:t>=</m:t>
+        </m:r>
+        <m:f>
+          <m:fPr>
+            <m:ctrlPr>
+              <w:rPr>
+                <w:rFonts w:ascii="Cambria Math" w:hAnsi="Cambria Math"/>
+                <w:i/>
+              </w:rPr>
+            </m:ctrlPr>
+          </m:fPr>
+          <m:num>
+            <m:sSub>
+              <m:sSubPr>
+                <m:ctrlPr>
+                  <w:rPr>
+                    <w:rFonts w:ascii="Cambria Math" w:hAnsi="Cambria Math"/>
+                    <w:i/>
+                  </w:rPr>
+                </m:ctrlPr>
+              </m:sSubPr>
+              <m:e>
+                <m:r>
+                  <w:rPr>
+                    <w:rFonts w:ascii="Cambria Math" w:hAnsi="Cambria Math"/>
+                  </w:rPr>
+                  <m:t>V</m:t>
+                </m:r>
+              </m:e>
+              <m:sub>
+                <m:r>
+                  <w:rPr>
+                    <w:rFonts w:ascii="Cambria Math" w:hAnsi="Cambria Math"/>
+                  </w:rPr>
+                  <m:t>amp-in+</m:t>
+                </m:r>
+              </m:sub>
+            </m:sSub>
+            <m:r>
+              <w:rPr>
+                <w:rFonts w:ascii="Cambria Math" w:hAnsi="Cambria Math"/>
+              </w:rPr>
+              <m:t>(s)</m:t>
+            </m:r>
+          </m:num>
+          <m:den>
+            <m:sSub>
+              <m:sSubPr>
+                <m:ctrlPr>
+                  <w:rPr>
+                    <w:rFonts w:ascii="Cambria Math" w:hAnsi="Cambria Math"/>
+                    <w:i/>
+                  </w:rPr>
+                </m:ctrlPr>
+              </m:sSubPr>
+              <m:e>
+                <m:r>
+                  <w:rPr>
+                    <w:rFonts w:ascii="Cambria Math" w:hAnsi="Cambria Math"/>
+                  </w:rPr>
+                  <m:t>V</m:t>
+                </m:r>
+              </m:e>
+              <m:sub>
+                <m:r>
+                  <w:rPr>
+                    <w:rFonts w:ascii="Cambria Math" w:hAnsi="Cambria Math"/>
+                  </w:rPr>
+                  <m:t>mic-in</m:t>
+                </m:r>
+              </m:sub>
+            </m:sSub>
+            <m:r>
+              <w:rPr>
+                <w:rFonts w:ascii="Cambria Math" w:hAnsi="Cambria Math"/>
+              </w:rPr>
+              <m:t>(s)</m:t>
+            </m:r>
+          </m:den>
+        </m:f>
+        <m:r>
+          <w:rPr>
+            <w:rFonts w:ascii="Cambria Math" w:hAnsi="Cambria Math"/>
+          </w:rPr>
+          <m:t>=</m:t>
+        </m:r>
+        <m:f>
+          <m:fPr>
+            <m:ctrlPr>
+              <w:rPr>
+                <w:rFonts w:ascii="Cambria Math" w:hAnsi="Cambria Math"/>
+                <w:i/>
+              </w:rPr>
+            </m:ctrlPr>
+          </m:fPr>
+          <m:num>
+            <m:sSub>
+              <m:sSubPr>
+                <m:ctrlPr>
+                  <w:rPr>
+                    <w:rFonts w:ascii="Cambria Math" w:hAnsi="Cambria Math"/>
+                    <w:i/>
+                  </w:rPr>
+                </m:ctrlPr>
+              </m:sSubPr>
+              <m:e>
+                <m:r>
+                  <w:rPr>
+                    <w:rFonts w:ascii="Cambria Math" w:hAnsi="Cambria Math"/>
+                  </w:rPr>
+                  <m:t>Z</m:t>
+                </m:r>
+              </m:e>
+              <m:sub>
+                <m:r>
+                  <w:rPr>
+                    <w:rFonts w:ascii="Cambria Math" w:hAnsi="Cambria Math"/>
+                  </w:rPr>
+                  <m:t>1</m:t>
+                </m:r>
+              </m:sub>
+            </m:sSub>
+            <m:r>
+              <w:rPr>
+                <w:rFonts w:ascii="Cambria Math" w:hAnsi="Cambria Math"/>
+              </w:rPr>
+              <m:t>+</m:t>
+            </m:r>
+            <m:sSub>
+              <m:sSubPr>
+                <m:ctrlPr>
+                  <w:rPr>
+                    <w:rFonts w:ascii="Cambria Math" w:hAnsi="Cambria Math"/>
+                    <w:i/>
+                  </w:rPr>
+                </m:ctrlPr>
+              </m:sSubPr>
+              <m:e>
+                <m:r>
+                  <w:rPr>
+                    <w:rFonts w:ascii="Cambria Math" w:hAnsi="Cambria Math"/>
+                  </w:rPr>
+                  <m:t>Z</m:t>
+                </m:r>
+              </m:e>
+              <m:sub>
+                <m:r>
+                  <w:rPr>
+                    <w:rFonts w:ascii="Cambria Math" w:hAnsi="Cambria Math"/>
+                  </w:rPr>
+                  <m:t>3||4</m:t>
+                </m:r>
+              </m:sub>
+            </m:sSub>
+          </m:num>
+          <m:den>
+            <m:sSub>
+              <m:sSubPr>
+                <m:ctrlPr>
+                  <w:rPr>
+                    <w:rFonts w:ascii="Cambria Math" w:hAnsi="Cambria Math"/>
+                    <w:i/>
+                  </w:rPr>
+                </m:ctrlPr>
+              </m:sSubPr>
+              <m:e>
+                <m:r>
+                  <w:rPr>
+                    <w:rFonts w:ascii="Cambria Math" w:hAnsi="Cambria Math"/>
+                  </w:rPr>
+                  <m:t>Z</m:t>
+                </m:r>
+              </m:e>
+              <m:sub>
+                <m:r>
+                  <w:rPr>
+                    <w:rFonts w:ascii="Cambria Math" w:hAnsi="Cambria Math"/>
+                  </w:rPr>
+                  <m:t>1</m:t>
+                </m:r>
+              </m:sub>
+            </m:sSub>
+            <m:r>
+              <w:rPr>
+                <w:rFonts w:ascii="Cambria Math" w:hAnsi="Cambria Math"/>
+              </w:rPr>
+              <m:t>+</m:t>
+            </m:r>
+            <m:sSub>
+              <m:sSubPr>
+                <m:ctrlPr>
+                  <w:rPr>
+                    <w:rFonts w:ascii="Cambria Math" w:hAnsi="Cambria Math"/>
+                    <w:i/>
+                  </w:rPr>
+                </m:ctrlPr>
+              </m:sSubPr>
+              <m:e>
+                <m:r>
+                  <w:rPr>
+                    <w:rFonts w:ascii="Cambria Math" w:hAnsi="Cambria Math"/>
+                  </w:rPr>
+                  <m:t>Z</m:t>
+                </m:r>
+              </m:e>
+              <m:sub>
+                <m:r>
+                  <w:rPr>
+                    <w:rFonts w:ascii="Cambria Math" w:hAnsi="Cambria Math"/>
+                  </w:rPr>
+                  <m:t>2</m:t>
+                </m:r>
+              </m:sub>
+            </m:sSub>
+            <m:r>
+              <w:rPr>
+                <w:rFonts w:ascii="Cambria Math" w:hAnsi="Cambria Math"/>
+              </w:rPr>
+              <m:t>+</m:t>
+            </m:r>
+            <m:sSub>
+              <m:sSubPr>
+                <m:ctrlPr>
+                  <w:rPr>
+                    <w:rFonts w:ascii="Cambria Math" w:hAnsi="Cambria Math"/>
+                    <w:i/>
+                  </w:rPr>
+                </m:ctrlPr>
+              </m:sSubPr>
+              <m:e>
+                <m:r>
+                  <w:rPr>
+                    <w:rFonts w:ascii="Cambria Math" w:hAnsi="Cambria Math"/>
+                  </w:rPr>
+                  <m:t>Z</m:t>
+                </m:r>
+              </m:e>
+              <m:sub>
+                <m:r>
+                  <w:rPr>
+                    <w:rFonts w:ascii="Cambria Math" w:hAnsi="Cambria Math"/>
+                  </w:rPr>
+                  <m:t>3||4</m:t>
+                </m:r>
+              </m:sub>
+            </m:sSub>
+          </m:den>
+        </m:f>
+      </m:oMath>
+      <w:r>
+        <w:rPr>
+          <w:rFonts w:eastAsiaTheme="minorEastAsia"/>
+        </w:rPr>
+        <w:t>.</w:t>
+      </w:r>
+    </w:p>
+    <w:p>
+      <w:pPr>
+        <w:jc w:val="center"/>
+        <w:rPr>
+          <w:rFonts w:eastAsiaTheme="minorEastAsia"/>
+        </w:rPr>
+      </w:pPr>
+      <m:oMath>
+        <m:sSub>
+          <m:sSubPr>
+            <m:ctrlPr>
+              <w:rPr>
+                <w:rFonts w:ascii="Cambria Math" w:hAnsi="Cambria Math"/>
+                <w:i/>
+              </w:rPr>
+            </m:ctrlPr>
+          </m:sSubPr>
+          <m:e>
+            <m:r>
+              <w:rPr>
+                <w:rFonts w:ascii="Cambria Math" w:hAnsi="Cambria Math"/>
+              </w:rPr>
+              <m:t>Z</m:t>
+            </m:r>
+          </m:e>
+          <m:sub>
+            <m:r>
+              <w:rPr>
+                <w:rFonts w:ascii="Cambria Math" w:hAnsi="Cambria Math"/>
+              </w:rPr>
+              <m:t>1</m:t>
+            </m:r>
+          </m:sub>
+        </m:sSub>
+        <m:r>
+          <w:rPr>
+            <w:rFonts w:ascii="Cambria Math" w:hAnsi="Cambria Math"/>
+          </w:rPr>
+          <m:t>=</m:t>
+        </m:r>
+        <m:sSub>
+          <m:sSubPr>
+            <m:ctrlPr>
+              <w:rPr>
+                <w:rFonts w:ascii="Cambria Math" w:hAnsi="Cambria Math"/>
+                <w:i/>
+              </w:rPr>
+            </m:ctrlPr>
+          </m:sSubPr>
+          <m:e>
+            <m:r>
+              <w:rPr>
+                <w:rFonts w:ascii="Cambria Math" w:hAnsi="Cambria Math"/>
+              </w:rPr>
+              <m:t>R</m:t>
+            </m:r>
+          </m:e>
+          <m:sub>
+            <m:r>
+              <w:rPr>
+                <w:rFonts w:ascii="Cambria Math" w:hAnsi="Cambria Math"/>
+              </w:rPr>
+              <m:t>in</m:t>
+            </m:r>
+          </m:sub>
+        </m:sSub>
+        <m:r>
+          <w:rPr>
+            <w:rFonts w:ascii="Cambria Math" w:hAnsi="Cambria Math"/>
+          </w:rPr>
+          <m:t xml:space="preserve">         </m:t>
+        </m:r>
+        <m:sSub>
+          <m:sSubPr>
+            <m:ctrlPr>
+              <w:rPr>
+                <w:rFonts w:ascii="Cambria Math" w:hAnsi="Cambria Math"/>
+                <w:i/>
+              </w:rPr>
+            </m:ctrlPr>
+          </m:sSubPr>
+          <m:e>
+            <m:r>
+              <w:rPr>
+                <w:rFonts w:ascii="Cambria Math" w:hAnsi="Cambria Math"/>
+              </w:rPr>
+              <m:t>Z</m:t>
+            </m:r>
+          </m:e>
+          <m:sub>
+            <m:r>
+              <w:rPr>
+                <w:rFonts w:ascii="Cambria Math" w:hAnsi="Cambria Math"/>
+              </w:rPr>
+              <m:t>3</m:t>
+            </m:r>
+          </m:sub>
+        </m:sSub>
+        <m:r>
+          <w:rPr>
+            <w:rFonts w:ascii="Cambria Math" w:hAnsi="Cambria Math"/>
+          </w:rPr>
+          <m:t>=</m:t>
+        </m:r>
+        <m:sSub>
+          <m:sSubPr>
+            <m:ctrlPr>
+              <w:rPr>
+                <w:rFonts w:ascii="Cambria Math" w:hAnsi="Cambria Math"/>
+                <w:i/>
+              </w:rPr>
+            </m:ctrlPr>
+          </m:sSubPr>
+          <m:e>
+            <m:r>
+              <w:rPr>
+                <w:rFonts w:ascii="Cambria Math" w:hAnsi="Cambria Math"/>
+              </w:rPr>
+              <m:t>[R</m:t>
+            </m:r>
+          </m:e>
+          <m:sub>
+            <m:r>
+              <w:rPr>
+                <w:rFonts w:ascii="Cambria Math" w:hAnsi="Cambria Math"/>
+              </w:rPr>
+              <m:t>B1</m:t>
+            </m:r>
+          </m:sub>
+        </m:sSub>
+        <m:r>
+          <w:rPr>
+            <w:rFonts w:ascii="Cambria Math" w:hAnsi="Cambria Math"/>
+          </w:rPr>
+          <m:t>||</m:t>
+        </m:r>
+        <m:sSub>
+          <m:sSubPr>
+            <m:ctrlPr>
+              <w:rPr>
+                <w:rFonts w:ascii="Cambria Math" w:hAnsi="Cambria Math"/>
+                <w:i/>
+              </w:rPr>
+            </m:ctrlPr>
+          </m:sSubPr>
+          <m:e>
+            <m:r>
+              <w:rPr>
+                <w:rFonts w:ascii="Cambria Math" w:hAnsi="Cambria Math"/>
+              </w:rPr>
+              <m:t>R</m:t>
+            </m:r>
+          </m:e>
+          <m:sub>
+            <m:r>
+              <w:rPr>
+                <w:rFonts w:ascii="Cambria Math" w:hAnsi="Cambria Math"/>
+              </w:rPr>
+              <m:t>B2</m:t>
+            </m:r>
+          </m:sub>
+        </m:sSub>
+        <m:r>
+          <w:rPr>
+            <w:rFonts w:ascii="Cambria Math" w:hAnsi="Cambria Math"/>
+          </w:rPr>
+          <m:t xml:space="preserve">]         </m:t>
+        </m:r>
+        <m:sSub>
+          <m:sSubPr>
+            <m:ctrlPr>
+              <w:rPr>
+                <w:rFonts w:ascii="Cambria Math" w:hAnsi="Cambria Math"/>
+                <w:i/>
+              </w:rPr>
+            </m:ctrlPr>
+          </m:sSubPr>
+          <m:e>
+            <m:r>
+              <w:rPr>
+                <w:rFonts w:ascii="Cambria Math" w:hAnsi="Cambria Math"/>
+              </w:rPr>
+              <m:t>Z</m:t>
+            </m:r>
+          </m:e>
+          <m:sub>
+            <m:r>
+              <w:rPr>
+                <w:rFonts w:ascii="Cambria Math" w:hAnsi="Cambria Math"/>
+              </w:rPr>
+              <m:t>4</m:t>
+            </m:r>
+          </m:sub>
+        </m:sSub>
+        <m:r>
+          <w:rPr>
+            <w:rFonts w:ascii="Cambria Math" w:hAnsi="Cambria Math"/>
+          </w:rPr>
+          <m:t>=</m:t>
+        </m:r>
+        <m:f>
+          <m:fPr>
+            <m:ctrlPr>
+              <w:rPr>
+                <w:rFonts w:ascii="Cambria Math" w:hAnsi="Cambria Math"/>
+                <w:i/>
+              </w:rPr>
+            </m:ctrlPr>
+          </m:fPr>
+          <m:num>
+            <m:r>
+              <w:rPr>
+                <w:rFonts w:ascii="Cambria Math" w:hAnsi="Cambria Math"/>
+              </w:rPr>
+              <m:t>1</m:t>
+            </m:r>
+          </m:num>
+          <m:den>
+            <m:sSub>
+              <m:sSubPr>
+                <m:ctrlPr>
+                  <w:rPr>
+                    <w:rFonts w:ascii="Cambria Math" w:hAnsi="Cambria Math"/>
+                    <w:i/>
+                  </w:rPr>
+                </m:ctrlPr>
+              </m:sSubPr>
+              <m:e>
+                <m:r>
+                  <w:rPr>
+                    <w:rFonts w:ascii="Cambria Math" w:hAnsi="Cambria Math"/>
+                  </w:rPr>
+                  <m:t>C</m:t>
+                </m:r>
+              </m:e>
+              <m:sub>
+                <m:r>
+                  <w:rPr>
+                    <w:rFonts w:ascii="Cambria Math" w:hAnsi="Cambria Math"/>
+                  </w:rPr>
+                  <m:t>b</m:t>
+                </m:r>
+              </m:sub>
+            </m:sSub>
+            <m:r>
+              <w:rPr>
+                <w:rFonts w:ascii="Cambria Math" w:hAnsi="Cambria Math"/>
+              </w:rPr>
+              <m:t>s</m:t>
+            </m:r>
+          </m:den>
+        </m:f>
+        <m:r>
+          <w:rPr>
+            <w:rFonts w:ascii="Cambria Math" w:hAnsi="Cambria Math"/>
+          </w:rPr>
+          <m:t xml:space="preserve">         </m:t>
+        </m:r>
+        <m:sSub>
+          <m:sSubPr>
+            <m:ctrlPr>
+              <w:rPr>
+                <w:rFonts w:ascii="Cambria Math" w:hAnsi="Cambria Math"/>
+                <w:i/>
+              </w:rPr>
+            </m:ctrlPr>
+          </m:sSubPr>
+          <m:e>
+            <m:r>
+              <w:rPr>
+                <w:rFonts w:ascii="Cambria Math" w:hAnsi="Cambria Math"/>
+              </w:rPr>
+              <m:t>Z</m:t>
+            </m:r>
+          </m:e>
+          <m:sub>
+            <m:r>
+              <w:rPr>
+                <w:rFonts w:ascii="Cambria Math" w:hAnsi="Cambria Math"/>
+              </w:rPr>
+              <m:t>3||4</m:t>
+            </m:r>
+          </m:sub>
+        </m:sSub>
+        <m:r>
+          <w:rPr>
+            <w:rFonts w:ascii="Cambria Math" w:hAnsi="Cambria Math"/>
+          </w:rPr>
+          <m:t>=[</m:t>
+        </m:r>
+        <m:sSub>
+          <m:sSubPr>
+            <m:ctrlPr>
+              <w:rPr>
+                <w:rFonts w:ascii="Cambria Math" w:hAnsi="Cambria Math"/>
+                <w:i/>
+              </w:rPr>
+            </m:ctrlPr>
+          </m:sSubPr>
+          <m:e>
+            <m:r>
+              <w:rPr>
+                <w:rFonts w:ascii="Cambria Math" w:hAnsi="Cambria Math"/>
+              </w:rPr>
+              <m:t>Z</m:t>
+            </m:r>
+          </m:e>
+          <m:sub>
+            <m:r>
+              <w:rPr>
+                <w:rFonts w:ascii="Cambria Math" w:hAnsi="Cambria Math"/>
+              </w:rPr>
+              <m:t>3</m:t>
+            </m:r>
+          </m:sub>
+        </m:sSub>
+        <m:r>
+          <w:rPr>
+            <w:rFonts w:ascii="Cambria Math" w:hAnsi="Cambria Math"/>
+          </w:rPr>
+          <m:t>||</m:t>
+        </m:r>
+        <m:sSub>
+          <m:sSubPr>
+            <m:ctrlPr>
+              <w:rPr>
+                <w:rFonts w:ascii="Cambria Math" w:hAnsi="Cambria Math"/>
+                <w:i/>
+              </w:rPr>
+            </m:ctrlPr>
+          </m:sSubPr>
+          <m:e>
+            <m:r>
+              <w:rPr>
+                <w:rFonts w:ascii="Cambria Math" w:hAnsi="Cambria Math"/>
+              </w:rPr>
+              <m:t>Z</m:t>
+            </m:r>
+          </m:e>
+          <m:sub>
+            <m:r>
+              <w:rPr>
+                <w:rFonts w:ascii="Cambria Math" w:hAnsi="Cambria Math"/>
+              </w:rPr>
+              <m:t>4</m:t>
+            </m:r>
+          </m:sub>
+        </m:sSub>
+        <m:r>
+          <w:rPr>
+            <w:rFonts w:ascii="Cambria Math" w:hAnsi="Cambria Math"/>
+          </w:rPr>
+          <m:t>]</m:t>
+        </m:r>
+      </m:oMath>
+      <w:r>
+        <w:rPr>
+          <w:rFonts w:eastAsiaTheme="minorEastAsia"/>
+        </w:rPr>
+        <w:t>.</w:t>
+      </w:r>
+    </w:p>
+    <w:p>
+      <w:pPr>
+        <w:rPr>
+          <w:rFonts w:eastAsiaTheme="minorEastAsia"/>
+        </w:rPr>
+      </w:pPr>
+      <w:r>
+        <w:lastRenderedPageBreak/>
+        <w:t xml:space="preserve">The feedback network of the amplifier, composed of </w:t>
+      </w:r>
+      <m:oMath>
+        <m:sSub>
+          <m:sSubPr>
+            <m:ctrlPr>
+              <w:rPr>
+                <w:rFonts w:ascii="Cambria Math" w:hAnsi="Cambria Math"/>
+                <w:i/>
+              </w:rPr>
+            </m:ctrlPr>
+          </m:sSubPr>
+          <m:e>
+            <m:r>
+              <w:rPr>
+                <w:rFonts w:ascii="Cambria Math" w:hAnsi="Cambria Math"/>
+              </w:rPr>
+              <m:t>R</m:t>
+            </m:r>
+          </m:e>
+          <m:sub>
+            <m:r>
+              <w:rPr>
+                <w:rFonts w:ascii="Cambria Math" w:hAnsi="Cambria Math"/>
+              </w:rPr>
+              <m:t>f</m:t>
+            </m:r>
+          </m:sub>
+        </m:sSub>
+        <m:r>
+          <w:rPr>
+            <w:rFonts w:ascii="Cambria Math" w:hAnsi="Cambria Math"/>
+          </w:rPr>
+          <m:t xml:space="preserve">, </m:t>
+        </m:r>
+        <m:sSub>
+          <m:sSubPr>
+            <m:ctrlPr>
+              <w:rPr>
+                <w:rFonts w:ascii="Cambria Math" w:hAnsi="Cambria Math"/>
+                <w:i/>
+              </w:rPr>
+            </m:ctrlPr>
+          </m:sSubPr>
+          <m:e>
+            <m:r>
+              <w:rPr>
+                <w:rFonts w:ascii="Cambria Math" w:hAnsi="Cambria Math"/>
+              </w:rPr>
+              <m:t>R</m:t>
+            </m:r>
+          </m:e>
+          <m:sub>
+            <m:r>
+              <w:rPr>
+                <w:rFonts w:ascii="Cambria Math" w:hAnsi="Cambria Math"/>
+              </w:rPr>
+              <m:t>g</m:t>
+            </m:r>
+          </m:sub>
+        </m:sSub>
+        <m:r>
+          <w:rPr>
+            <w:rFonts w:ascii="Cambria Math" w:hAnsi="Cambria Math"/>
+          </w:rPr>
+          <m:t xml:space="preserve">, and </m:t>
+        </m:r>
+        <m:sSub>
+          <m:sSubPr>
+            <m:ctrlPr>
+              <w:rPr>
+                <w:rFonts w:ascii="Cambria Math" w:hAnsi="Cambria Math"/>
+                <w:i/>
+              </w:rPr>
+            </m:ctrlPr>
+          </m:sSubPr>
+          <m:e>
+            <m:r>
+              <w:rPr>
+                <w:rFonts w:ascii="Cambria Math" w:hAnsi="Cambria Math"/>
+              </w:rPr>
+              <m:t>C</m:t>
+            </m:r>
+          </m:e>
+          <m:sub>
+            <m:r>
+              <w:rPr>
+                <w:rFonts w:ascii="Cambria Math" w:hAnsi="Cambria Math"/>
+              </w:rPr>
+              <m:t>g</m:t>
+            </m:r>
+          </m:sub>
+        </m:sSub>
+      </m:oMath>
+      <w:r>
+        <w:rPr>
+          <w:rFonts w:eastAsiaTheme="minorEastAsia"/>
+        </w:rPr>
+        <w:t xml:space="preserve">, provides the </w:t>
+      </w:r>
+      <w:r>
+        <w:rPr>
+          <w:rFonts w:eastAsiaTheme="minorEastAsia"/>
+        </w:rPr>
+        <w:t xml:space="preserve">high </w:t>
+      </w:r>
+      <w:r>
+        <w:rPr>
+          <w:rFonts w:eastAsiaTheme="minorEastAsia"/>
+        </w:rPr>
+        <w:t xml:space="preserve">passband gain of </w:t>
+      </w:r>
+      <m:oMath>
+        <m:sSub>
+          <m:sSubPr>
+            <m:ctrlPr>
+              <w:rPr>
+                <w:rFonts w:ascii="Cambria Math" w:eastAsiaTheme="minorEastAsia" w:hAnsi="Cambria Math"/>
+                <w:i/>
+              </w:rPr>
+            </m:ctrlPr>
+          </m:sSubPr>
+          <m:e>
+            <m:r>
+              <w:rPr>
+                <w:rFonts w:ascii="Cambria Math" w:eastAsiaTheme="minorEastAsia" w:hAnsi="Cambria Math"/>
+              </w:rPr>
+              <m:t>A</m:t>
+            </m:r>
+          </m:e>
+          <m:sub>
+            <m:r>
+              <w:rPr>
+                <w:rFonts w:ascii="Cambria Math" w:eastAsiaTheme="minorEastAsia" w:hAnsi="Cambria Math"/>
+              </w:rPr>
+              <m:t>amp</m:t>
+            </m:r>
+          </m:sub>
+        </m:sSub>
+        <m:r>
+          <w:rPr>
+            <w:rFonts w:ascii="Cambria Math" w:eastAsiaTheme="minorEastAsia" w:hAnsi="Cambria Math"/>
+          </w:rPr>
+          <m:t>=12</m:t>
+        </m:r>
+        <m:f>
+          <m:fPr>
+            <m:ctrlPr>
+              <w:rPr>
+                <w:rFonts w:ascii="Cambria Math" w:eastAsiaTheme="minorEastAsia" w:hAnsi="Cambria Math"/>
+                <w:i/>
+              </w:rPr>
+            </m:ctrlPr>
+          </m:fPr>
+          <m:num>
+            <m:r>
+              <w:rPr>
+                <w:rFonts w:ascii="Cambria Math" w:eastAsiaTheme="minorEastAsia" w:hAnsi="Cambria Math"/>
+              </w:rPr>
+              <m:t>V</m:t>
+            </m:r>
+          </m:num>
+          <m:den>
+            <m:r>
+              <w:rPr>
+                <w:rFonts w:ascii="Cambria Math" w:eastAsiaTheme="minorEastAsia" w:hAnsi="Cambria Math"/>
+              </w:rPr>
+              <m:t>V</m:t>
+            </m:r>
+          </m:den>
+        </m:f>
+      </m:oMath>
+      <w:r>
+        <w:rPr>
+          <w:rFonts w:eastAsiaTheme="minorEastAsia"/>
+        </w:rPr>
+        <w:t xml:space="preserve"> . The capacitor </w:t>
+      </w:r>
+      <m:oMath>
+        <m:sSub>
+          <m:sSubPr>
+            <m:ctrlPr>
+              <w:rPr>
+                <w:rFonts w:ascii="Cambria Math" w:hAnsi="Cambria Math"/>
+                <w:i/>
+              </w:rPr>
+            </m:ctrlPr>
+          </m:sSubPr>
+          <m:e>
+            <m:r>
+              <w:rPr>
+                <w:rFonts w:ascii="Cambria Math" w:hAnsi="Cambria Math"/>
+              </w:rPr>
+              <m:t>C</m:t>
+            </m:r>
+          </m:e>
+          <m:sub>
+            <m:r>
+              <w:rPr>
+                <w:rFonts w:ascii="Cambria Math" w:hAnsi="Cambria Math"/>
+              </w:rPr>
+              <m:t>g</m:t>
+            </m:r>
+          </m:sub>
+        </m:sSub>
+      </m:oMath>
+      <w:r>
+        <w:rPr>
+          <w:rFonts w:eastAsiaTheme="minorEastAsia"/>
+        </w:rPr>
+        <w:t xml:space="preserve"> ensures only analog signal components are amplified, and the DC bias signal component is not amplified. The closed-loop transfer function is given as</w:t>
+      </w:r>
+    </w:p>
+    <w:p>
+      <w:pPr>
+        <w:jc w:val="center"/>
+        <w:rPr>
+          <w:rFonts w:eastAsiaTheme="minorEastAsia"/>
+        </w:rPr>
+      </w:pPr>
+      <m:oMathPara>
+        <m:oMath>
+          <m:sSub>
+            <m:sSubPr>
+              <m:ctrlPr>
+                <w:rPr>
+                  <w:rFonts w:ascii="Cambria Math" w:hAnsi="Cambria Math"/>
+                  <w:i/>
+                </w:rPr>
+              </m:ctrlPr>
+            </m:sSubPr>
+            <m:e>
+              <m:r>
+                <w:rPr>
+                  <w:rFonts w:ascii="Cambria Math" w:hAnsi="Cambria Math"/>
+                </w:rPr>
+                <m:t>H</m:t>
+              </m:r>
+            </m:e>
+            <m:sub>
+              <m:r>
+                <w:rPr>
+                  <w:rFonts w:ascii="Cambria Math" w:hAnsi="Cambria Math"/>
+                </w:rPr>
+                <m:t>cl</m:t>
+              </m:r>
+            </m:sub>
+          </m:sSub>
+          <m:r>
+            <w:rPr>
+              <w:rFonts w:ascii="Cambria Math" w:hAnsi="Cambria Math"/>
+            </w:rPr>
+            <m:t>(s)=</m:t>
+          </m:r>
+          <m:f>
+            <m:fPr>
+              <m:ctrlPr>
+                <w:rPr>
+                  <w:rFonts w:ascii="Cambria Math" w:hAnsi="Cambria Math"/>
+                  <w:i/>
+                </w:rPr>
+              </m:ctrlPr>
+            </m:fPr>
+            <m:num>
+              <m:sSub>
+                <m:sSubPr>
+                  <m:ctrlPr>
+                    <w:rPr>
+                      <w:rFonts w:ascii="Cambria Math" w:hAnsi="Cambria Math"/>
+                      <w:i/>
+                    </w:rPr>
+                  </m:ctrlPr>
+                </m:sSubPr>
+                <m:e>
+                  <m:r>
+                    <w:rPr>
+                      <w:rFonts w:ascii="Cambria Math" w:hAnsi="Cambria Math"/>
+                    </w:rPr>
+                    <m:t>V</m:t>
+                  </m:r>
+                </m:e>
+                <m:sub>
+                  <m:r>
+                    <w:rPr>
+                      <w:rFonts w:ascii="Cambria Math" w:hAnsi="Cambria Math"/>
+                    </w:rPr>
+                    <m:t>amp-out</m:t>
+                  </m:r>
+                </m:sub>
+              </m:sSub>
+              <m:r>
+                <w:rPr>
+                  <w:rFonts w:ascii="Cambria Math" w:hAnsi="Cambria Math"/>
+                </w:rPr>
+                <m:t>(s)</m:t>
+              </m:r>
+            </m:num>
+            <m:den>
+              <m:sSub>
+                <m:sSubPr>
+                  <m:ctrlPr>
+                    <w:rPr>
+                      <w:rFonts w:ascii="Cambria Math" w:hAnsi="Cambria Math"/>
+                      <w:i/>
+                    </w:rPr>
+                  </m:ctrlPr>
+                </m:sSubPr>
+                <m:e>
+                  <m:r>
+                    <w:rPr>
+                      <w:rFonts w:ascii="Cambria Math" w:hAnsi="Cambria Math"/>
+                    </w:rPr>
+                    <m:t>V</m:t>
+                  </m:r>
+                </m:e>
+                <m:sub>
+                  <m:r>
+                    <w:rPr>
+                      <w:rFonts w:ascii="Cambria Math" w:hAnsi="Cambria Math"/>
+                    </w:rPr>
+                    <m:t>amp-in</m:t>
+                  </m:r>
+                </m:sub>
+              </m:sSub>
+              <m:r>
+                <w:rPr>
+                  <w:rFonts w:ascii="Cambria Math" w:hAnsi="Cambria Math"/>
+                </w:rPr>
+                <m:t>(s)</m:t>
+              </m:r>
+            </m:den>
+          </m:f>
+          <m:r>
+            <w:rPr>
+              <w:rFonts w:ascii="Cambria Math" w:hAnsi="Cambria Math"/>
+            </w:rPr>
+            <m:t>=</m:t>
+          </m:r>
+          <m:f>
+            <m:fPr>
+              <m:ctrlPr>
+                <w:rPr>
+                  <w:rFonts w:ascii="Cambria Math" w:hAnsi="Cambria Math"/>
+                  <w:i/>
+                </w:rPr>
+              </m:ctrlPr>
+            </m:fPr>
+            <m:num>
+              <m:sSub>
+                <m:sSubPr>
+                  <m:ctrlPr>
+                    <w:rPr>
+                      <w:rFonts w:ascii="Cambria Math" w:hAnsi="Cambria Math"/>
+                      <w:i/>
+                    </w:rPr>
+                  </m:ctrlPr>
+                </m:sSubPr>
+                <m:e>
+                  <m:r>
+                    <w:rPr>
+                      <w:rFonts w:ascii="Cambria Math" w:hAnsi="Cambria Math"/>
+                    </w:rPr>
+                    <m:t>(</m:t>
+                  </m:r>
+                  <m:r>
+                    <w:rPr>
+                      <w:rFonts w:ascii="Cambria Math" w:hAnsi="Cambria Math"/>
+                    </w:rPr>
+                    <m:t>R</m:t>
+                  </m:r>
+                </m:e>
+                <m:sub>
+                  <m:r>
+                    <w:rPr>
+                      <w:rFonts w:ascii="Cambria Math" w:hAnsi="Cambria Math"/>
+                    </w:rPr>
+                    <m:t>g</m:t>
+                  </m:r>
+                </m:sub>
+              </m:sSub>
+              <m:r>
+                <w:rPr>
+                  <w:rFonts w:ascii="Cambria Math" w:hAnsi="Cambria Math"/>
+                </w:rPr>
+                <m:t>+</m:t>
+              </m:r>
+              <m:sSub>
+                <m:sSubPr>
+                  <m:ctrlPr>
+                    <w:rPr>
+                      <w:rFonts w:ascii="Cambria Math" w:hAnsi="Cambria Math"/>
+                      <w:i/>
+                    </w:rPr>
+                  </m:ctrlPr>
+                </m:sSubPr>
+                <m:e>
+                  <m:r>
+                    <w:rPr>
+                      <w:rFonts w:ascii="Cambria Math" w:hAnsi="Cambria Math"/>
+                    </w:rPr>
+                    <m:t>R</m:t>
+                  </m:r>
+                </m:e>
+                <m:sub>
+                  <m:r>
+                    <w:rPr>
+                      <w:rFonts w:ascii="Cambria Math" w:hAnsi="Cambria Math"/>
+                    </w:rPr>
+                    <m:t>f</m:t>
+                  </m:r>
+                </m:sub>
+              </m:sSub>
+              <m:r>
+                <w:rPr>
+                  <w:rFonts w:ascii="Cambria Math" w:hAnsi="Cambria Math"/>
+                </w:rPr>
+                <m:t>)</m:t>
+              </m:r>
+              <m:sSub>
+                <m:sSubPr>
+                  <m:ctrlPr>
+                    <w:rPr>
+                      <w:rFonts w:ascii="Cambria Math" w:hAnsi="Cambria Math"/>
+                      <w:i/>
+                    </w:rPr>
+                  </m:ctrlPr>
+                </m:sSubPr>
+                <m:e>
+                  <m:r>
+                    <w:rPr>
+                      <w:rFonts w:ascii="Cambria Math" w:hAnsi="Cambria Math"/>
+                    </w:rPr>
+                    <m:t>C</m:t>
+                  </m:r>
+                </m:e>
+                <m:sub>
+                  <m:r>
+                    <w:rPr>
+                      <w:rFonts w:ascii="Cambria Math" w:hAnsi="Cambria Math"/>
+                    </w:rPr>
+                    <m:t>g</m:t>
+                  </m:r>
+                </m:sub>
+              </m:sSub>
+              <m:r>
+                <w:rPr>
+                  <w:rFonts w:ascii="Cambria Math" w:hAnsi="Cambria Math"/>
+                </w:rPr>
+                <m:t>s + 1</m:t>
+              </m:r>
+            </m:num>
+            <m:den>
+              <m:sSub>
+                <m:sSubPr>
+                  <m:ctrlPr>
+                    <w:rPr>
+                      <w:rFonts w:ascii="Cambria Math" w:hAnsi="Cambria Math"/>
+                      <w:i/>
+                    </w:rPr>
+                  </m:ctrlPr>
+                </m:sSubPr>
+                <m:e>
+                  <m:r>
+                    <w:rPr>
+                      <w:rFonts w:ascii="Cambria Math" w:hAnsi="Cambria Math"/>
+                    </w:rPr>
+                    <m:t>R</m:t>
+                  </m:r>
+                </m:e>
+                <m:sub>
+                  <m:r>
+                    <w:rPr>
+                      <w:rFonts w:ascii="Cambria Math" w:hAnsi="Cambria Math"/>
+                    </w:rPr>
+                    <m:t>g</m:t>
+                  </m:r>
+                </m:sub>
+              </m:sSub>
+              <m:sSub>
+                <m:sSubPr>
+                  <m:ctrlPr>
+                    <w:rPr>
+                      <w:rFonts w:ascii="Cambria Math" w:hAnsi="Cambria Math"/>
+                      <w:i/>
+                    </w:rPr>
+                  </m:ctrlPr>
+                </m:sSubPr>
+                <m:e>
+                  <m:r>
+                    <w:rPr>
+                      <w:rFonts w:ascii="Cambria Math" w:hAnsi="Cambria Math"/>
+                    </w:rPr>
+                    <m:t>C</m:t>
+                  </m:r>
+                </m:e>
+                <m:sub>
+                  <m:r>
+                    <w:rPr>
+                      <w:rFonts w:ascii="Cambria Math" w:hAnsi="Cambria Math"/>
+                    </w:rPr>
+                    <m:t>g</m:t>
+                  </m:r>
+                </m:sub>
+              </m:sSub>
+              <m:r>
+                <w:rPr>
+                  <w:rFonts w:ascii="Cambria Math" w:hAnsi="Cambria Math"/>
+                </w:rPr>
+                <m:t>s+1</m:t>
+              </m:r>
+            </m:den>
+          </m:f>
+        </m:oMath>
+      </m:oMathPara>
+    </w:p>
+    <w:p>
+      <w:pPr>
+        <w:rPr>
+          <w:rFonts w:eastAsiaTheme="minorEastAsia"/>
+        </w:rPr>
+      </w:pPr>
+      <w:r>
+        <w:rPr>
+          <w:rFonts w:eastAsiaTheme="minorEastAsia"/>
+        </w:rPr>
+        <w:t xml:space="preserve">The total frequency response </w:t>
+      </w:r>
+      <m:oMath>
+        <m:sSub>
+          <m:sSubPr>
+            <m:ctrlPr>
+              <w:rPr>
+                <w:rFonts w:ascii="Cambria Math" w:hAnsi="Cambria Math"/>
+                <w:i/>
+              </w:rPr>
+            </m:ctrlPr>
+          </m:sSubPr>
+          <m:e>
+            <m:r>
+              <w:rPr>
+                <w:rFonts w:ascii="Cambria Math" w:hAnsi="Cambria Math"/>
+              </w:rPr>
+              <m:t>H</m:t>
+            </m:r>
+          </m:e>
+          <m:sub>
+            <m:r>
+              <w:rPr>
+                <w:rFonts w:ascii="Cambria Math" w:hAnsi="Cambria Math"/>
+              </w:rPr>
+              <m:t>amp</m:t>
+            </m:r>
+          </m:sub>
+        </m:sSub>
+        <m:r>
+          <w:rPr>
+            <w:rFonts w:ascii="Cambria Math" w:hAnsi="Cambria Math"/>
+          </w:rPr>
+          <m:t xml:space="preserve">(s) </m:t>
+        </m:r>
+      </m:oMath>
+      <w:r>
+        <w:rPr>
+          <w:rFonts w:eastAsiaTheme="minorEastAsia"/>
+        </w:rPr>
+        <w:t xml:space="preserve"> of the amplifier is given as</w:t>
+      </w:r>
+    </w:p>
+    <w:p>
+      <w:pPr>
+        <w:jc w:val="center"/>
+        <w:rPr>
+          <w:rFonts w:eastAsiaTheme="minorEastAsia"/>
+        </w:rPr>
+      </w:pPr>
+    </w:p>
+    <w:p>
+      <w:pPr>
+        <w:jc w:val="center"/>
+        <w:rPr>
+          <w:rFonts w:eastAsiaTheme="minorEastAsia"/>
+        </w:rPr>
+      </w:pPr>
+      <m:oMathPara>
+        <m:oMath>
+          <m:sSub>
+            <m:sSubPr>
+              <m:ctrlPr>
+                <w:rPr>
+                  <w:rFonts w:ascii="Cambria Math" w:hAnsi="Cambria Math"/>
+                  <w:i/>
+                </w:rPr>
+              </m:ctrlPr>
+            </m:sSubPr>
+            <m:e>
+              <m:r>
+                <w:rPr>
+                  <w:rFonts w:ascii="Cambria Math" w:hAnsi="Cambria Math"/>
+                </w:rPr>
+                <m:t>H</m:t>
+              </m:r>
+            </m:e>
+            <m:sub>
+              <m:r>
+                <w:rPr>
+                  <w:rFonts w:ascii="Cambria Math" w:hAnsi="Cambria Math"/>
+                </w:rPr>
+                <m:t>amp</m:t>
+              </m:r>
+            </m:sub>
+          </m:sSub>
+          <m:r>
+            <w:rPr>
+              <w:rFonts w:ascii="Cambria Math" w:hAnsi="Cambria Math"/>
+            </w:rPr>
+            <m:t xml:space="preserve">(s) = </m:t>
+          </m:r>
+          <m:f>
+            <m:fPr>
+              <m:ctrlPr>
+                <w:rPr>
+                  <w:rFonts w:ascii="Cambria Math" w:hAnsi="Cambria Math"/>
+                  <w:i/>
+                </w:rPr>
+              </m:ctrlPr>
+            </m:fPr>
+            <m:num>
+              <m:sSub>
+                <m:sSubPr>
+                  <m:ctrlPr>
+                    <w:rPr>
+                      <w:rFonts w:ascii="Cambria Math" w:hAnsi="Cambria Math"/>
+                      <w:i/>
+                    </w:rPr>
+                  </m:ctrlPr>
+                </m:sSubPr>
+                <m:e>
+                  <m:r>
+                    <w:rPr>
+                      <w:rFonts w:ascii="Cambria Math" w:hAnsi="Cambria Math"/>
+                    </w:rPr>
+                    <m:t>V</m:t>
+                  </m:r>
+                </m:e>
+                <m:sub>
+                  <m:r>
+                    <w:rPr>
+                      <w:rFonts w:ascii="Cambria Math" w:hAnsi="Cambria Math"/>
+                    </w:rPr>
+                    <m:t>amp-out</m:t>
+                  </m:r>
+                </m:sub>
+              </m:sSub>
+              <m:r>
+                <w:rPr>
+                  <w:rFonts w:ascii="Cambria Math" w:hAnsi="Cambria Math"/>
+                </w:rPr>
+                <m:t>(s)</m:t>
+              </m:r>
+            </m:num>
+            <m:den>
+              <m:sSub>
+                <m:sSubPr>
+                  <m:ctrlPr>
+                    <w:rPr>
+                      <w:rFonts w:ascii="Cambria Math" w:hAnsi="Cambria Math"/>
+                      <w:i/>
+                    </w:rPr>
+                  </m:ctrlPr>
+                </m:sSubPr>
+                <m:e>
+                  <m:r>
+                    <w:rPr>
+                      <w:rFonts w:ascii="Cambria Math" w:hAnsi="Cambria Math"/>
+                    </w:rPr>
+                    <m:t>V</m:t>
+                  </m:r>
+                </m:e>
+                <m:sub>
+                  <m:r>
+                    <w:rPr>
+                      <w:rFonts w:ascii="Cambria Math" w:hAnsi="Cambria Math"/>
+                    </w:rPr>
+                    <m:t>mic-in</m:t>
+                  </m:r>
+                </m:sub>
+              </m:sSub>
+              <m:r>
+                <w:rPr>
+                  <w:rFonts w:ascii="Cambria Math" w:hAnsi="Cambria Math"/>
+                </w:rPr>
+                <m:t>(s)</m:t>
+              </m:r>
+            </m:den>
+          </m:f>
+          <m:r>
+            <w:rPr>
+              <w:rFonts w:ascii="Cambria Math" w:hAnsi="Cambria Math"/>
+            </w:rPr>
+            <m:t>=</m:t>
+          </m:r>
+          <m:sSub>
+            <m:sSubPr>
+              <m:ctrlPr>
+                <w:rPr>
+                  <w:rFonts w:ascii="Cambria Math" w:hAnsi="Cambria Math"/>
+                  <w:i/>
+                </w:rPr>
+              </m:ctrlPr>
+            </m:sSubPr>
+            <m:e>
+              <m:r>
+                <w:rPr>
+                  <w:rFonts w:ascii="Cambria Math" w:hAnsi="Cambria Math"/>
+                </w:rPr>
+                <m:t>H</m:t>
+              </m:r>
+            </m:e>
+            <m:sub>
+              <m:r>
+                <w:rPr>
+                  <w:rFonts w:ascii="Cambria Math" w:hAnsi="Cambria Math"/>
+                </w:rPr>
+                <m:t>bias</m:t>
+              </m:r>
+            </m:sub>
+          </m:sSub>
+          <m:d>
+            <m:dPr>
+              <m:ctrlPr>
+                <w:rPr>
+                  <w:rFonts w:ascii="Cambria Math" w:hAnsi="Cambria Math"/>
+                  <w:i/>
+                </w:rPr>
+              </m:ctrlPr>
+            </m:dPr>
+            <m:e>
+              <m:r>
+                <w:rPr>
+                  <w:rFonts w:ascii="Cambria Math" w:hAnsi="Cambria Math"/>
+                </w:rPr>
+                <m:t>s</m:t>
+              </m:r>
+            </m:e>
+          </m:d>
+          <m:sSub>
+            <m:sSubPr>
+              <m:ctrlPr>
+                <w:rPr>
+                  <w:rFonts w:ascii="Cambria Math" w:hAnsi="Cambria Math"/>
+                  <w:i/>
+                </w:rPr>
+              </m:ctrlPr>
+            </m:sSubPr>
+            <m:e>
+              <m:r>
+                <w:rPr>
+                  <w:rFonts w:ascii="Cambria Math" w:hAnsi="Cambria Math"/>
+                </w:rPr>
+                <m:t>H</m:t>
+              </m:r>
+            </m:e>
+            <m:sub>
+              <m:r>
+                <w:rPr>
+                  <w:rFonts w:ascii="Cambria Math" w:hAnsi="Cambria Math"/>
+                </w:rPr>
+                <m:t>cl</m:t>
+              </m:r>
+            </m:sub>
+          </m:sSub>
+          <m:r>
+            <w:rPr>
+              <w:rFonts w:ascii="Cambria Math" w:hAnsi="Cambria Math"/>
+            </w:rPr>
+            <m:t>(s)</m:t>
+          </m:r>
+        </m:oMath>
+      </m:oMathPara>
+    </w:p>
+    <w:p>
+      <w:r>
+        <w:t xml:space="preserve">The magnitude frequency response of </w:t>
+      </w:r>
+      <m:oMath>
+        <m:sSub>
+          <m:sSubPr>
+            <m:ctrlPr>
+              <w:rPr>
+                <w:rFonts w:ascii="Cambria Math" w:hAnsi="Cambria Math"/>
+                <w:i/>
+              </w:rPr>
+            </m:ctrlPr>
+          </m:sSubPr>
+          <m:e>
+            <m:r>
+              <w:rPr>
+                <w:rFonts w:ascii="Cambria Math" w:hAnsi="Cambria Math"/>
+              </w:rPr>
+              <m:t>H</m:t>
+            </m:r>
+          </m:e>
+          <m:sub>
+            <m:r>
+              <w:rPr>
+                <w:rFonts w:ascii="Cambria Math" w:hAnsi="Cambria Math"/>
+              </w:rPr>
+              <m:t>amp</m:t>
+            </m:r>
+          </m:sub>
+        </m:sSub>
+        <m:r>
+          <w:rPr>
+            <w:rFonts w:ascii="Cambria Math" w:hAnsi="Cambria Math"/>
+          </w:rPr>
+          <m:t xml:space="preserve">(s) </m:t>
+        </m:r>
+      </m:oMath>
+      <w:r>
+        <w:rPr>
+          <w:rFonts w:eastAsiaTheme="minorEastAsia"/>
+        </w:rPr>
+        <w:t>,</w:t>
+      </w:r>
+      <w:r>
+        <w:t xml:space="preserve"> with component values shown in </w:t>
+      </w:r>
+      <w:r>
+        <w:fldChar w:fldCharType="begin"/>
+      </w:r>
+      <w:r>
+        <w:instrText xml:space="preserve"> REF _Ref54814216 \h </w:instrText>
+      </w:r>
+      <w:r>
+        <w:fldChar w:fldCharType="separate"/>
+      </w:r>
+      <w:r>
+        <w:t xml:space="preserve">Figure </w:t>
+      </w:r>
+      <w:r>
+        <w:rPr>
+          <w:noProof/>
+        </w:rPr>
+        <w:t>4</w:t>
+      </w:r>
+      <w:r>
+        <w:fldChar w:fldCharType="end"/>
+      </w:r>
+      <w:r>
+        <w:t xml:space="preserve"> , is shown in </w:t>
+      </w:r>
+      <w:r>
+        <w:fldChar w:fldCharType="begin"/>
+      </w:r>
+      <w:r>
+        <w:instrText xml:space="preserve"> REF _Ref54817073 \h </w:instrText>
+      </w:r>
+      <w:r>
+        <w:fldChar w:fldCharType="separate"/>
+      </w:r>
+      <w:r>
+        <w:t xml:space="preserve">Figure </w:t>
+      </w:r>
+      <w:r>
+        <w:rPr>
+          <w:noProof/>
+        </w:rPr>
+        <w:t>5</w:t>
+      </w:r>
+      <w:r>
+        <w:fldChar w:fldCharType="end"/>
+      </w:r>
+      <w:r>
+        <w:t xml:space="preserve">. The </w:t>
+      </w:r>
+      <w:r>
+        <w:t>cutoff frequency of the amplifier is approximately 35Hz.</w:t>
+      </w:r>
+    </w:p>
+    <w:p>
+      <w:pPr>
+        <w:keepNext/>
+        <w:jc w:val="center"/>
+      </w:pPr>
+      <w:r>
+        <w:rPr>
+          <w:noProof/>
+        </w:rPr>
+        <w:drawing>
+          <wp:inline distT="0" distB="0" distL="0" distR="0" wp14:anchorId="5B1D68BB" wp14:editId="2FC1923E">
+            <wp:extent cx="2103120" cy="1577340"/>
+            <wp:effectExtent l="0" t="0" r="0" b="3810"/>
+            <wp:docPr id="7" name="Picture 7" descr="Chart, line chart&#10;&#10;Description automatically generated"/>
+            <wp:cNvGraphicFramePr>
+              <a:graphicFrameLocks xmlns:a="http://schemas.openxmlformats.org/drawingml/2006/main" noChangeAspect="1"/>
+            </wp:cNvGraphicFramePr>
+            <a:graphic xmlns:a="http://schemas.openxmlformats.org/drawingml/2006/main">
+              <a:graphicData uri="http://schemas.openxmlformats.org/drawingml/2006/picture">
+                <pic:pic xmlns:pic="http://schemas.openxmlformats.org/drawingml/2006/picture">
+                  <pic:nvPicPr>
+                    <pic:cNvPr id="7" name="Picture 7" descr="Chart, line chart&#10;&#10;Description automatically generated"/>
+                    <pic:cNvPicPr/>
+                  </pic:nvPicPr>
+                  <pic:blipFill>
+                    <a:blip r:embed="rId10" cstate="print">
+                      <a:extLst>
+                        <a:ext uri="{28A0092B-C50C-407E-A947-70E740481C1C}">
+                          <a14:useLocalDpi xmlns:a14="http://schemas.microsoft.com/office/drawing/2010/main" val="0"/>
+                        </a:ext>
+                      </a:extLst>
+                    </a:blip>
+                    <a:stretch>
+                      <a:fillRect/>
+                    </a:stretch>
+                  </pic:blipFill>
+                  <pic:spPr>
+                    <a:xfrm>
+                      <a:off x="0" y="0"/>
+                      <a:ext cx="2113648" cy="1585236"/>
+                    </a:xfrm>
+                    <a:prstGeom prst="rect">
+                      <a:avLst/>
+                    </a:prstGeom>
+                  </pic:spPr>
+                </pic:pic>
+              </a:graphicData>
+            </a:graphic>
+          </wp:inline>
+        </w:drawing>
+      </w:r>
+    </w:p>
+    <w:p>
+      <w:pPr>
+        <w:pStyle w:val="Caption"/>
+        <w:jc w:val="center"/>
+      </w:pPr>
+      <w:bookmarkStart w:id="2" w:name="_Ref54817073"/>
+      <w:r>
+        <w:t xml:space="preserve">Figure </w:t>
+      </w:r>
+      <w:fldSimple w:instr=" SEQ Figure \* ARABIC ">
+        <w:r>
+          <w:rPr>
+            <w:noProof/>
+          </w:rPr>
+          <w:t>5</w:t>
+        </w:r>
+      </w:fldSimple>
+      <w:bookmarkEnd w:id="2"/>
+      <w:r>
+        <w:t xml:space="preserve"> - Total Frequency response of amplifier</w:t>
+      </w:r>
+    </w:p>
+    <w:p>
+      <w:pPr>
+        <w:rPr>
+          <w:b/>
+          <w:bCs/>
+          <w:sz w:val="32"/>
+          <w:szCs w:val="32"/>
+        </w:rPr>
+      </w:pPr>
+      <w:r>
+        <w:rPr>
+          <w:b/>
+          <w:bCs/>
+          <w:sz w:val="32"/>
+          <w:szCs w:val="32"/>
+        </w:rPr>
+        <w:t>2.3</w:t>
+      </w:r>
+      <w:r>
+        <w:rPr>
+          <w:b/>
+          <w:bCs/>
+          <w:sz w:val="32"/>
+          <w:szCs w:val="32"/>
+        </w:rPr>
+        <w:tab/>
+        <w:t>Combining the Amplifier and Filter</w:t>
+      </w:r>
+    </w:p>
+    <w:p>
+      <w:pPr>
+        <w:rPr>
+          <w:szCs w:val="24"/>
+        </w:rPr>
+      </w:pPr>
+      <w:r>
+        <w:rPr>
+          <w:szCs w:val="24"/>
+        </w:rPr>
+        <w:t>The amplifier and Sallen-key low pass filter are cascaded in series to complete the analog input signal conditioning of the microphone signal for sampling by the ADC. The final design is simulated and verified in LTSpice.</w:t>
+      </w:r>
+      <w:r>
+        <w:rPr>
+          <w:szCs w:val="24"/>
+        </w:rPr>
+        <w:t xml:space="preserve"> It is important to note that the output of the Input Signal Conditioner is at the output of the Sallen-Key lowpass filter. Thus the Input Signal Conditioner does not perform the final step of removing the 1.65V DC bias before feeding into the ADC. This required step is done on the external board hosting the ADC. Therefore, the output of the Input Signal Conditioner is an amplified and low pass filtered version of the microphone signal with 1.65V DC bias. </w:t>
+      </w:r>
+    </w:p>
+    <w:p>
+      <w:pPr>
+        <w:keepNext/>
+        <w:jc w:val="center"/>
+      </w:pPr>
+      <w:r>
+        <w:rPr>
+          <w:noProof/>
+        </w:rPr>
+        <w:lastRenderedPageBreak/>
+        <w:drawing>
+          <wp:inline distT="0" distB="0" distL="0" distR="0" wp14:anchorId="4F31E560" wp14:editId="2C5A9941">
+            <wp:extent cx="5401056" cy="2056556"/>
+            <wp:effectExtent l="0" t="0" r="0" b="1270"/>
+            <wp:docPr id="8" name="Picture 8"/>
+            <wp:cNvGraphicFramePr>
+              <a:graphicFrameLocks xmlns:a="http://schemas.openxmlformats.org/drawingml/2006/main" noChangeAspect="1"/>
+            </wp:cNvGraphicFramePr>
+            <a:graphic xmlns:a="http://schemas.openxmlformats.org/drawingml/2006/main">
+              <a:graphicData uri="http://schemas.openxmlformats.org/drawingml/2006/picture">
+                <pic:pic xmlns:pic="http://schemas.openxmlformats.org/drawingml/2006/picture">
+                  <pic:nvPicPr>
+                    <pic:cNvPr id="1" name=""/>
+                    <pic:cNvPicPr/>
+                  </pic:nvPicPr>
+                  <pic:blipFill>
+                    <a:blip r:embed="rId11"/>
+                    <a:stretch>
+                      <a:fillRect/>
+                    </a:stretch>
+                  </pic:blipFill>
+                  <pic:spPr>
+                    <a:xfrm>
+                      <a:off x="0" y="0"/>
+                      <a:ext cx="5416565" cy="2062461"/>
+                    </a:xfrm>
+                    <a:prstGeom prst="rect">
+                      <a:avLst/>
+                    </a:prstGeom>
+                  </pic:spPr>
+                </pic:pic>
+              </a:graphicData>
+            </a:graphic>
+          </wp:inline>
+        </w:drawing>
+      </w:r>
+    </w:p>
+    <w:p>
+      <w:pPr>
+        <w:pStyle w:val="Caption"/>
+        <w:jc w:val="center"/>
+      </w:pPr>
+      <w:r>
+        <w:t xml:space="preserve">Figure </w:t>
+      </w:r>
+      <w:fldSimple w:instr=" SEQ Figure \* ARABIC ">
+        <w:r>
+          <w:rPr>
+            <w:noProof/>
+          </w:rPr>
+          <w:t>6</w:t>
+        </w:r>
+      </w:fldSimple>
+      <w:r>
+        <w:t xml:space="preserve"> - Input signal conditioner (Amplifier + LPF) LTSpice schematic.</w:t>
+      </w:r>
+    </w:p>
+    <w:p>
+      <w:pPr>
+        <w:keepNext/>
+        <w:jc w:val="center"/>
+      </w:pPr>
+    </w:p>
+    <w:p>
+      <w:pPr>
+        <w:keepNext/>
+        <w:jc w:val="center"/>
+      </w:pPr>
+      <w:r>
+        <w:rPr>
+          <w:noProof/>
+        </w:rPr>
+        <w:drawing>
+          <wp:inline distT="0" distB="0" distL="0" distR="0" wp14:anchorId="5358956A" wp14:editId="138DCC2F">
+            <wp:extent cx="4821936" cy="2740672"/>
+            <wp:effectExtent l="0" t="0" r="0" b="2540"/>
+            <wp:docPr id="9" name="Picture 9"/>
+            <wp:cNvGraphicFramePr>
+              <a:graphicFrameLocks xmlns:a="http://schemas.openxmlformats.org/drawingml/2006/main" noChangeAspect="1"/>
+            </wp:cNvGraphicFramePr>
+            <a:graphic xmlns:a="http://schemas.openxmlformats.org/drawingml/2006/main">
+              <a:graphicData uri="http://schemas.openxmlformats.org/drawingml/2006/picture">
+                <pic:pic xmlns:pic="http://schemas.openxmlformats.org/drawingml/2006/picture">
+                  <pic:nvPicPr>
+                    <pic:cNvPr id="1" name=""/>
+                    <pic:cNvPicPr/>
+                  </pic:nvPicPr>
+                  <pic:blipFill>
+                    <a:blip r:embed="rId12"/>
+                    <a:stretch>
+                      <a:fillRect/>
+                    </a:stretch>
+                  </pic:blipFill>
+                  <pic:spPr>
+                    <a:xfrm>
+                      <a:off x="0" y="0"/>
+                      <a:ext cx="4861438" cy="2763124"/>
+                    </a:xfrm>
+                    <a:prstGeom prst="rect">
+                      <a:avLst/>
+                    </a:prstGeom>
+                  </pic:spPr>
+                </pic:pic>
+              </a:graphicData>
+            </a:graphic>
+          </wp:inline>
+        </w:drawing>
+      </w:r>
+    </w:p>
+    <w:p>
+      <w:pPr>
+        <w:pStyle w:val="Caption"/>
+        <w:jc w:val="center"/>
+      </w:pPr>
+      <w:bookmarkStart w:id="3" w:name="_Ref54817906"/>
+      <w:r>
+        <w:t xml:space="preserve">Figure </w:t>
+      </w:r>
+      <w:fldSimple w:instr=" SEQ Figure \* ARABIC ">
+        <w:r>
+          <w:rPr>
+            <w:noProof/>
+          </w:rPr>
+          <w:t>7</w:t>
+        </w:r>
+      </w:fldSimple>
+      <w:bookmarkEnd w:id="3"/>
+      <w:r>
+        <w:t>- Frequency response (AC analysis) of Input Signal Conditioner.</w:t>
+      </w:r>
+    </w:p>
+    <w:p>
+      <w:r>
+        <w:fldChar w:fldCharType="begin"/>
+      </w:r>
+      <w:r>
+        <w:instrText xml:space="preserve"> REF _Ref54817906 \h </w:instrText>
+      </w:r>
+      <w:r>
+        <w:fldChar w:fldCharType="separate"/>
+      </w:r>
+      <w:r>
+        <w:t xml:space="preserve">Figure </w:t>
+      </w:r>
+      <w:r>
+        <w:rPr>
+          <w:noProof/>
+        </w:rPr>
+        <w:t>7</w:t>
+      </w:r>
+      <w:r>
+        <w:fldChar w:fldCharType="end"/>
+      </w:r>
+      <w:r>
+        <w:t xml:space="preserve"> is the simulated (expected) frequency response of the Input Signal Conditioner board design.</w:t>
+      </w:r>
+      <w:r>
+        <w:t xml:space="preserve"> </w:t>
+      </w:r>
+      <w:r>
+        <w:fldChar w:fldCharType="begin"/>
+      </w:r>
+      <w:r>
+        <w:instrText xml:space="preserve"> REF _Ref54818445 \h </w:instrText>
+      </w:r>
+      <w:r>
+        <w:fldChar w:fldCharType="separate"/>
+      </w:r>
+      <w:r>
+        <w:t xml:space="preserve">Table </w:t>
+      </w:r>
+      <w:r>
+        <w:rPr>
+          <w:noProof/>
+        </w:rPr>
+        <w:t>1</w:t>
+      </w:r>
+      <w:r>
+        <w:fldChar w:fldCharType="end"/>
+      </w:r>
+      <w:r>
+        <w:t xml:space="preserve"> summarizes the specifications of the design.</w:t>
+      </w:r>
+    </w:p>
+    <w:tbl>
+      <w:tblPr>
+        <w:tblStyle w:val="TableGrid"/>
+        <w:tblW w:w="0" w:type="auto"/>
+        <w:tblLook w:val="04A0" w:firstRow="1" w:lastRow="0" w:firstColumn="1" w:lastColumn="0" w:noHBand="0" w:noVBand="1"/>
+      </w:tblPr>
+      <w:tblGrid>
+        <w:gridCol w:w="2695"/>
+        <w:gridCol w:w="1710"/>
+        <w:gridCol w:w="1767"/>
+      </w:tblGrid>
+      <w:tr>
+        <w:tc>
+          <w:tcPr>
+            <w:tcW w:w="2695" w:type="dxa"/>
+          </w:tcPr>
+          <w:p>
+            <w:pPr>
+              <w:rPr>
+                <w:b/>
+                <w:bCs/>
+                <w:szCs w:val="24"/>
+              </w:rPr>
+            </w:pPr>
+            <w:r>
+              <w:rPr>
+                <w:b/>
+                <w:bCs/>
+                <w:szCs w:val="24"/>
+              </w:rPr>
+              <w:t>Specification</w:t>
+            </w:r>
+          </w:p>
+        </w:tc>
+        <w:tc>
+          <w:tcPr>
+            <w:tcW w:w="1710" w:type="dxa"/>
+          </w:tcPr>
+          <w:p>
+            <w:pPr>
+              <w:rPr>
+                <w:b/>
+                <w:bCs/>
+                <w:szCs w:val="24"/>
+              </w:rPr>
+            </w:pPr>
+            <w:r>
+              <w:rPr>
+                <w:b/>
+                <w:bCs/>
+                <w:szCs w:val="24"/>
+              </w:rPr>
+              <w:t>Designator</w:t>
+            </w:r>
+          </w:p>
+        </w:tc>
+        <w:tc>
+          <w:tcPr>
+            <w:tcW w:w="1767" w:type="dxa"/>
+          </w:tcPr>
+          <w:p>
+            <w:pPr>
+              <w:rPr>
+                <w:b/>
+                <w:bCs/>
+                <w:szCs w:val="24"/>
+              </w:rPr>
+            </w:pPr>
+            <w:r>
+              <w:rPr>
+                <w:b/>
+                <w:bCs/>
+                <w:szCs w:val="24"/>
+              </w:rPr>
+              <w:t>Value</w:t>
+            </w:r>
+            <w:r>
+              <w:rPr>
+                <w:b/>
+                <w:bCs/>
+                <w:szCs w:val="24"/>
+              </w:rPr>
+              <w:t xml:space="preserve"> (Typ.)</w:t>
+            </w:r>
+          </w:p>
+        </w:tc>
+      </w:tr>
+      <w:tr>
+        <w:tc>
+          <w:tcPr>
+            <w:tcW w:w="2695" w:type="dxa"/>
+          </w:tcPr>
+          <w:p>
+            <w:pPr>
+              <w:rPr>
+                <w:szCs w:val="24"/>
+              </w:rPr>
+            </w:pPr>
+            <w:r>
+              <w:rPr>
+                <w:szCs w:val="24"/>
+              </w:rPr>
+              <w:t>Low Freq. Cutoff</w:t>
+            </w:r>
+          </w:p>
+        </w:tc>
+        <w:tc>
+          <w:tcPr>
+            <w:tcW w:w="1710" w:type="dxa"/>
+          </w:tcPr>
+          <w:p>
+            <w:pPr>
+              <w:rPr>
+                <w:szCs w:val="24"/>
+              </w:rPr>
+            </w:pPr>
+            <w:r>
+              <w:rPr>
+                <w:szCs w:val="24"/>
+              </w:rPr>
+              <w:t>Fcl</w:t>
+            </w:r>
+          </w:p>
+        </w:tc>
+        <w:tc>
+          <w:tcPr>
+            <w:tcW w:w="1767" w:type="dxa"/>
+          </w:tcPr>
+          <w:p>
+            <w:pPr>
+              <w:rPr>
+                <w:szCs w:val="24"/>
+              </w:rPr>
+            </w:pPr>
+            <w:r>
+              <w:rPr>
+                <w:szCs w:val="24"/>
+              </w:rPr>
+              <w:t>35Hz</w:t>
+            </w:r>
+          </w:p>
+        </w:tc>
+      </w:tr>
+      <w:tr>
+        <w:tc>
+          <w:tcPr>
+            <w:tcW w:w="2695" w:type="dxa"/>
+          </w:tcPr>
+          <w:p>
+            <w:pPr>
+              <w:rPr>
+                <w:szCs w:val="24"/>
+              </w:rPr>
+            </w:pPr>
+            <w:r>
+              <w:rPr>
+                <w:szCs w:val="24"/>
+              </w:rPr>
+              <w:t>High Freq. Cutoff</w:t>
+            </w:r>
+          </w:p>
+        </w:tc>
+        <w:tc>
+          <w:tcPr>
+            <w:tcW w:w="1710" w:type="dxa"/>
+          </w:tcPr>
+          <w:p>
+            <w:pPr>
+              <w:rPr>
+                <w:szCs w:val="24"/>
+              </w:rPr>
+            </w:pPr>
+            <w:r>
+              <w:rPr>
+                <w:szCs w:val="24"/>
+              </w:rPr>
+              <w:t>Fch</w:t>
+            </w:r>
+          </w:p>
+        </w:tc>
+        <w:tc>
+          <w:tcPr>
+            <w:tcW w:w="1767" w:type="dxa"/>
+          </w:tcPr>
+          <w:p>
+            <w:pPr>
+              <w:rPr>
+                <w:szCs w:val="24"/>
+              </w:rPr>
+            </w:pPr>
+            <w:r>
+              <w:rPr>
+                <w:szCs w:val="24"/>
+              </w:rPr>
+              <w:t>15KHz</w:t>
+            </w:r>
+          </w:p>
+        </w:tc>
+      </w:tr>
+      <w:tr>
+        <w:tc>
+          <w:tcPr>
+            <w:tcW w:w="2695" w:type="dxa"/>
+          </w:tcPr>
+          <w:p>
+            <w:pPr>
+              <w:rPr>
+                <w:szCs w:val="24"/>
+              </w:rPr>
+            </w:pPr>
+            <w:r>
+              <w:rPr>
+                <w:szCs w:val="24"/>
+              </w:rPr>
+              <w:t>Passband Gain</w:t>
+            </w:r>
+          </w:p>
+        </w:tc>
+        <w:tc>
+          <w:tcPr>
+            <w:tcW w:w="1710" w:type="dxa"/>
+          </w:tcPr>
+          <w:p>
+            <w:pPr>
+              <w:rPr>
+                <w:szCs w:val="24"/>
+              </w:rPr>
+            </w:pPr>
+            <w:r>
+              <w:rPr>
+                <w:szCs w:val="24"/>
+              </w:rPr>
+              <w:t>A</w:t>
+            </w:r>
+          </w:p>
+        </w:tc>
+        <w:tc>
+          <w:tcPr>
+            <w:tcW w:w="1767" w:type="dxa"/>
+          </w:tcPr>
+          <w:p>
+            <w:pPr>
+              <w:rPr>
+                <w:szCs w:val="24"/>
+              </w:rPr>
+            </w:pPr>
+            <w:r>
+              <w:rPr>
+                <w:szCs w:val="24"/>
+              </w:rPr>
+              <w:t>20dB</w:t>
+            </w:r>
+          </w:p>
+        </w:tc>
+      </w:tr>
+      <w:tr>
+        <w:tc>
+          <w:tcPr>
+            <w:tcW w:w="2695" w:type="dxa"/>
+          </w:tcPr>
+          <w:p>
+            <w:pPr>
+              <w:rPr>
+                <w:szCs w:val="24"/>
+              </w:rPr>
+            </w:pPr>
+            <w:r>
+              <w:rPr>
+                <w:szCs w:val="24"/>
+              </w:rPr>
+              <w:t>Output DC bias</w:t>
+            </w:r>
+          </w:p>
+        </w:tc>
+        <w:tc>
+          <w:tcPr>
+            <w:tcW w:w="1710" w:type="dxa"/>
+          </w:tcPr>
+          <w:p>
+            <w:pPr>
+              <w:rPr>
+                <w:szCs w:val="24"/>
+              </w:rPr>
+            </w:pPr>
+            <w:r>
+              <w:rPr>
+                <w:szCs w:val="24"/>
+              </w:rPr>
+              <w:t>VDC</w:t>
+            </w:r>
+          </w:p>
+        </w:tc>
+        <w:tc>
+          <w:tcPr>
+            <w:tcW w:w="1767" w:type="dxa"/>
+          </w:tcPr>
+          <w:p>
+            <w:pPr>
+              <w:rPr>
+                <w:szCs w:val="24"/>
+              </w:rPr>
+            </w:pPr>
+            <w:r>
+              <w:rPr>
+                <w:szCs w:val="24"/>
+              </w:rPr>
+              <w:t>1.65V</w:t>
+            </w:r>
+          </w:p>
+        </w:tc>
+      </w:tr>
+    </w:tbl>
+    <w:p>
+      <w:pPr>
+        <w:pStyle w:val="Caption"/>
+      </w:pPr>
+      <w:bookmarkStart w:id="4" w:name="_Ref54818445"/>
+      <w:r>
+        <w:t xml:space="preserve">Table </w:t>
+      </w:r>
+      <w:fldSimple w:instr=" SEQ Table \* ARABIC ">
+        <w:r>
+          <w:rPr>
+            <w:noProof/>
+          </w:rPr>
+          <w:t>1</w:t>
+        </w:r>
+      </w:fldSimple>
+      <w:bookmarkEnd w:id="4"/>
+      <w:r>
+        <w:t>- Input Signal Conditioner Specifications</w:t>
       </w:r>
     </w:p>
     <w:sectPr>
@@ -1855,6 +5140,7 @@
   <w:style w:type="character" w:default="1" w:styleId="DefaultParagraphFont">
     <w:name w:val="Default Paragraph Font"/>
     <w:uiPriority w:val="1"/>
+    <w:semiHidden/>
     <w:unhideWhenUsed/>
   </w:style>
   <w:style w:type="table" w:default="1" w:styleId="TableNormal">

</xml_diff>

<commit_message>
Added mounting holes to the Input Signal Conditioner PCB. Also began citation information for ISC documentation.
</commit_message>
<xml_diff>
--- a/Documents/Input_Signal_Conditioner_Design.docx
+++ b/Documents/Input_Signal_Conditioner_Design.docx
@@ -234,7 +234,21 @@
         <w:rPr>
           <w:szCs w:val="24"/>
         </w:rPr>
-        <w:t xml:space="preserve"> In this design, a Butterwork Sallen-Key lowpass filter is chosen for a </w:t>
+        <w:t xml:space="preserve"> In this design, a </w:t>
+      </w:r>
+      <w:proofErr w:type="spellStart"/>
+      <w:r>
+        <w:rPr>
+          <w:szCs w:val="24"/>
+        </w:rPr>
+        <w:t>Butterwork</w:t>
+      </w:r>
+      <w:proofErr w:type="spellEnd"/>
+      <w:r>
+        <w:rPr>
+          <w:szCs w:val="24"/>
+        </w:rPr>
+        <w:t xml:space="preserve"> Sallen-Key lowpass filter is chosen for a </w:t>
       </w:r>
       <w:r>
         <w:rPr>
@@ -1123,8 +1137,16 @@
         <w:rPr>
           <w:szCs w:val="24"/>
         </w:rPr>
-        <w:t>The design of the lowpass Sallen-Key filter was generated by the Microchip FilterLab</w:t>
-      </w:r>
+        <w:t xml:space="preserve">The design of the lowpass Sallen-Key filter was generated by the Microchip </w:t>
+      </w:r>
+      <w:proofErr w:type="spellStart"/>
+      <w:r>
+        <w:rPr>
+          <w:szCs w:val="24"/>
+        </w:rPr>
+        <w:t>FilterLab</w:t>
+      </w:r>
+      <w:proofErr w:type="spellEnd"/>
       <w:r>
         <w:rPr>
           <w:rFonts w:cs="Times New Roman"/>
@@ -1187,35 +1209,38 @@
       <w:r>
         <w:t xml:space="preserve">Figure </w:t>
       </w:r>
-      <w:r>
-        <w:fldChar w:fldCharType="begin"/>
-      </w:r>
-      <w:r>
-        <w:instrText xml:space="preserve"> SEQ Figure \* ARABIC </w:instrText>
-      </w:r>
-      <w:r>
-        <w:fldChar w:fldCharType="separate"/>
-      </w:r>
-      <w:r>
-        <w:rPr>
-          <w:noProof/>
-        </w:rPr>
-        <w:t>1</w:t>
-      </w:r>
-      <w:r>
-        <w:rPr>
-          <w:noProof/>
-        </w:rPr>
-        <w:fldChar w:fldCharType="end"/>
-      </w:r>
-      <w:r>
-        <w:t>- Sallen-Key, Butterworth, LPF generated by Microchip FilterLab design software (Fc=15KHz).</w:t>
+      <w:fldSimple w:instr=" SEQ Figure \* ARABIC ">
+        <w:r>
+          <w:rPr>
+            <w:noProof/>
+          </w:rPr>
+          <w:t>1</w:t>
+        </w:r>
+      </w:fldSimple>
+      <w:r>
+        <w:t xml:space="preserve">- Sallen-Key, Butterworth, LPF generated by Microchip </w:t>
+      </w:r>
+      <w:proofErr w:type="spellStart"/>
+      <w:r>
+        <w:t>FilterLab</w:t>
+      </w:r>
+      <w:proofErr w:type="spellEnd"/>
+      <w:r>
+        <w:t xml:space="preserve"> design software (Fc=15KHz).</w:t>
       </w:r>
     </w:p>
     <w:p/>
     <w:p>
       <w:r>
-        <w:t>The designed filter was the simulated in LTSpice with the corresponding MCP6271 Op-amp spice parameters.</w:t>
+        <w:t xml:space="preserve">The designed filter was the simulated in </w:t>
+      </w:r>
+      <w:proofErr w:type="spellStart"/>
+      <w:r>
+        <w:t>LTSpice</w:t>
+      </w:r>
+      <w:proofErr w:type="spellEnd"/>
+      <w:r>
+        <w:t xml:space="preserve"> with the corresponding MCP6271 Op-amp spice parameters.</w:t>
       </w:r>
     </w:p>
     <w:p>
@@ -1272,29 +1297,24 @@
       <w:r>
         <w:t xml:space="preserve">Figure </w:t>
       </w:r>
-      <w:r>
-        <w:fldChar w:fldCharType="begin"/>
-      </w:r>
-      <w:r>
-        <w:instrText xml:space="preserve"> SEQ Figure \* ARABIC </w:instrText>
-      </w:r>
-      <w:r>
-        <w:fldChar w:fldCharType="separate"/>
-      </w:r>
-      <w:r>
-        <w:rPr>
-          <w:noProof/>
-        </w:rPr>
-        <w:t>2</w:t>
-      </w:r>
-      <w:r>
-        <w:rPr>
-          <w:noProof/>
-        </w:rPr>
-        <w:fldChar w:fldCharType="end"/>
-      </w:r>
-      <w:r>
-        <w:t xml:space="preserve"> - LTSpice simulation schematic of LPF.</w:t>
+      <w:fldSimple w:instr=" SEQ Figure \* ARABIC ">
+        <w:r>
+          <w:rPr>
+            <w:noProof/>
+          </w:rPr>
+          <w:t>2</w:t>
+        </w:r>
+      </w:fldSimple>
+      <w:r>
+        <w:t xml:space="preserve"> - </w:t>
+      </w:r>
+      <w:proofErr w:type="spellStart"/>
+      <w:r>
+        <w:t>LTSpice</w:t>
+      </w:r>
+      <w:proofErr w:type="spellEnd"/>
+      <w:r>
+        <w:t xml:space="preserve"> simulation schematic of LPF.</w:t>
       </w:r>
     </w:p>
     <w:p>
@@ -1353,30 +1373,25 @@
       <w:r>
         <w:t xml:space="preserve">Figure </w:t>
       </w:r>
-      <w:r>
-        <w:fldChar w:fldCharType="begin"/>
-      </w:r>
-      <w:r>
-        <w:instrText xml:space="preserve"> SEQ Figure \* ARABIC </w:instrText>
-      </w:r>
-      <w:r>
-        <w:fldChar w:fldCharType="separate"/>
-      </w:r>
-      <w:r>
-        <w:rPr>
-          <w:noProof/>
-        </w:rPr>
-        <w:t>3</w:t>
-      </w:r>
-      <w:r>
-        <w:rPr>
-          <w:noProof/>
-        </w:rPr>
-        <w:fldChar w:fldCharType="end"/>
-      </w:r>
+      <w:fldSimple w:instr=" SEQ Figure \* ARABIC ">
+        <w:r>
+          <w:rPr>
+            <w:noProof/>
+          </w:rPr>
+          <w:t>3</w:t>
+        </w:r>
+      </w:fldSimple>
       <w:bookmarkEnd w:id="0"/>
       <w:r>
-        <w:t>- LTSpice simulated LPF frequency response.</w:t>
+        <w:t xml:space="preserve">- </w:t>
+      </w:r>
+      <w:proofErr w:type="spellStart"/>
+      <w:r>
+        <w:t>LTSpice</w:t>
+      </w:r>
+      <w:proofErr w:type="spellEnd"/>
+      <w:r>
+        <w:t xml:space="preserve"> simulated LPF frequency response.</w:t>
       </w:r>
     </w:p>
     <w:p>
@@ -1557,14 +1572,7 @@
                 <w:rFonts w:ascii="Cambria Math" w:hAnsi="Cambria Math"/>
                 <w:szCs w:val="24"/>
               </w:rPr>
-              <m:t>fs</m:t>
-            </m:r>
-            <m:r>
-              <w:rPr>
-                <w:rFonts w:ascii="Cambria Math" w:hAnsi="Cambria Math"/>
-                <w:szCs w:val="24"/>
-              </w:rPr>
-              <m:t>-pp</m:t>
+              <m:t>fs-pp</m:t>
             </m:r>
           </m:sub>
         </m:sSub>
@@ -1922,14 +1930,27 @@
       <w:r>
         <w:t xml:space="preserve">Figure </w:t>
       </w:r>
-      <w:fldSimple w:instr=" SEQ Figure \* ARABIC ">
-        <w:r>
-          <w:rPr>
-            <w:noProof/>
-          </w:rPr>
-          <w:t>4</w:t>
-        </w:r>
-      </w:fldSimple>
+      <w:r>
+        <w:fldChar w:fldCharType="begin"/>
+      </w:r>
+      <w:r>
+        <w:instrText xml:space="preserve"> SEQ Figure \* ARABIC </w:instrText>
+      </w:r>
+      <w:r>
+        <w:fldChar w:fldCharType="separate"/>
+      </w:r>
+      <w:r>
+        <w:rPr>
+          <w:noProof/>
+        </w:rPr>
+        <w:t>4</w:t>
+      </w:r>
+      <w:r>
+        <w:rPr>
+          <w:noProof/>
+        </w:rPr>
+        <w:fldChar w:fldCharType="end"/>
+      </w:r>
       <w:bookmarkEnd w:id="1"/>
       <w:r>
         <w:t xml:space="preserve"> - Input signal conditioner amplifier</w:t>
@@ -2057,13 +2078,7 @@
               <w:rPr>
                 <w:rFonts w:ascii="Cambria Math" w:eastAsiaTheme="minorEastAsia" w:hAnsi="Cambria Math"/>
               </w:rPr>
-              <m:t>B</m:t>
-            </m:r>
-            <m:r>
-              <w:rPr>
-                <w:rFonts w:ascii="Cambria Math" w:eastAsiaTheme="minorEastAsia" w:hAnsi="Cambria Math"/>
-              </w:rPr>
-              <m:t>2</m:t>
+              <m:t>B2</m:t>
             </m:r>
           </m:sub>
         </m:sSub>
@@ -2284,13 +2299,21 @@
         <w:rPr>
           <w:rFonts w:eastAsiaTheme="minorEastAsia"/>
         </w:rPr>
-        <w:t xml:space="preserve"> </w:t>
-      </w:r>
-      <w:r>
-        <w:rPr>
-          <w:rFonts w:eastAsiaTheme="minorEastAsia"/>
-        </w:rPr>
-        <w:t xml:space="preserve">should come from a low-noise voltage regulator and therefore not be of concern. However, if </w:t>
+        <w:t xml:space="preserve"> should come from a low-n</w:t>
+      </w:r>
+      <w:proofErr w:type="spellStart"/>
+      <w:r>
+        <w:rPr>
+          <w:rFonts w:eastAsiaTheme="minorEastAsia"/>
+        </w:rPr>
+        <w:t>oise</w:t>
+      </w:r>
+      <w:proofErr w:type="spellEnd"/>
+      <w:r>
+        <w:rPr>
+          <w:rFonts w:eastAsiaTheme="minorEastAsia"/>
+        </w:rPr>
+        <w:t xml:space="preserve"> voltage regulator and therefore not be of concern. However, if </w:t>
       </w:r>
       <m:oMath>
         <m:sSub>
@@ -2324,13 +2347,7 @@
         <w:rPr>
           <w:rFonts w:eastAsiaTheme="minorEastAsia"/>
         </w:rPr>
-        <w:t xml:space="preserve"> </w:t>
-      </w:r>
-      <w:r>
-        <w:rPr>
-          <w:rFonts w:eastAsiaTheme="minorEastAsia"/>
-        </w:rPr>
-        <w:t xml:space="preserve">is noisy and not well regulated, the capacitor </w:t>
+        <w:t xml:space="preserve"> is noisy and not well regulated, the capacitor </w:t>
       </w:r>
       <m:oMath>
         <m:sSub>
@@ -2376,13 +2393,7 @@
         <w:rPr>
           <w:rFonts w:eastAsiaTheme="minorEastAsia"/>
         </w:rPr>
-        <w:t>.</w:t>
-      </w:r>
-      <w:r>
-        <w:rPr>
-          <w:rFonts w:eastAsiaTheme="minorEastAsia"/>
-        </w:rPr>
-        <w:t xml:space="preserve"> </w:t>
+        <w:t xml:space="preserve">. </w:t>
       </w:r>
       <w:r>
         <w:rPr>
@@ -3201,7 +3212,21 @@
         <w:rPr>
           <w:rFonts w:eastAsiaTheme="minorEastAsia"/>
         </w:rPr>
-        <w:t xml:space="preserve">, provides the </w:t>
+        <w:t>, provide</w:t>
+      </w:r>
+      <w:proofErr w:type="spellStart"/>
+      <w:r>
+        <w:rPr>
+          <w:rFonts w:eastAsiaTheme="minorEastAsia"/>
+        </w:rPr>
+        <w:t>s</w:t>
+      </w:r>
+      <w:proofErr w:type="spellEnd"/>
+      <w:r>
+        <w:rPr>
+          <w:rFonts w:eastAsiaTheme="minorEastAsia"/>
+        </w:rPr>
+        <w:t xml:space="preserve"> the </w:t>
       </w:r>
       <w:r>
         <w:rPr>
@@ -3465,13 +3490,7 @@
                     <w:rPr>
                       <w:rFonts w:ascii="Cambria Math" w:hAnsi="Cambria Math"/>
                     </w:rPr>
-                    <m:t>(</m:t>
-                  </m:r>
-                  <m:r>
-                    <w:rPr>
-                      <w:rFonts w:ascii="Cambria Math" w:hAnsi="Cambria Math"/>
-                    </w:rPr>
-                    <m:t>R</m:t>
+                    <m:t>(R</m:t>
                   </m:r>
                 </m:e>
                 <m:sub>
@@ -4043,14 +4062,30 @@
       <w:r>
         <w:t xml:space="preserve">Figure </w:t>
       </w:r>
-      <w:fldSimple w:instr=" SEQ Figure \* ARABIC ">
-        <w:r>
-          <w:rPr>
-            <w:noProof/>
-          </w:rPr>
-          <w:t>5</w:t>
-        </w:r>
-      </w:fldSimple>
+      <w:r>
+        <w:fldChar w:fldCharType="begin"/>
+      </w:r>
+      <w:r>
+        <w:instrText xml:space="preserve"> SEQ Figu</w:instrText>
+      </w:r>
+      <w:r>
+        <w:instrText xml:space="preserve">re \* ARABIC </w:instrText>
+      </w:r>
+      <w:r>
+        <w:fldChar w:fldCharType="separate"/>
+      </w:r>
+      <w:r>
+        <w:rPr>
+          <w:noProof/>
+        </w:rPr>
+        <w:t>5</w:t>
+      </w:r>
+      <w:r>
+        <w:rPr>
+          <w:noProof/>
+        </w:rPr>
+        <w:fldChar w:fldCharType="end"/>
+      </w:r>
       <w:bookmarkEnd w:id="2"/>
       <w:r>
         <w:t xml:space="preserve"> - Total Frequency response of amplifier</w:t>
@@ -4095,13 +4130,41 @@
         <w:rPr>
           <w:szCs w:val="24"/>
         </w:rPr>
-        <w:t>The amplifier and Sallen-key low pass filter are cascaded in series to complete the analog input signal conditioning of the microphone signal for sampling by the ADC. The final design is simulated and verified in LTSpice.</w:t>
-      </w:r>
-      <w:r>
-        <w:rPr>
-          <w:szCs w:val="24"/>
-        </w:rPr>
-        <w:t xml:space="preserve"> It is important to note that the output of the Input Signal Conditioner is at the output of the Sallen-Key lowpass filter. Thus the Input Signal Conditioner does not perform the final step of removing the 1.65V DC bias before feeding into the ADC. This required step is done on the external board hosting the ADC. Therefore, the output of the Input Signal Conditioner is an amplified and low pass filtered version of the microphone signal with 1.65V DC bias. </w:t>
+        <w:t xml:space="preserve">The amplifier and Sallen-key low pass filter are cascaded in series to complete the analog input signal conditioning of the microphone signal for sampling by the ADC. The final design is simulated and verified in </w:t>
+      </w:r>
+      <w:proofErr w:type="spellStart"/>
+      <w:r>
+        <w:rPr>
+          <w:szCs w:val="24"/>
+        </w:rPr>
+        <w:t>LTSpice</w:t>
+      </w:r>
+      <w:proofErr w:type="spellEnd"/>
+      <w:r>
+        <w:rPr>
+          <w:szCs w:val="24"/>
+        </w:rPr>
+        <w:t>.</w:t>
+      </w:r>
+      <w:r>
+        <w:rPr>
+          <w:szCs w:val="24"/>
+        </w:rPr>
+        <w:t xml:space="preserve"> It is important to note that the output of the Input Signal Conditioner is at the output of the Sallen-Key lowpass filter. </w:t>
+      </w:r>
+      <w:proofErr w:type="gramStart"/>
+      <w:r>
+        <w:rPr>
+          <w:szCs w:val="24"/>
+        </w:rPr>
+        <w:t>Thus</w:t>
+      </w:r>
+      <w:proofErr w:type="gramEnd"/>
+      <w:r>
+        <w:rPr>
+          <w:szCs w:val="24"/>
+        </w:rPr>
+        <w:t xml:space="preserve"> the Input Signal Conditioner does not perform the final step of removing the 1.65V DC bias before feeding into the ADC. This required step is done on the external board hosting the ADC. Therefore, the output of the Input Signal Conditioner is an amplified and low pass filtered version of the microphone signal with 1.65V DC bias. </w:t>
       </w:r>
     </w:p>
     <w:p>
@@ -4159,16 +4222,37 @@
       <w:r>
         <w:t xml:space="preserve">Figure </w:t>
       </w:r>
-      <w:fldSimple w:instr=" SEQ Figure \* ARABIC ">
-        <w:r>
-          <w:rPr>
-            <w:noProof/>
-          </w:rPr>
-          <w:t>6</w:t>
-        </w:r>
-      </w:fldSimple>
-      <w:r>
-        <w:t xml:space="preserve"> - Input signal conditioner (Amplifier + LPF) LTSpice schematic.</w:t>
+      <w:r>
+        <w:fldChar w:fldCharType="begin"/>
+      </w:r>
+      <w:r>
+        <w:instrText xml:space="preserve"> SEQ Figure \* ARABIC </w:instrText>
+      </w:r>
+      <w:r>
+        <w:fldChar w:fldCharType="separate"/>
+      </w:r>
+      <w:r>
+        <w:rPr>
+          <w:noProof/>
+        </w:rPr>
+        <w:t>6</w:t>
+      </w:r>
+      <w:r>
+        <w:rPr>
+          <w:noProof/>
+        </w:rPr>
+        <w:fldChar w:fldCharType="end"/>
+      </w:r>
+      <w:r>
+        <w:t xml:space="preserve"> - Input signal conditioner (Amplifier + LPF) </w:t>
+      </w:r>
+      <w:proofErr w:type="spellStart"/>
+      <w:r>
+        <w:t>LTSpice</w:t>
+      </w:r>
+      <w:proofErr w:type="spellEnd"/>
+      <w:r>
+        <w:t xml:space="preserve"> schematic.</w:t>
       </w:r>
     </w:p>
     <w:p>
@@ -4232,14 +4316,27 @@
       <w:r>
         <w:t xml:space="preserve">Figure </w:t>
       </w:r>
-      <w:fldSimple w:instr=" SEQ Figure \* ARABIC ">
-        <w:r>
-          <w:rPr>
-            <w:noProof/>
-          </w:rPr>
-          <w:t>7</w:t>
-        </w:r>
-      </w:fldSimple>
+      <w:r>
+        <w:fldChar w:fldCharType="begin"/>
+      </w:r>
+      <w:r>
+        <w:instrText xml:space="preserve"> SEQ Figure \* ARABIC </w:instrText>
+      </w:r>
+      <w:r>
+        <w:fldChar w:fldCharType="separate"/>
+      </w:r>
+      <w:r>
+        <w:rPr>
+          <w:noProof/>
+        </w:rPr>
+        <w:t>7</w:t>
+      </w:r>
+      <w:r>
+        <w:rPr>
+          <w:noProof/>
+        </w:rPr>
+        <w:fldChar w:fldCharType="end"/>
+      </w:r>
       <w:bookmarkEnd w:id="3"/>
       <w:r>
         <w:t>- Frequency response (AC analysis) of Input Signal Conditioner.</w:t>
@@ -4372,15 +4469,7 @@
                 <w:bCs/>
                 <w:szCs w:val="24"/>
               </w:rPr>
-              <w:t>Value</w:t>
-            </w:r>
-            <w:r>
-              <w:rPr>
-                <w:b/>
-                <w:bCs/>
-                <w:szCs w:val="24"/>
-              </w:rPr>
-              <w:t xml:space="preserve"> (Typ.)</w:t>
+              <w:t>Value (Typ.)</w:t>
             </w:r>
           </w:p>
         </w:tc>
@@ -4414,12 +4503,14 @@
                 <w:szCs w:val="24"/>
               </w:rPr>
             </w:pPr>
+            <w:proofErr w:type="spellStart"/>
             <w:r>
               <w:rPr>
                 <w:szCs w:val="24"/>
               </w:rPr>
               <w:t>Fcl</w:t>
             </w:r>
+            <w:proofErr w:type="spellEnd"/>
           </w:p>
         </w:tc>
         <w:tc>
@@ -4470,12 +4561,14 @@
                 <w:szCs w:val="24"/>
               </w:rPr>
             </w:pPr>
+            <w:proofErr w:type="spellStart"/>
             <w:r>
               <w:rPr>
                 <w:szCs w:val="24"/>
               </w:rPr>
               <w:t>Fch</w:t>
             </w:r>
+            <w:proofErr w:type="spellEnd"/>
           </w:p>
         </w:tc>
         <w:tc>
@@ -4618,17 +4711,88 @@
       <w:r>
         <w:t xml:space="preserve">Table </w:t>
       </w:r>
-      <w:fldSimple w:instr=" SEQ Table \* ARABIC ">
-        <w:r>
-          <w:rPr>
-            <w:noProof/>
-          </w:rPr>
-          <w:t>1</w:t>
-        </w:r>
-      </w:fldSimple>
+      <w:r>
+        <w:fldChar w:fldCharType="begin"/>
+      </w:r>
+      <w:r>
+        <w:instrText xml:space="preserve"> SEQ Table \* ARABIC </w:instrText>
+      </w:r>
+      <w:r>
+        <w:fldChar w:fldCharType="separate"/>
+      </w:r>
+      <w:r>
+        <w:rPr>
+          <w:noProof/>
+        </w:rPr>
+        <w:t>1</w:t>
+      </w:r>
+      <w:r>
+        <w:rPr>
+          <w:noProof/>
+        </w:rPr>
+        <w:fldChar w:fldCharType="end"/>
+      </w:r>
       <w:bookmarkEnd w:id="4"/>
       <w:r>
         <w:t>- Input Signal Conditioner Specifications</w:t>
+      </w:r>
+    </w:p>
+    <w:p>
+      <w:r>
+        <w:br w:type="page"/>
+      </w:r>
+    </w:p>
+    <w:p>
+      <w:pPr>
+        <w:rPr>
+          <w:b/>
+          <w:bCs/>
+          <w:sz w:val="32"/>
+          <w:szCs w:val="32"/>
+        </w:rPr>
+      </w:pPr>
+      <w:r>
+        <w:rPr>
+          <w:b/>
+          <w:bCs/>
+          <w:sz w:val="32"/>
+          <w:szCs w:val="32"/>
+        </w:rPr>
+        <w:lastRenderedPageBreak/>
+        <w:t>Citations</w:t>
+      </w:r>
+    </w:p>
+    <w:p>
+      <w:pPr>
+        <w:rPr>
+          <w:szCs w:val="24"/>
+        </w:rPr>
+      </w:pPr>
+      <w:r>
+        <w:rPr>
+          <w:szCs w:val="24"/>
+        </w:rPr>
+        <w:t>ADN003 “Select the Right Operational Amplifier for your Filtering Circuits”, Bonnie C. Baker,</w:t>
+      </w:r>
+      <w:r>
+        <w:rPr>
+          <w:rFonts w:ascii="ArialMT" w:hAnsi="ArialMT" w:cs="ArialMT"/>
+          <w:sz w:val="18"/>
+          <w:szCs w:val="18"/>
+        </w:rPr>
+        <w:t xml:space="preserve"> </w:t>
+      </w:r>
+      <w:r>
+        <w:rPr>
+          <w:szCs w:val="24"/>
+        </w:rPr>
+        <w:t>Microchip Technology Inc</w:t>
+      </w:r>
+      <w:r>
+        <w:rPr>
+          <w:szCs w:val="24"/>
+        </w:rPr>
+        <w:t xml:space="preserve">. </w:t>
       </w:r>
     </w:p>
     <w:sectPr>
@@ -5140,7 +5304,6 @@
   <w:style w:type="character" w:default="1" w:styleId="DefaultParagraphFont">
     <w:name w:val="Default Paragraph Font"/>
     <w:uiPriority w:val="1"/>
-    <w:semiHidden/>
     <w:unhideWhenUsed/>
   </w:style>
   <w:style w:type="table" w:default="1" w:styleId="TableNormal">

</xml_diff>

<commit_message>
Updated the ISC documentation with Validation data.
</commit_message>
<xml_diff>
--- a/Documents/Input_Signal_Conditioner_Design.docx
+++ b/Documents/Input_Signal_Conditioner_Design.docx
@@ -234,21 +234,7 @@
         <w:rPr>
           <w:szCs w:val="24"/>
         </w:rPr>
-        <w:t xml:space="preserve"> In this design, a </w:t>
-      </w:r>
-      <w:proofErr w:type="spellStart"/>
-      <w:r>
-        <w:rPr>
-          <w:szCs w:val="24"/>
-        </w:rPr>
-        <w:t>Butterwork</w:t>
-      </w:r>
-      <w:proofErr w:type="spellEnd"/>
-      <w:r>
-        <w:rPr>
-          <w:szCs w:val="24"/>
-        </w:rPr>
-        <w:t xml:space="preserve"> Sallen-Key lowpass filter is chosen for a </w:t>
+        <w:t xml:space="preserve"> In this design, a Butterwork Sallen-Key lowpass filter is chosen for a </w:t>
       </w:r>
       <w:r>
         <w:rPr>
@@ -1137,16 +1123,8 @@
         <w:rPr>
           <w:szCs w:val="24"/>
         </w:rPr>
-        <w:t xml:space="preserve">The design of the lowpass Sallen-Key filter was generated by the Microchip </w:t>
-      </w:r>
-      <w:proofErr w:type="spellStart"/>
-      <w:r>
-        <w:rPr>
-          <w:szCs w:val="24"/>
-        </w:rPr>
-        <w:t>FilterLab</w:t>
-      </w:r>
-      <w:proofErr w:type="spellEnd"/>
+        <w:t>The design of the lowpass Sallen-Key filter was generated by the Microchip FilterLab</w:t>
+      </w:r>
       <w:r>
         <w:rPr>
           <w:rFonts w:cs="Times New Roman"/>
@@ -1209,38 +1187,35 @@
       <w:r>
         <w:t xml:space="preserve">Figure </w:t>
       </w:r>
-      <w:fldSimple w:instr=" SEQ Figure \* ARABIC ">
-        <w:r>
-          <w:rPr>
-            <w:noProof/>
-          </w:rPr>
-          <w:t>1</w:t>
-        </w:r>
-      </w:fldSimple>
-      <w:r>
-        <w:t xml:space="preserve">- Sallen-Key, Butterworth, LPF generated by Microchip </w:t>
-      </w:r>
-      <w:proofErr w:type="spellStart"/>
-      <w:r>
-        <w:t>FilterLab</w:t>
-      </w:r>
-      <w:proofErr w:type="spellEnd"/>
-      <w:r>
-        <w:t xml:space="preserve"> design software (Fc=15KHz).</w:t>
+      <w:r>
+        <w:fldChar w:fldCharType="begin"/>
+      </w:r>
+      <w:r>
+        <w:instrText xml:space="preserve"> SEQ Figure \* ARABIC </w:instrText>
+      </w:r>
+      <w:r>
+        <w:fldChar w:fldCharType="separate"/>
+      </w:r>
+      <w:r>
+        <w:rPr>
+          <w:noProof/>
+        </w:rPr>
+        <w:t>1</w:t>
+      </w:r>
+      <w:r>
+        <w:rPr>
+          <w:noProof/>
+        </w:rPr>
+        <w:fldChar w:fldCharType="end"/>
+      </w:r>
+      <w:r>
+        <w:t>- Sallen-Key, Butterworth, LPF generated by Microchip FilterLab design software (Fc=15KHz).</w:t>
       </w:r>
     </w:p>
     <w:p/>
     <w:p>
       <w:r>
-        <w:t xml:space="preserve">The designed filter was the simulated in </w:t>
-      </w:r>
-      <w:proofErr w:type="spellStart"/>
-      <w:r>
-        <w:t>LTSpice</w:t>
-      </w:r>
-      <w:proofErr w:type="spellEnd"/>
-      <w:r>
-        <w:t xml:space="preserve"> with the corresponding MCP6271 Op-amp spice parameters.</w:t>
+        <w:t>The designed filter was the simulated in LTSpice with the corresponding MCP6271 Op-amp spice parameters.</w:t>
       </w:r>
     </w:p>
     <w:p>
@@ -1297,24 +1272,29 @@
       <w:r>
         <w:t xml:space="preserve">Figure </w:t>
       </w:r>
-      <w:fldSimple w:instr=" SEQ Figure \* ARABIC ">
-        <w:r>
-          <w:rPr>
-            <w:noProof/>
-          </w:rPr>
-          <w:t>2</w:t>
-        </w:r>
-      </w:fldSimple>
-      <w:r>
-        <w:t xml:space="preserve"> - </w:t>
-      </w:r>
-      <w:proofErr w:type="spellStart"/>
-      <w:r>
-        <w:t>LTSpice</w:t>
-      </w:r>
-      <w:proofErr w:type="spellEnd"/>
-      <w:r>
-        <w:t xml:space="preserve"> simulation schematic of LPF.</w:t>
+      <w:r>
+        <w:fldChar w:fldCharType="begin"/>
+      </w:r>
+      <w:r>
+        <w:instrText xml:space="preserve"> SEQ Figure \* ARABIC </w:instrText>
+      </w:r>
+      <w:r>
+        <w:fldChar w:fldCharType="separate"/>
+      </w:r>
+      <w:r>
+        <w:rPr>
+          <w:noProof/>
+        </w:rPr>
+        <w:t>2</w:t>
+      </w:r>
+      <w:r>
+        <w:rPr>
+          <w:noProof/>
+        </w:rPr>
+        <w:fldChar w:fldCharType="end"/>
+      </w:r>
+      <w:r>
+        <w:t xml:space="preserve"> - LTSpice simulation schematic of LPF.</w:t>
       </w:r>
     </w:p>
     <w:p>
@@ -1373,25 +1353,30 @@
       <w:r>
         <w:t xml:space="preserve">Figure </w:t>
       </w:r>
-      <w:fldSimple w:instr=" SEQ Figure \* ARABIC ">
-        <w:r>
-          <w:rPr>
-            <w:noProof/>
-          </w:rPr>
-          <w:t>3</w:t>
-        </w:r>
-      </w:fldSimple>
+      <w:r>
+        <w:fldChar w:fldCharType="begin"/>
+      </w:r>
+      <w:r>
+        <w:instrText xml:space="preserve"> SEQ Figure \* ARABIC </w:instrText>
+      </w:r>
+      <w:r>
+        <w:fldChar w:fldCharType="separate"/>
+      </w:r>
+      <w:r>
+        <w:rPr>
+          <w:noProof/>
+        </w:rPr>
+        <w:t>3</w:t>
+      </w:r>
+      <w:r>
+        <w:rPr>
+          <w:noProof/>
+        </w:rPr>
+        <w:fldChar w:fldCharType="end"/>
+      </w:r>
       <w:bookmarkEnd w:id="0"/>
       <w:r>
-        <w:t xml:space="preserve">- </w:t>
-      </w:r>
-      <w:proofErr w:type="spellStart"/>
-      <w:r>
-        <w:t>LTSpice</w:t>
-      </w:r>
-      <w:proofErr w:type="spellEnd"/>
-      <w:r>
-        <w:t xml:space="preserve"> simulated LPF frequency response.</w:t>
+        <w:t>- LTSpice simulated LPF frequency response.</w:t>
       </w:r>
     </w:p>
     <w:p>
@@ -1930,27 +1915,14 @@
       <w:r>
         <w:t xml:space="preserve">Figure </w:t>
       </w:r>
-      <w:r>
-        <w:fldChar w:fldCharType="begin"/>
-      </w:r>
-      <w:r>
-        <w:instrText xml:space="preserve"> SEQ Figure \* ARABIC </w:instrText>
-      </w:r>
-      <w:r>
-        <w:fldChar w:fldCharType="separate"/>
-      </w:r>
-      <w:r>
-        <w:rPr>
-          <w:noProof/>
-        </w:rPr>
-        <w:t>4</w:t>
-      </w:r>
-      <w:r>
-        <w:rPr>
-          <w:noProof/>
-        </w:rPr>
-        <w:fldChar w:fldCharType="end"/>
-      </w:r>
+      <w:fldSimple w:instr=" SEQ Figure \* ARABIC ">
+        <w:r>
+          <w:rPr>
+            <w:noProof/>
+          </w:rPr>
+          <w:t>4</w:t>
+        </w:r>
+      </w:fldSimple>
       <w:bookmarkEnd w:id="1"/>
       <w:r>
         <w:t xml:space="preserve"> - Input signal conditioner amplifier</w:t>
@@ -2299,21 +2271,7 @@
         <w:rPr>
           <w:rFonts w:eastAsiaTheme="minorEastAsia"/>
         </w:rPr>
-        <w:t xml:space="preserve"> should come from a low-n</w:t>
-      </w:r>
-      <w:proofErr w:type="spellStart"/>
-      <w:r>
-        <w:rPr>
-          <w:rFonts w:eastAsiaTheme="minorEastAsia"/>
-        </w:rPr>
-        <w:t>oise</w:t>
-      </w:r>
-      <w:proofErr w:type="spellEnd"/>
-      <w:r>
-        <w:rPr>
-          <w:rFonts w:eastAsiaTheme="minorEastAsia"/>
-        </w:rPr>
-        <w:t xml:space="preserve"> voltage regulator and therefore not be of concern. However, if </w:t>
+        <w:t xml:space="preserve"> should come from a low-noise voltage regulator and therefore not be of concern. However, if </w:t>
       </w:r>
       <m:oMath>
         <m:sSub>
@@ -3212,21 +3170,7 @@
         <w:rPr>
           <w:rFonts w:eastAsiaTheme="minorEastAsia"/>
         </w:rPr>
-        <w:t>, provide</w:t>
-      </w:r>
-      <w:proofErr w:type="spellStart"/>
-      <w:r>
-        <w:rPr>
-          <w:rFonts w:eastAsiaTheme="minorEastAsia"/>
-        </w:rPr>
-        <w:t>s</w:t>
-      </w:r>
-      <w:proofErr w:type="spellEnd"/>
-      <w:r>
-        <w:rPr>
-          <w:rFonts w:eastAsiaTheme="minorEastAsia"/>
-        </w:rPr>
-        <w:t xml:space="preserve"> the </w:t>
+        <w:t xml:space="preserve">, provides the </w:t>
       </w:r>
       <w:r>
         <w:rPr>
@@ -4062,30 +4006,14 @@
       <w:r>
         <w:t xml:space="preserve">Figure </w:t>
       </w:r>
-      <w:r>
-        <w:fldChar w:fldCharType="begin"/>
-      </w:r>
-      <w:r>
-        <w:instrText xml:space="preserve"> SEQ Figu</w:instrText>
-      </w:r>
-      <w:r>
-        <w:instrText xml:space="preserve">re \* ARABIC </w:instrText>
-      </w:r>
-      <w:r>
-        <w:fldChar w:fldCharType="separate"/>
-      </w:r>
-      <w:r>
-        <w:rPr>
-          <w:noProof/>
-        </w:rPr>
-        <w:t>5</w:t>
-      </w:r>
-      <w:r>
-        <w:rPr>
-          <w:noProof/>
-        </w:rPr>
-        <w:fldChar w:fldCharType="end"/>
-      </w:r>
+      <w:fldSimple w:instr=" SEQ Figure \* ARABIC ">
+        <w:r>
+          <w:rPr>
+            <w:noProof/>
+          </w:rPr>
+          <w:t>5</w:t>
+        </w:r>
+      </w:fldSimple>
       <w:bookmarkEnd w:id="2"/>
       <w:r>
         <w:t xml:space="preserve"> - Total Frequency response of amplifier</w:t>
@@ -4130,41 +4058,13 @@
         <w:rPr>
           <w:szCs w:val="24"/>
         </w:rPr>
-        <w:t xml:space="preserve">The amplifier and Sallen-key low pass filter are cascaded in series to complete the analog input signal conditioning of the microphone signal for sampling by the ADC. The final design is simulated and verified in </w:t>
-      </w:r>
-      <w:proofErr w:type="spellStart"/>
-      <w:r>
-        <w:rPr>
-          <w:szCs w:val="24"/>
-        </w:rPr>
-        <w:t>LTSpice</w:t>
-      </w:r>
-      <w:proofErr w:type="spellEnd"/>
-      <w:r>
-        <w:rPr>
-          <w:szCs w:val="24"/>
-        </w:rPr>
-        <w:t>.</w:t>
-      </w:r>
-      <w:r>
-        <w:rPr>
-          <w:szCs w:val="24"/>
-        </w:rPr>
-        <w:t xml:space="preserve"> It is important to note that the output of the Input Signal Conditioner is at the output of the Sallen-Key lowpass filter. </w:t>
-      </w:r>
-      <w:proofErr w:type="gramStart"/>
-      <w:r>
-        <w:rPr>
-          <w:szCs w:val="24"/>
-        </w:rPr>
-        <w:t>Thus</w:t>
-      </w:r>
-      <w:proofErr w:type="gramEnd"/>
-      <w:r>
-        <w:rPr>
-          <w:szCs w:val="24"/>
-        </w:rPr>
-        <w:t xml:space="preserve"> the Input Signal Conditioner does not perform the final step of removing the 1.65V DC bias before feeding into the ADC. This required step is done on the external board hosting the ADC. Therefore, the output of the Input Signal Conditioner is an amplified and low pass filtered version of the microphone signal with 1.65V DC bias. </w:t>
+        <w:t>The amplifier and Sallen-key low pass filter are cascaded in series to complete the analog input signal conditioning of the microphone signal for sampling by the ADC. The final design is simulated and verified in LTSpice.</w:t>
+      </w:r>
+      <w:r>
+        <w:rPr>
+          <w:szCs w:val="24"/>
+        </w:rPr>
+        <w:t xml:space="preserve"> It is important to note that the output of the Input Signal Conditioner is at the output of the Sallen-Key lowpass filter. Thus the Input Signal Conditioner does not perform the final step of removing the 1.65V DC bias before feeding into the ADC. This required step is done on the external board hosting the ADC. Therefore, the output of the Input Signal Conditioner is an amplified and low pass filtered version of the microphone signal with 1.65V DC bias. </w:t>
       </w:r>
     </w:p>
     <w:p>
@@ -4222,37 +4122,16 @@
       <w:r>
         <w:t xml:space="preserve">Figure </w:t>
       </w:r>
-      <w:r>
-        <w:fldChar w:fldCharType="begin"/>
-      </w:r>
-      <w:r>
-        <w:instrText xml:space="preserve"> SEQ Figure \* ARABIC </w:instrText>
-      </w:r>
-      <w:r>
-        <w:fldChar w:fldCharType="separate"/>
-      </w:r>
-      <w:r>
-        <w:rPr>
-          <w:noProof/>
-        </w:rPr>
-        <w:t>6</w:t>
-      </w:r>
-      <w:r>
-        <w:rPr>
-          <w:noProof/>
-        </w:rPr>
-        <w:fldChar w:fldCharType="end"/>
-      </w:r>
-      <w:r>
-        <w:t xml:space="preserve"> - Input signal conditioner (Amplifier + LPF) </w:t>
-      </w:r>
-      <w:proofErr w:type="spellStart"/>
-      <w:r>
-        <w:t>LTSpice</w:t>
-      </w:r>
-      <w:proofErr w:type="spellEnd"/>
-      <w:r>
-        <w:t xml:space="preserve"> schematic.</w:t>
+      <w:fldSimple w:instr=" SEQ Figure \* ARABIC ">
+        <w:r>
+          <w:rPr>
+            <w:noProof/>
+          </w:rPr>
+          <w:t>6</w:t>
+        </w:r>
+      </w:fldSimple>
+      <w:r>
+        <w:t xml:space="preserve"> - Input signal conditioner (Amplifier + LPF) LTSpice schematic.</w:t>
       </w:r>
     </w:p>
     <w:p>
@@ -4316,27 +4195,14 @@
       <w:r>
         <w:t xml:space="preserve">Figure </w:t>
       </w:r>
-      <w:r>
-        <w:fldChar w:fldCharType="begin"/>
-      </w:r>
-      <w:r>
-        <w:instrText xml:space="preserve"> SEQ Figure \* ARABIC </w:instrText>
-      </w:r>
-      <w:r>
-        <w:fldChar w:fldCharType="separate"/>
-      </w:r>
-      <w:r>
-        <w:rPr>
-          <w:noProof/>
-        </w:rPr>
-        <w:t>7</w:t>
-      </w:r>
-      <w:r>
-        <w:rPr>
-          <w:noProof/>
-        </w:rPr>
-        <w:fldChar w:fldCharType="end"/>
-      </w:r>
+      <w:fldSimple w:instr=" SEQ Figure \* ARABIC ">
+        <w:r>
+          <w:rPr>
+            <w:noProof/>
+          </w:rPr>
+          <w:t>7</w:t>
+        </w:r>
+      </w:fldSimple>
       <w:bookmarkEnd w:id="3"/>
       <w:r>
         <w:t>- Frequency response (AC analysis) of Input Signal Conditioner.</w:t>
@@ -4503,14 +4369,12 @@
                 <w:szCs w:val="24"/>
               </w:rPr>
             </w:pPr>
-            <w:proofErr w:type="spellStart"/>
             <w:r>
               <w:rPr>
                 <w:szCs w:val="24"/>
               </w:rPr>
               <w:t>Fcl</w:t>
             </w:r>
-            <w:proofErr w:type="spellEnd"/>
           </w:p>
         </w:tc>
         <w:tc>
@@ -4561,14 +4425,12 @@
                 <w:szCs w:val="24"/>
               </w:rPr>
             </w:pPr>
-            <w:proofErr w:type="spellStart"/>
             <w:r>
               <w:rPr>
                 <w:szCs w:val="24"/>
               </w:rPr>
               <w:t>Fch</w:t>
             </w:r>
-            <w:proofErr w:type="spellEnd"/>
           </w:p>
         </w:tc>
         <w:tc>
@@ -4641,7 +4503,19 @@
               <w:rPr>
                 <w:szCs w:val="24"/>
               </w:rPr>
-              <w:t>20dB</w:t>
+              <w:t>2</w:t>
+            </w:r>
+            <w:r>
+              <w:rPr>
+                <w:szCs w:val="24"/>
+              </w:rPr>
+              <w:t>1</w:t>
+            </w:r>
+            <w:r>
+              <w:rPr>
+                <w:szCs w:val="24"/>
+              </w:rPr>
+              <w:t>dB</w:t>
             </w:r>
           </w:p>
         </w:tc>
@@ -4711,33 +4585,1306 @@
       <w:r>
         <w:t xml:space="preserve">Table </w:t>
       </w:r>
-      <w:r>
-        <w:fldChar w:fldCharType="begin"/>
-      </w:r>
-      <w:r>
-        <w:instrText xml:space="preserve"> SEQ Table \* ARABIC </w:instrText>
-      </w:r>
-      <w:r>
-        <w:fldChar w:fldCharType="separate"/>
-      </w:r>
+      <w:fldSimple w:instr=" SEQ Table \* ARABIC ">
+        <w:r>
+          <w:rPr>
+            <w:noProof/>
+          </w:rPr>
+          <w:t>1</w:t>
+        </w:r>
+      </w:fldSimple>
+      <w:bookmarkEnd w:id="4"/>
+      <w:r>
+        <w:t>- Input Signal Conditioner Specifications</w:t>
+      </w:r>
+    </w:p>
+    <w:p/>
+    <w:p>
+      <w:pPr>
+        <w:rPr>
+          <w:b/>
+          <w:bCs/>
+          <w:sz w:val="32"/>
+          <w:szCs w:val="32"/>
+        </w:rPr>
+      </w:pPr>
+    </w:p>
+    <w:p>
+      <w:pPr>
+        <w:rPr>
+          <w:b/>
+          <w:bCs/>
+          <w:sz w:val="32"/>
+          <w:szCs w:val="32"/>
+        </w:rPr>
+      </w:pPr>
+      <w:r>
+        <w:rPr>
+          <w:b/>
+          <w:bCs/>
+          <w:sz w:val="32"/>
+          <w:szCs w:val="32"/>
+        </w:rPr>
+        <w:lastRenderedPageBreak/>
+        <w:t>Prototype</w:t>
+      </w:r>
+    </w:p>
+    <w:p>
+      <w:pPr>
+        <w:keepNext/>
+        <w:jc w:val="center"/>
+      </w:pPr>
       <w:r>
         <w:rPr>
           <w:noProof/>
         </w:rPr>
+        <w:drawing>
+          <wp:inline distT="0" distB="0" distL="0" distR="0" wp14:anchorId="0E5230C7" wp14:editId="176C6E90">
+            <wp:extent cx="3357154" cy="2598173"/>
+            <wp:effectExtent l="0" t="0" r="0" b="0"/>
+            <wp:docPr id="15" name="Picture 15"/>
+            <wp:cNvGraphicFramePr>
+              <a:graphicFrameLocks xmlns:a="http://schemas.openxmlformats.org/drawingml/2006/main" noChangeAspect="1"/>
+            </wp:cNvGraphicFramePr>
+            <a:graphic xmlns:a="http://schemas.openxmlformats.org/drawingml/2006/main">
+              <a:graphicData uri="http://schemas.openxmlformats.org/drawingml/2006/picture">
+                <pic:pic xmlns:pic="http://schemas.openxmlformats.org/drawingml/2006/picture">
+                  <pic:nvPicPr>
+                    <pic:cNvPr id="1" name=""/>
+                    <pic:cNvPicPr/>
+                  </pic:nvPicPr>
+                  <pic:blipFill rotWithShape="1">
+                    <a:blip r:embed="rId13"/>
+                    <a:srcRect l="15715" t="14024" r="14836" b="4333"/>
+                    <a:stretch/>
+                  </pic:blipFill>
+                  <pic:spPr bwMode="auto">
+                    <a:xfrm>
+                      <a:off x="0" y="0"/>
+                      <a:ext cx="3377424" cy="2613861"/>
+                    </a:xfrm>
+                    <a:prstGeom prst="rect">
+                      <a:avLst/>
+                    </a:prstGeom>
+                    <a:ln>
+                      <a:noFill/>
+                    </a:ln>
+                    <a:extLst>
+                      <a:ext uri="{53640926-AAD7-44D8-BBD7-CCE9431645EC}">
+                        <a14:shadowObscured xmlns:a14="http://schemas.microsoft.com/office/drawing/2010/main"/>
+                      </a:ext>
+                    </a:extLst>
+                  </pic:spPr>
+                </pic:pic>
+              </a:graphicData>
+            </a:graphic>
+          </wp:inline>
+        </w:drawing>
+      </w:r>
+    </w:p>
+    <w:p>
+      <w:pPr>
+        <w:pStyle w:val="Caption"/>
+        <w:jc w:val="center"/>
+        <w:rPr>
+          <w:sz w:val="24"/>
+          <w:szCs w:val="24"/>
+        </w:rPr>
+      </w:pPr>
+      <w:r>
+        <w:t xml:space="preserve">Figure </w:t>
+      </w:r>
+      <w:fldSimple w:instr=" SEQ Figure \* ARABIC ">
+        <w:r>
+          <w:rPr>
+            <w:noProof/>
+          </w:rPr>
+          <w:t>8</w:t>
+        </w:r>
+      </w:fldSimple>
+      <w:r>
+        <w:t xml:space="preserve"> - PCB design of ISC using KiCad.</w:t>
+      </w:r>
+    </w:p>
+    <w:p>
+      <w:pPr>
+        <w:keepNext/>
+        <w:jc w:val="center"/>
+      </w:pPr>
+      <w:r>
+        <w:rPr>
+          <w:b/>
+          <w:bCs/>
+          <w:noProof/>
+          <w:szCs w:val="24"/>
+        </w:rPr>
+        <w:drawing>
+          <wp:inline distT="0" distB="0" distL="0" distR="0" wp14:anchorId="69D715C2" wp14:editId="0E09D99C">
+            <wp:extent cx="2218890" cy="3315852"/>
+            <wp:effectExtent l="4127" t="0" r="0" b="0"/>
+            <wp:docPr id="14" name="Picture 14"/>
+            <wp:cNvGraphicFramePr>
+              <a:graphicFrameLocks xmlns:a="http://schemas.openxmlformats.org/drawingml/2006/main" noChangeAspect="1"/>
+            </wp:cNvGraphicFramePr>
+            <a:graphic xmlns:a="http://schemas.openxmlformats.org/drawingml/2006/main">
+              <a:graphicData uri="http://schemas.openxmlformats.org/drawingml/2006/picture">
+                <pic:pic xmlns:pic="http://schemas.openxmlformats.org/drawingml/2006/picture">
+                  <pic:nvPicPr>
+                    <pic:cNvPr id="0" name="Picture 13"/>
+                    <pic:cNvPicPr>
+                      <a:picLocks noChangeAspect="1" noChangeArrowheads="1"/>
+                    </pic:cNvPicPr>
+                  </pic:nvPicPr>
+                  <pic:blipFill rotWithShape="1">
+                    <a:blip r:embed="rId14" cstate="print">
+                      <a:extLst>
+                        <a:ext uri="{28A0092B-C50C-407E-A947-70E740481C1C}">
+                          <a14:useLocalDpi xmlns:a14="http://schemas.microsoft.com/office/drawing/2010/main" val="0"/>
+                        </a:ext>
+                      </a:extLst>
+                    </a:blip>
+                    <a:srcRect l="26209" t="19472" r="30284" b="15511"/>
+                    <a:stretch/>
+                  </pic:blipFill>
+                  <pic:spPr bwMode="auto">
+                    <a:xfrm rot="5400000">
+                      <a:off x="0" y="0"/>
+                      <a:ext cx="2222005" cy="3320507"/>
+                    </a:xfrm>
+                    <a:prstGeom prst="rect">
+                      <a:avLst/>
+                    </a:prstGeom>
+                    <a:noFill/>
+                    <a:ln>
+                      <a:noFill/>
+                    </a:ln>
+                    <a:extLst>
+                      <a:ext uri="{53640926-AAD7-44D8-BBD7-CCE9431645EC}">
+                        <a14:shadowObscured xmlns:a14="http://schemas.microsoft.com/office/drawing/2010/main"/>
+                      </a:ext>
+                    </a:extLst>
+                  </pic:spPr>
+                </pic:pic>
+              </a:graphicData>
+            </a:graphic>
+          </wp:inline>
+        </w:drawing>
+      </w:r>
+    </w:p>
+    <w:p>
+      <w:pPr>
+        <w:pStyle w:val="Caption"/>
+        <w:jc w:val="center"/>
+        <w:rPr>
+          <w:b/>
+          <w:bCs/>
+          <w:sz w:val="24"/>
+          <w:szCs w:val="24"/>
+        </w:rPr>
+      </w:pPr>
+      <w:r>
+        <w:t xml:space="preserve">Figure </w:t>
+      </w:r>
+      <w:fldSimple w:instr=" SEQ Figure \* ARABIC ">
+        <w:r>
+          <w:rPr>
+            <w:noProof/>
+          </w:rPr>
+          <w:t>9</w:t>
+        </w:r>
+      </w:fldSimple>
+      <w:r>
+        <w:t xml:space="preserve"> - Milled and Assembled prototype of the ISC.</w:t>
+      </w:r>
+    </w:p>
+    <w:p>
+      <w:pPr>
+        <w:rPr>
+          <w:b/>
+          <w:bCs/>
+          <w:sz w:val="32"/>
+          <w:szCs w:val="32"/>
+        </w:rPr>
+      </w:pPr>
+      <w:r>
+        <w:rPr>
+          <w:b/>
+          <w:bCs/>
+          <w:sz w:val="32"/>
+          <w:szCs w:val="32"/>
+        </w:rPr>
+        <w:t>Validations</w:t>
+      </w:r>
+    </w:p>
+    <w:tbl>
+      <w:tblPr>
+        <w:tblStyle w:val="TableGrid"/>
+        <w:tblW w:w="0" w:type="auto"/>
+        <w:tblLook w:val="04A0" w:firstRow="1" w:lastRow="0" w:firstColumn="1" w:lastColumn="0" w:noHBand="0" w:noVBand="1"/>
+      </w:tblPr>
+      <w:tblGrid>
+        <w:gridCol w:w="2695"/>
+        <w:gridCol w:w="1710"/>
+        <w:gridCol w:w="1767"/>
+        <w:gridCol w:w="2373"/>
+      </w:tblGrid>
+      <w:tr>
+        <w:tc>
+          <w:tcPr>
+            <w:tcW w:w="2695" w:type="dxa"/>
+          </w:tcPr>
+          <w:p>
+            <w:pPr>
+              <w:rPr>
+                <w:b/>
+                <w:bCs/>
+                <w:szCs w:val="24"/>
+              </w:rPr>
+            </w:pPr>
+            <w:r>
+              <w:rPr>
+                <w:b/>
+                <w:bCs/>
+                <w:szCs w:val="24"/>
+              </w:rPr>
+              <w:t>Specification</w:t>
+            </w:r>
+          </w:p>
+        </w:tc>
+        <w:tc>
+          <w:tcPr>
+            <w:tcW w:w="1710" w:type="dxa"/>
+          </w:tcPr>
+          <w:p>
+            <w:pPr>
+              <w:rPr>
+                <w:b/>
+                <w:bCs/>
+                <w:szCs w:val="24"/>
+              </w:rPr>
+            </w:pPr>
+            <w:r>
+              <w:rPr>
+                <w:b/>
+                <w:bCs/>
+                <w:szCs w:val="24"/>
+              </w:rPr>
+              <w:t>Designator</w:t>
+            </w:r>
+          </w:p>
+        </w:tc>
+        <w:tc>
+          <w:tcPr>
+            <w:tcW w:w="1767" w:type="dxa"/>
+          </w:tcPr>
+          <w:p>
+            <w:pPr>
+              <w:rPr>
+                <w:b/>
+                <w:bCs/>
+                <w:szCs w:val="24"/>
+              </w:rPr>
+            </w:pPr>
+            <w:r>
+              <w:rPr>
+                <w:b/>
+                <w:bCs/>
+                <w:szCs w:val="24"/>
+              </w:rPr>
+              <w:t>Value (Typ.)</w:t>
+            </w:r>
+          </w:p>
+        </w:tc>
+        <w:tc>
+          <w:tcPr>
+            <w:tcW w:w="2373" w:type="dxa"/>
+          </w:tcPr>
+          <w:p>
+            <w:pPr>
+              <w:rPr>
+                <w:b/>
+                <w:bCs/>
+                <w:szCs w:val="24"/>
+              </w:rPr>
+            </w:pPr>
+            <w:r>
+              <w:rPr>
+                <w:b/>
+                <w:bCs/>
+                <w:szCs w:val="24"/>
+              </w:rPr>
+              <w:t>Specification Met</w:t>
+            </w:r>
+          </w:p>
+        </w:tc>
+      </w:tr>
+      <w:tr>
+        <w:tc>
+          <w:tcPr>
+            <w:tcW w:w="2695" w:type="dxa"/>
+          </w:tcPr>
+          <w:p>
+            <w:pPr>
+              <w:rPr>
+                <w:szCs w:val="24"/>
+              </w:rPr>
+            </w:pPr>
+            <w:r>
+              <w:rPr>
+                <w:szCs w:val="24"/>
+              </w:rPr>
+              <w:t>Low Freq. Cutoff</w:t>
+            </w:r>
+          </w:p>
+        </w:tc>
+        <w:tc>
+          <w:tcPr>
+            <w:tcW w:w="1710" w:type="dxa"/>
+          </w:tcPr>
+          <w:p>
+            <w:pPr>
+              <w:rPr>
+                <w:szCs w:val="24"/>
+              </w:rPr>
+            </w:pPr>
+            <w:r>
+              <w:rPr>
+                <w:szCs w:val="24"/>
+              </w:rPr>
+              <w:t>Fcl</w:t>
+            </w:r>
+          </w:p>
+        </w:tc>
+        <w:tc>
+          <w:tcPr>
+            <w:tcW w:w="1767" w:type="dxa"/>
+          </w:tcPr>
+          <w:p>
+            <w:pPr>
+              <w:rPr>
+                <w:szCs w:val="24"/>
+              </w:rPr>
+            </w:pPr>
+            <w:r>
+              <w:rPr>
+                <w:szCs w:val="24"/>
+              </w:rPr>
+              <w:t>35Hz</w:t>
+            </w:r>
+          </w:p>
+        </w:tc>
+        <w:tc>
+          <w:tcPr>
+            <w:tcW w:w="2373" w:type="dxa"/>
+          </w:tcPr>
+          <w:p>
+            <w:pPr>
+              <w:rPr>
+                <w:szCs w:val="24"/>
+              </w:rPr>
+            </w:pPr>
+            <w:r>
+              <w:rPr>
+                <w:szCs w:val="24"/>
+              </w:rPr>
+              <w:t>YES</w:t>
+            </w:r>
+          </w:p>
+        </w:tc>
+      </w:tr>
+      <w:tr>
+        <w:tc>
+          <w:tcPr>
+            <w:tcW w:w="2695" w:type="dxa"/>
+          </w:tcPr>
+          <w:p>
+            <w:pPr>
+              <w:rPr>
+                <w:szCs w:val="24"/>
+              </w:rPr>
+            </w:pPr>
+            <w:r>
+              <w:rPr>
+                <w:szCs w:val="24"/>
+              </w:rPr>
+              <w:t>High Freq. Cutoff</w:t>
+            </w:r>
+          </w:p>
+        </w:tc>
+        <w:tc>
+          <w:tcPr>
+            <w:tcW w:w="1710" w:type="dxa"/>
+          </w:tcPr>
+          <w:p>
+            <w:pPr>
+              <w:rPr>
+                <w:szCs w:val="24"/>
+              </w:rPr>
+            </w:pPr>
+            <w:r>
+              <w:rPr>
+                <w:szCs w:val="24"/>
+              </w:rPr>
+              <w:t>Fch</w:t>
+            </w:r>
+          </w:p>
+        </w:tc>
+        <w:tc>
+          <w:tcPr>
+            <w:tcW w:w="1767" w:type="dxa"/>
+          </w:tcPr>
+          <w:p>
+            <w:pPr>
+              <w:rPr>
+                <w:szCs w:val="24"/>
+              </w:rPr>
+            </w:pPr>
+            <w:r>
+              <w:rPr>
+                <w:szCs w:val="24"/>
+              </w:rPr>
+              <w:t>15KHz</w:t>
+            </w:r>
+          </w:p>
+        </w:tc>
+        <w:tc>
+          <w:tcPr>
+            <w:tcW w:w="2373" w:type="dxa"/>
+          </w:tcPr>
+          <w:p>
+            <w:pPr>
+              <w:rPr>
+                <w:szCs w:val="24"/>
+              </w:rPr>
+            </w:pPr>
+            <w:r>
+              <w:rPr>
+                <w:szCs w:val="24"/>
+              </w:rPr>
+              <w:t>YES</w:t>
+            </w:r>
+          </w:p>
+        </w:tc>
+      </w:tr>
+      <w:tr>
+        <w:tc>
+          <w:tcPr>
+            <w:tcW w:w="2695" w:type="dxa"/>
+          </w:tcPr>
+          <w:p>
+            <w:pPr>
+              <w:rPr>
+                <w:szCs w:val="24"/>
+              </w:rPr>
+            </w:pPr>
+            <w:r>
+              <w:rPr>
+                <w:szCs w:val="24"/>
+              </w:rPr>
+              <w:t>Passband Gain</w:t>
+            </w:r>
+          </w:p>
+        </w:tc>
+        <w:tc>
+          <w:tcPr>
+            <w:tcW w:w="1710" w:type="dxa"/>
+          </w:tcPr>
+          <w:p>
+            <w:pPr>
+              <w:rPr>
+                <w:szCs w:val="24"/>
+              </w:rPr>
+            </w:pPr>
+            <w:r>
+              <w:rPr>
+                <w:szCs w:val="24"/>
+              </w:rPr>
+              <w:t>A</w:t>
+            </w:r>
+          </w:p>
+        </w:tc>
+        <w:tc>
+          <w:tcPr>
+            <w:tcW w:w="1767" w:type="dxa"/>
+          </w:tcPr>
+          <w:p>
+            <w:pPr>
+              <w:rPr>
+                <w:szCs w:val="24"/>
+              </w:rPr>
+            </w:pPr>
+            <w:r>
+              <w:rPr>
+                <w:szCs w:val="24"/>
+              </w:rPr>
+              <w:t>2</w:t>
+            </w:r>
+            <w:r>
+              <w:rPr>
+                <w:szCs w:val="24"/>
+              </w:rPr>
+              <w:t xml:space="preserve">1.6 </w:t>
+            </w:r>
+            <w:r>
+              <w:rPr>
+                <w:szCs w:val="24"/>
+              </w:rPr>
+              <w:t>dB</w:t>
+            </w:r>
+          </w:p>
+        </w:tc>
+        <w:tc>
+          <w:tcPr>
+            <w:tcW w:w="2373" w:type="dxa"/>
+          </w:tcPr>
+          <w:p>
+            <w:pPr>
+              <w:rPr>
+                <w:szCs w:val="24"/>
+              </w:rPr>
+            </w:pPr>
+            <w:r>
+              <w:rPr>
+                <w:szCs w:val="24"/>
+              </w:rPr>
+              <w:t>YES – 21.6 dB</w:t>
+            </w:r>
+          </w:p>
+        </w:tc>
+      </w:tr>
+      <w:tr>
+        <w:tc>
+          <w:tcPr>
+            <w:tcW w:w="2695" w:type="dxa"/>
+          </w:tcPr>
+          <w:p>
+            <w:pPr>
+              <w:rPr>
+                <w:szCs w:val="24"/>
+              </w:rPr>
+            </w:pPr>
+            <w:r>
+              <w:rPr>
+                <w:szCs w:val="24"/>
+              </w:rPr>
+              <w:t>Output DC bias</w:t>
+            </w:r>
+          </w:p>
+        </w:tc>
+        <w:tc>
+          <w:tcPr>
+            <w:tcW w:w="1710" w:type="dxa"/>
+          </w:tcPr>
+          <w:p>
+            <w:pPr>
+              <w:rPr>
+                <w:szCs w:val="24"/>
+              </w:rPr>
+            </w:pPr>
+            <w:r>
+              <w:rPr>
+                <w:szCs w:val="24"/>
+              </w:rPr>
+              <w:t>VDC</w:t>
+            </w:r>
+          </w:p>
+        </w:tc>
+        <w:tc>
+          <w:tcPr>
+            <w:tcW w:w="1767" w:type="dxa"/>
+          </w:tcPr>
+          <w:p>
+            <w:pPr>
+              <w:rPr>
+                <w:szCs w:val="24"/>
+              </w:rPr>
+            </w:pPr>
+            <w:r>
+              <w:rPr>
+                <w:szCs w:val="24"/>
+              </w:rPr>
+              <w:t>1.65V</w:t>
+            </w:r>
+          </w:p>
+        </w:tc>
+        <w:tc>
+          <w:tcPr>
+            <w:tcW w:w="2373" w:type="dxa"/>
+          </w:tcPr>
+          <w:p>
+            <w:pPr>
+              <w:rPr>
+                <w:szCs w:val="24"/>
+              </w:rPr>
+            </w:pPr>
+            <w:r>
+              <w:rPr>
+                <w:szCs w:val="24"/>
+              </w:rPr>
+              <w:t xml:space="preserve">YES </w:t>
+            </w:r>
+          </w:p>
+        </w:tc>
+      </w:tr>
+    </w:tbl>
+    <w:p>
+      <w:pPr>
+        <w:rPr>
+          <w:b/>
+          <w:bCs/>
+          <w:sz w:val="32"/>
+          <w:szCs w:val="32"/>
+        </w:rPr>
+      </w:pPr>
+    </w:p>
+    <w:p>
+      <w:pPr>
+        <w:rPr>
+          <w:szCs w:val="24"/>
+        </w:rPr>
+      </w:pPr>
+      <w:r>
+        <w:rPr>
+          <w:szCs w:val="24"/>
+        </w:rPr>
+        <w:t xml:space="preserve">Validations of the ISC were performed using a function generator for the input signal and an oscilloscope for measuring the output signal. The input signal is a </w:t>
+      </w:r>
+      <w:r>
+        <w:rPr>
+          <w:szCs w:val="24"/>
+        </w:rPr>
+        <w:t>25</w:t>
+      </w:r>
+      <w:r>
+        <w:rPr>
+          <w:szCs w:val="24"/>
+        </w:rPr>
+        <w:t xml:space="preserve">mV amplitude sine wave </w:t>
+      </w:r>
+      <w:r>
+        <w:rPr>
+          <w:szCs w:val="24"/>
+        </w:rPr>
+        <w:lastRenderedPageBreak/>
+        <w:t xml:space="preserve">with 0V DC bias. The frequency of the signal was varied to validate the frequency response of the circuit. The input signal matches the approximate expected microphone signal in amplitude. </w:t>
+      </w:r>
+    </w:p>
+    <w:p>
+      <w:pPr>
+        <w:rPr>
+          <w:szCs w:val="24"/>
+        </w:rPr>
+      </w:pPr>
+      <w:r>
+        <w:rPr>
+          <w:szCs w:val="24"/>
+        </w:rPr>
+        <w:t xml:space="preserve">The oscilloscope plots below present the AC coupled input and output signals of the ISC. The input signal on the ISC is measured at 20mV / div and the output signal is measured at 200 mV / div. </w:t>
+      </w:r>
+    </w:p>
+    <w:p>
+      <w:pPr>
+        <w:keepNext/>
+        <w:jc w:val="center"/>
+      </w:pPr>
+      <w:r>
+        <w:rPr>
+          <w:noProof/>
+        </w:rPr>
+        <w:drawing>
+          <wp:inline distT="0" distB="0" distL="0" distR="0" wp14:anchorId="2BEB2993" wp14:editId="60A05C1A">
+            <wp:extent cx="4753233" cy="2851940"/>
+            <wp:effectExtent l="0" t="0" r="9525" b="5715"/>
+            <wp:docPr id="4" name="Picture 4"/>
+            <wp:cNvGraphicFramePr>
+              <a:graphicFrameLocks xmlns:a="http://schemas.openxmlformats.org/drawingml/2006/main" noChangeAspect="1"/>
+            </wp:cNvGraphicFramePr>
+            <a:graphic xmlns:a="http://schemas.openxmlformats.org/drawingml/2006/main">
+              <a:graphicData uri="http://schemas.openxmlformats.org/drawingml/2006/picture">
+                <pic:pic xmlns:pic="http://schemas.openxmlformats.org/drawingml/2006/picture">
+                  <pic:nvPicPr>
+                    <pic:cNvPr id="0" name="Picture 1"/>
+                    <pic:cNvPicPr>
+                      <a:picLocks noChangeAspect="1" noChangeArrowheads="1"/>
+                    </pic:cNvPicPr>
+                  </pic:nvPicPr>
+                  <pic:blipFill>
+                    <a:blip r:embed="rId15">
+                      <a:extLst>
+                        <a:ext uri="{28A0092B-C50C-407E-A947-70E740481C1C}">
+                          <a14:useLocalDpi xmlns:a14="http://schemas.microsoft.com/office/drawing/2010/main" val="0"/>
+                        </a:ext>
+                      </a:extLst>
+                    </a:blip>
+                    <a:srcRect/>
+                    <a:stretch>
+                      <a:fillRect/>
+                    </a:stretch>
+                  </pic:blipFill>
+                  <pic:spPr bwMode="auto">
+                    <a:xfrm>
+                      <a:off x="0" y="0"/>
+                      <a:ext cx="5065675" cy="3039405"/>
+                    </a:xfrm>
+                    <a:prstGeom prst="rect">
+                      <a:avLst/>
+                    </a:prstGeom>
+                    <a:noFill/>
+                    <a:ln>
+                      <a:noFill/>
+                    </a:ln>
+                  </pic:spPr>
+                </pic:pic>
+              </a:graphicData>
+            </a:graphic>
+          </wp:inline>
+        </w:drawing>
+      </w:r>
+    </w:p>
+    <w:p>
+      <w:pPr>
+        <w:pStyle w:val="Caption"/>
+        <w:jc w:val="center"/>
+      </w:pPr>
+      <w:r>
+        <w:t xml:space="preserve">Figure </w:t>
+      </w:r>
+      <w:fldSimple w:instr=" SEQ Figure \* ARABIC ">
+        <w:r>
+          <w:rPr>
+            <w:noProof/>
+          </w:rPr>
+          <w:t>10</w:t>
+        </w:r>
+      </w:fldSimple>
+      <w:r>
+        <w:t xml:space="preserve"> - 100Hz sine wave input (Yellow). The output signal (Blue) has an amplitude of 520mV. The gain at 100Hz is thus A=10.4 V/V.</w:t>
+      </w:r>
+    </w:p>
+    <w:p>
+      <w:pPr>
+        <w:jc w:val="center"/>
+      </w:pPr>
+    </w:p>
+    <w:p>
+      <w:pPr>
+        <w:keepNext/>
+        <w:jc w:val="center"/>
+      </w:pPr>
+      <w:r>
+        <w:rPr>
+          <w:noProof/>
+        </w:rPr>
+        <w:drawing>
+          <wp:inline distT="0" distB="0" distL="0" distR="0" wp14:anchorId="119D36D5" wp14:editId="5F552077">
+            <wp:extent cx="4832864" cy="2899719"/>
+            <wp:effectExtent l="0" t="0" r="6350" b="0"/>
+            <wp:docPr id="6" name="Picture 6"/>
+            <wp:cNvGraphicFramePr>
+              <a:graphicFrameLocks xmlns:a="http://schemas.openxmlformats.org/drawingml/2006/main" noChangeAspect="1"/>
+            </wp:cNvGraphicFramePr>
+            <a:graphic xmlns:a="http://schemas.openxmlformats.org/drawingml/2006/main">
+              <a:graphicData uri="http://schemas.openxmlformats.org/drawingml/2006/picture">
+                <pic:pic xmlns:pic="http://schemas.openxmlformats.org/drawingml/2006/picture">
+                  <pic:nvPicPr>
+                    <pic:cNvPr id="0" name="Picture 3"/>
+                    <pic:cNvPicPr>
+                      <a:picLocks noChangeAspect="1" noChangeArrowheads="1"/>
+                    </pic:cNvPicPr>
+                  </pic:nvPicPr>
+                  <pic:blipFill>
+                    <a:blip r:embed="rId16">
+                      <a:extLst>
+                        <a:ext uri="{28A0092B-C50C-407E-A947-70E740481C1C}">
+                          <a14:useLocalDpi xmlns:a14="http://schemas.microsoft.com/office/drawing/2010/main" val="0"/>
+                        </a:ext>
+                      </a:extLst>
+                    </a:blip>
+                    <a:srcRect/>
+                    <a:stretch>
+                      <a:fillRect/>
+                    </a:stretch>
+                  </pic:blipFill>
+                  <pic:spPr bwMode="auto">
+                    <a:xfrm>
+                      <a:off x="0" y="0"/>
+                      <a:ext cx="4884553" cy="2930732"/>
+                    </a:xfrm>
+                    <a:prstGeom prst="rect">
+                      <a:avLst/>
+                    </a:prstGeom>
+                    <a:noFill/>
+                    <a:ln>
+                      <a:noFill/>
+                    </a:ln>
+                  </pic:spPr>
+                </pic:pic>
+              </a:graphicData>
+            </a:graphic>
+          </wp:inline>
+        </w:drawing>
+      </w:r>
+    </w:p>
+    <w:p>
+      <w:pPr>
+        <w:pStyle w:val="Caption"/>
+        <w:jc w:val="center"/>
+      </w:pPr>
+      <w:r>
+        <w:t xml:space="preserve">Figure </w:t>
+      </w:r>
+      <w:fldSimple w:instr=" SEQ Figure \* ARABIC ">
+        <w:r>
+          <w:rPr>
+            <w:noProof/>
+          </w:rPr>
+          <w:t>11</w:t>
+        </w:r>
+      </w:fldSimple>
+      <w:r>
+        <w:t xml:space="preserve"> - 440Hz sine wave input (Yellow). The output signal (Blue) has an amplitude of 610mV. The gain at 440Hz is thus A=12.2V/V.</w:t>
+      </w:r>
+    </w:p>
+    <w:p>
+      <w:pPr>
+        <w:jc w:val="center"/>
+      </w:pPr>
+    </w:p>
+    <w:p>
+      <w:pPr>
+        <w:keepNext/>
+        <w:jc w:val="center"/>
+      </w:pPr>
+      <w:r>
+        <w:rPr>
+          <w:noProof/>
+        </w:rPr>
+        <w:drawing>
+          <wp:inline distT="0" distB="0" distL="0" distR="0" wp14:anchorId="7D46D06F" wp14:editId="7DDBE5F0">
+            <wp:extent cx="4709297" cy="2825578"/>
+            <wp:effectExtent l="0" t="0" r="0" b="0"/>
+            <wp:docPr id="10" name="Picture 10"/>
+            <wp:cNvGraphicFramePr>
+              <a:graphicFrameLocks xmlns:a="http://schemas.openxmlformats.org/drawingml/2006/main" noChangeAspect="1"/>
+            </wp:cNvGraphicFramePr>
+            <a:graphic xmlns:a="http://schemas.openxmlformats.org/drawingml/2006/main">
+              <a:graphicData uri="http://schemas.openxmlformats.org/drawingml/2006/picture">
+                <pic:pic xmlns:pic="http://schemas.openxmlformats.org/drawingml/2006/picture">
+                  <pic:nvPicPr>
+                    <pic:cNvPr id="0" name="Picture 5"/>
+                    <pic:cNvPicPr>
+                      <a:picLocks noChangeAspect="1" noChangeArrowheads="1"/>
+                    </pic:cNvPicPr>
+                  </pic:nvPicPr>
+                  <pic:blipFill>
+                    <a:blip r:embed="rId17">
+                      <a:extLst>
+                        <a:ext uri="{28A0092B-C50C-407E-A947-70E740481C1C}">
+                          <a14:useLocalDpi xmlns:a14="http://schemas.microsoft.com/office/drawing/2010/main" val="0"/>
+                        </a:ext>
+                      </a:extLst>
+                    </a:blip>
+                    <a:srcRect/>
+                    <a:stretch>
+                      <a:fillRect/>
+                    </a:stretch>
+                  </pic:blipFill>
+                  <pic:spPr bwMode="auto">
+                    <a:xfrm>
+                      <a:off x="0" y="0"/>
+                      <a:ext cx="4778437" cy="2867062"/>
+                    </a:xfrm>
+                    <a:prstGeom prst="rect">
+                      <a:avLst/>
+                    </a:prstGeom>
+                    <a:noFill/>
+                    <a:ln>
+                      <a:noFill/>
+                    </a:ln>
+                  </pic:spPr>
+                </pic:pic>
+              </a:graphicData>
+            </a:graphic>
+          </wp:inline>
+        </w:drawing>
+      </w:r>
+    </w:p>
+    <w:p>
+      <w:pPr>
+        <w:pStyle w:val="Caption"/>
+        <w:jc w:val="center"/>
+      </w:pPr>
+      <w:r>
+        <w:t xml:space="preserve">Figure </w:t>
+      </w:r>
+      <w:fldSimple w:instr=" SEQ Figure \* ARABIC ">
+        <w:r>
+          <w:rPr>
+            <w:noProof/>
+          </w:rPr>
+          <w:t>12</w:t>
+        </w:r>
+      </w:fldSimple>
+      <w:r>
+        <w:t xml:space="preserve"> -1K</w:t>
+      </w:r>
+      <w:r>
+        <w:t>Hz sine wave input (Yellow). The output signal (Blue) has an amplitude of 6</w:t>
+      </w:r>
+      <w:r>
+        <w:t>00</w:t>
+      </w:r>
+      <w:r>
+        <w:t xml:space="preserve">mV. The gain at </w:t>
+      </w:r>
+      <w:r>
+        <w:t>1K</w:t>
+      </w:r>
+      <w:r>
+        <w:t>Hz is thus A=12.</w:t>
+      </w:r>
+      <w:r>
+        <w:t>0</w:t>
+      </w:r>
+      <w:r>
+        <w:t>V/V.</w:t>
+      </w:r>
+    </w:p>
+    <w:p>
+      <w:pPr>
+        <w:jc w:val="center"/>
+      </w:pPr>
+    </w:p>
+    <w:p>
+      <w:pPr>
+        <w:keepNext/>
+        <w:jc w:val="center"/>
+      </w:pPr>
+      <w:r>
+        <w:rPr>
+          <w:noProof/>
+        </w:rPr>
+        <w:drawing>
+          <wp:inline distT="0" distB="0" distL="0" distR="0" wp14:anchorId="35CB1F70" wp14:editId="59CE4370">
+            <wp:extent cx="4832866" cy="2899719"/>
+            <wp:effectExtent l="0" t="0" r="6350" b="0"/>
+            <wp:docPr id="11" name="Picture 11"/>
+            <wp:cNvGraphicFramePr>
+              <a:graphicFrameLocks xmlns:a="http://schemas.openxmlformats.org/drawingml/2006/main" noChangeAspect="1"/>
+            </wp:cNvGraphicFramePr>
+            <a:graphic xmlns:a="http://schemas.openxmlformats.org/drawingml/2006/main">
+              <a:graphicData uri="http://schemas.openxmlformats.org/drawingml/2006/picture">
+                <pic:pic xmlns:pic="http://schemas.openxmlformats.org/drawingml/2006/picture">
+                  <pic:nvPicPr>
+                    <pic:cNvPr id="0" name="Picture 7"/>
+                    <pic:cNvPicPr>
+                      <a:picLocks noChangeAspect="1" noChangeArrowheads="1"/>
+                    </pic:cNvPicPr>
+                  </pic:nvPicPr>
+                  <pic:blipFill>
+                    <a:blip r:embed="rId18">
+                      <a:extLst>
+                        <a:ext uri="{28A0092B-C50C-407E-A947-70E740481C1C}">
+                          <a14:useLocalDpi xmlns:a14="http://schemas.microsoft.com/office/drawing/2010/main" val="0"/>
+                        </a:ext>
+                      </a:extLst>
+                    </a:blip>
+                    <a:srcRect/>
+                    <a:stretch>
+                      <a:fillRect/>
+                    </a:stretch>
+                  </pic:blipFill>
+                  <pic:spPr bwMode="auto">
+                    <a:xfrm>
+                      <a:off x="0" y="0"/>
+                      <a:ext cx="4913167" cy="2947899"/>
+                    </a:xfrm>
+                    <a:prstGeom prst="rect">
+                      <a:avLst/>
+                    </a:prstGeom>
+                    <a:noFill/>
+                    <a:ln>
+                      <a:noFill/>
+                    </a:ln>
+                  </pic:spPr>
+                </pic:pic>
+              </a:graphicData>
+            </a:graphic>
+          </wp:inline>
+        </w:drawing>
+      </w:r>
+    </w:p>
+    <w:p>
+      <w:pPr>
+        <w:pStyle w:val="Caption"/>
+        <w:jc w:val="center"/>
+      </w:pPr>
+      <w:r>
+        <w:t xml:space="preserve">Figure </w:t>
+      </w:r>
+      <w:fldSimple w:instr=" SEQ Figure \* ARABIC ">
+        <w:r>
+          <w:rPr>
+            <w:noProof/>
+          </w:rPr>
+          <w:t>13</w:t>
+        </w:r>
+      </w:fldSimple>
+      <w:r>
+        <w:t xml:space="preserve">- </w:t>
+      </w:r>
+      <w:r>
         <w:t>1</w:t>
       </w:r>
       <w:r>
+        <w:t>5</w:t>
+      </w:r>
+      <w:r>
+        <w:t xml:space="preserve">KHz sine wave input (Yellow). The output signal (Blue) has an amplitude of </w:t>
+      </w:r>
+      <w:r>
+        <w:t>450</w:t>
+      </w:r>
+      <w:r>
+        <w:t>mV. The gain at 1</w:t>
+      </w:r>
+      <w:r>
+        <w:t>5</w:t>
+      </w:r>
+      <w:r>
+        <w:t>KHz is thus A=</w:t>
+      </w:r>
+      <w:r>
+        <w:t>9</w:t>
+      </w:r>
+      <w:r>
+        <w:t>V/V.</w:t>
+      </w:r>
+      <w:r>
+        <w:t xml:space="preserve"> 15KHz is the desired -3dB cutoff for this filter circuit, thus that figure is approximately met with a measured -2.5dB a</w:t>
+      </w:r>
+      <w:r>
+        <w:t>ttenuation at 15KHz.</w:t>
+      </w:r>
+    </w:p>
+    <w:p>
+      <w:pPr>
+        <w:jc w:val="center"/>
+      </w:pPr>
+    </w:p>
+    <w:p>
+      <w:pPr>
+        <w:keepNext/>
+        <w:jc w:val="center"/>
+      </w:pPr>
+      <w:r>
         <w:rPr>
           <w:noProof/>
         </w:rPr>
-        <w:fldChar w:fldCharType="end"/>
-      </w:r>
-      <w:bookmarkEnd w:id="4"/>
-      <w:r>
-        <w:t>- Input Signal Conditioner Specifications</w:t>
-      </w:r>
-    </w:p>
-    <w:p>
+        <w:lastRenderedPageBreak/>
+        <w:drawing>
+          <wp:inline distT="0" distB="0" distL="0" distR="0" wp14:anchorId="038FA538" wp14:editId="39C4E6DA">
+            <wp:extent cx="4744995" cy="2846997"/>
+            <wp:effectExtent l="0" t="0" r="0" b="0"/>
+            <wp:docPr id="12" name="Picture 12"/>
+            <wp:cNvGraphicFramePr>
+              <a:graphicFrameLocks xmlns:a="http://schemas.openxmlformats.org/drawingml/2006/main" noChangeAspect="1"/>
+            </wp:cNvGraphicFramePr>
+            <a:graphic xmlns:a="http://schemas.openxmlformats.org/drawingml/2006/main">
+              <a:graphicData uri="http://schemas.openxmlformats.org/drawingml/2006/picture">
+                <pic:pic xmlns:pic="http://schemas.openxmlformats.org/drawingml/2006/picture">
+                  <pic:nvPicPr>
+                    <pic:cNvPr id="0" name="Picture 9"/>
+                    <pic:cNvPicPr>
+                      <a:picLocks noChangeAspect="1" noChangeArrowheads="1"/>
+                    </pic:cNvPicPr>
+                  </pic:nvPicPr>
+                  <pic:blipFill>
+                    <a:blip r:embed="rId19">
+                      <a:extLst>
+                        <a:ext uri="{28A0092B-C50C-407E-A947-70E740481C1C}">
+                          <a14:useLocalDpi xmlns:a14="http://schemas.microsoft.com/office/drawing/2010/main" val="0"/>
+                        </a:ext>
+                      </a:extLst>
+                    </a:blip>
+                    <a:srcRect/>
+                    <a:stretch>
+                      <a:fillRect/>
+                    </a:stretch>
+                  </pic:blipFill>
+                  <pic:spPr bwMode="auto">
+                    <a:xfrm>
+                      <a:off x="0" y="0"/>
+                      <a:ext cx="4769125" cy="2861475"/>
+                    </a:xfrm>
+                    <a:prstGeom prst="rect">
+                      <a:avLst/>
+                    </a:prstGeom>
+                    <a:noFill/>
+                    <a:ln>
+                      <a:noFill/>
+                    </a:ln>
+                  </pic:spPr>
+                </pic:pic>
+              </a:graphicData>
+            </a:graphic>
+          </wp:inline>
+        </w:drawing>
+      </w:r>
+    </w:p>
+    <w:p>
+      <w:pPr>
+        <w:pStyle w:val="Caption"/>
+        <w:jc w:val="center"/>
+      </w:pPr>
+      <w:r>
+        <w:t xml:space="preserve">Figure </w:t>
+      </w:r>
+      <w:fldSimple w:instr=" SEQ Figure \* ARABIC ">
+        <w:r>
+          <w:rPr>
+            <w:noProof/>
+          </w:rPr>
+          <w:t>14</w:t>
+        </w:r>
+      </w:fldSimple>
+      <w:r>
+        <w:t xml:space="preserve"> - 20</w:t>
+      </w:r>
+      <w:r>
+        <w:t xml:space="preserve">KHz sine wave input (Yellow). The output signal (Blue) has an amplitude of </w:t>
+      </w:r>
+      <w:r>
+        <w:t>30</w:t>
+      </w:r>
+      <w:r>
+        <w:t xml:space="preserve">0mV. The gain at </w:t>
+      </w:r>
+      <w:r>
+        <w:t>20</w:t>
+      </w:r>
+      <w:r>
+        <w:t>KHz is thus A=</w:t>
+      </w:r>
+      <w:r>
+        <w:t>6.0</w:t>
+      </w:r>
+      <w:r>
+        <w:t>V/V.</w:t>
+      </w:r>
+    </w:p>
+    <w:p>
+      <w:pPr>
+        <w:jc w:val="center"/>
+      </w:pPr>
+    </w:p>
+    <w:p>
+      <w:pPr>
+        <w:keepNext/>
+        <w:jc w:val="center"/>
+      </w:pPr>
+      <w:r>
+        <w:rPr>
+          <w:noProof/>
+        </w:rPr>
+        <w:drawing>
+          <wp:inline distT="0" distB="0" distL="0" distR="0" wp14:anchorId="62523FCA" wp14:editId="226EA60C">
+            <wp:extent cx="4802659" cy="2881595"/>
+            <wp:effectExtent l="0" t="0" r="0" b="0"/>
+            <wp:docPr id="13" name="Picture 13"/>
+            <wp:cNvGraphicFramePr>
+              <a:graphicFrameLocks xmlns:a="http://schemas.openxmlformats.org/drawingml/2006/main" noChangeAspect="1"/>
+            </wp:cNvGraphicFramePr>
+            <a:graphic xmlns:a="http://schemas.openxmlformats.org/drawingml/2006/main">
+              <a:graphicData uri="http://schemas.openxmlformats.org/drawingml/2006/picture">
+                <pic:pic xmlns:pic="http://schemas.openxmlformats.org/drawingml/2006/picture">
+                  <pic:nvPicPr>
+                    <pic:cNvPr id="0" name="Picture 11"/>
+                    <pic:cNvPicPr>
+                      <a:picLocks noChangeAspect="1" noChangeArrowheads="1"/>
+                    </pic:cNvPicPr>
+                  </pic:nvPicPr>
+                  <pic:blipFill>
+                    <a:blip r:embed="rId20">
+                      <a:extLst>
+                        <a:ext uri="{28A0092B-C50C-407E-A947-70E740481C1C}">
+                          <a14:useLocalDpi xmlns:a14="http://schemas.microsoft.com/office/drawing/2010/main" val="0"/>
+                        </a:ext>
+                      </a:extLst>
+                    </a:blip>
+                    <a:srcRect/>
+                    <a:stretch>
+                      <a:fillRect/>
+                    </a:stretch>
+                  </pic:blipFill>
+                  <pic:spPr bwMode="auto">
+                    <a:xfrm>
+                      <a:off x="0" y="0"/>
+                      <a:ext cx="4851539" cy="2910923"/>
+                    </a:xfrm>
+                    <a:prstGeom prst="rect">
+                      <a:avLst/>
+                    </a:prstGeom>
+                    <a:noFill/>
+                    <a:ln>
+                      <a:noFill/>
+                    </a:ln>
+                  </pic:spPr>
+                </pic:pic>
+              </a:graphicData>
+            </a:graphic>
+          </wp:inline>
+        </w:drawing>
+      </w:r>
+    </w:p>
+    <w:p>
+      <w:pPr>
+        <w:pStyle w:val="Caption"/>
+        <w:jc w:val="center"/>
+      </w:pPr>
+      <w:r>
+        <w:t xml:space="preserve">Figure </w:t>
+      </w:r>
+      <w:fldSimple w:instr=" SEQ Figure \* ARABIC ">
+        <w:r>
+          <w:rPr>
+            <w:noProof/>
+          </w:rPr>
+          <w:t>15</w:t>
+        </w:r>
+      </w:fldSimple>
+      <w:r>
+        <w:t xml:space="preserve"> - 40</w:t>
+      </w:r>
+      <w:r>
+        <w:t xml:space="preserve">KHz sine wave input (Yellow). The output signal (Blue) has an amplitude of </w:t>
+      </w:r>
+      <w:r>
+        <w:t>110</w:t>
+      </w:r>
+      <w:r>
+        <w:t xml:space="preserve">mV. The gain at </w:t>
+      </w:r>
+      <w:r>
+        <w:t>40</w:t>
+      </w:r>
+      <w:r>
+        <w:t>KHz is thus A=</w:t>
+      </w:r>
+      <w:r>
+        <w:t>2.2</w:t>
+      </w:r>
+      <w:r>
+        <w:t>V/V.</w:t>
+      </w:r>
+    </w:p>
+    <w:p>
+      <w:pPr>
+        <w:jc w:val="center"/>
+        <w:rPr>
+          <w:szCs w:val="24"/>
+        </w:rPr>
+      </w:pPr>
       <w:r>
         <w:br w:type="page"/>
       </w:r>
@@ -5304,6 +6451,7 @@
   <w:style w:type="character" w:default="1" w:styleId="DefaultParagraphFont">
     <w:name w:val="Default Paragraph Font"/>
     <w:uiPriority w:val="1"/>
+    <w:semiHidden/>
     <w:unhideWhenUsed/>
   </w:style>
   <w:style w:type="table" w:default="1" w:styleId="TableNormal">

</xml_diff>

<commit_message>
Assigned PCB footprints to all the components. Some components may need footprints revised.
</commit_message>
<xml_diff>
--- a/Documents/Input_Signal_Conditioner_Design.docx
+++ b/Documents/Input_Signal_Conditioner_Design.docx
@@ -39,6 +39,12 @@
           <w:szCs w:val="24"/>
         </w:rPr>
       </w:pPr>
+      <w:r>
+        <w:rPr>
+          <w:szCs w:val="24"/>
+        </w:rPr>
+        <w:t xml:space="preserve">Created: </w:t>
+      </w:r>
       <w:r>
         <w:rPr>
           <w:szCs w:val="24"/>
@@ -1187,27 +1193,14 @@
       <w:r>
         <w:t xml:space="preserve">Figure </w:t>
       </w:r>
-      <w:r>
-        <w:fldChar w:fldCharType="begin"/>
-      </w:r>
-      <w:r>
-        <w:instrText xml:space="preserve"> SEQ Figure \* ARABIC </w:instrText>
-      </w:r>
-      <w:r>
-        <w:fldChar w:fldCharType="separate"/>
-      </w:r>
-      <w:r>
-        <w:rPr>
-          <w:noProof/>
-        </w:rPr>
-        <w:t>1</w:t>
-      </w:r>
-      <w:r>
-        <w:rPr>
-          <w:noProof/>
-        </w:rPr>
-        <w:fldChar w:fldCharType="end"/>
-      </w:r>
+      <w:fldSimple w:instr=" SEQ Figure \* ARABIC ">
+        <w:r>
+          <w:rPr>
+            <w:noProof/>
+          </w:rPr>
+          <w:t>1</w:t>
+        </w:r>
+      </w:fldSimple>
       <w:r>
         <w:t>- Sallen-Key, Butterworth, LPF generated by Microchip FilterLab design software (Fc=15KHz).</w:t>
       </w:r>
@@ -1272,27 +1265,14 @@
       <w:r>
         <w:t xml:space="preserve">Figure </w:t>
       </w:r>
-      <w:r>
-        <w:fldChar w:fldCharType="begin"/>
-      </w:r>
-      <w:r>
-        <w:instrText xml:space="preserve"> SEQ Figure \* ARABIC </w:instrText>
-      </w:r>
-      <w:r>
-        <w:fldChar w:fldCharType="separate"/>
-      </w:r>
-      <w:r>
-        <w:rPr>
-          <w:noProof/>
-        </w:rPr>
-        <w:t>2</w:t>
-      </w:r>
-      <w:r>
-        <w:rPr>
-          <w:noProof/>
-        </w:rPr>
-        <w:fldChar w:fldCharType="end"/>
-      </w:r>
+      <w:fldSimple w:instr=" SEQ Figure \* ARABIC ">
+        <w:r>
+          <w:rPr>
+            <w:noProof/>
+          </w:rPr>
+          <w:t>2</w:t>
+        </w:r>
+      </w:fldSimple>
       <w:r>
         <w:t xml:space="preserve"> - LTSpice simulation schematic of LPF.</w:t>
       </w:r>
@@ -1353,27 +1333,14 @@
       <w:r>
         <w:t xml:space="preserve">Figure </w:t>
       </w:r>
-      <w:r>
-        <w:fldChar w:fldCharType="begin"/>
-      </w:r>
-      <w:r>
-        <w:instrText xml:space="preserve"> SEQ Figure \* ARABIC </w:instrText>
-      </w:r>
-      <w:r>
-        <w:fldChar w:fldCharType="separate"/>
-      </w:r>
-      <w:r>
-        <w:rPr>
-          <w:noProof/>
-        </w:rPr>
-        <w:t>3</w:t>
-      </w:r>
-      <w:r>
-        <w:rPr>
-          <w:noProof/>
-        </w:rPr>
-        <w:fldChar w:fldCharType="end"/>
-      </w:r>
+      <w:fldSimple w:instr=" SEQ Figure \* ARABIC ">
+        <w:r>
+          <w:rPr>
+            <w:noProof/>
+          </w:rPr>
+          <w:t>3</w:t>
+        </w:r>
+      </w:fldSimple>
       <w:bookmarkEnd w:id="0"/>
       <w:r>
         <w:t>- LTSpice simulated LPF frequency response.</w:t>
@@ -1915,14 +1882,27 @@
       <w:r>
         <w:t xml:space="preserve">Figure </w:t>
       </w:r>
-      <w:fldSimple w:instr=" SEQ Figure \* ARABIC ">
-        <w:r>
-          <w:rPr>
-            <w:noProof/>
-          </w:rPr>
-          <w:t>4</w:t>
-        </w:r>
-      </w:fldSimple>
+      <w:r>
+        <w:fldChar w:fldCharType="begin"/>
+      </w:r>
+      <w:r>
+        <w:instrText xml:space="preserve"> SEQ Figure \* ARABIC </w:instrText>
+      </w:r>
+      <w:r>
+        <w:fldChar w:fldCharType="separate"/>
+      </w:r>
+      <w:r>
+        <w:rPr>
+          <w:noProof/>
+        </w:rPr>
+        <w:t>4</w:t>
+      </w:r>
+      <w:r>
+        <w:rPr>
+          <w:noProof/>
+        </w:rPr>
+        <w:fldChar w:fldCharType="end"/>
+      </w:r>
       <w:bookmarkEnd w:id="1"/>
       <w:r>
         <w:t xml:space="preserve"> - Input signal conditioner amplifier</w:t>
@@ -4006,14 +3986,27 @@
       <w:r>
         <w:t xml:space="preserve">Figure </w:t>
       </w:r>
-      <w:fldSimple w:instr=" SEQ Figure \* ARABIC ">
-        <w:r>
-          <w:rPr>
-            <w:noProof/>
-          </w:rPr>
-          <w:t>5</w:t>
-        </w:r>
-      </w:fldSimple>
+      <w:r>
+        <w:fldChar w:fldCharType="begin"/>
+      </w:r>
+      <w:r>
+        <w:instrText xml:space="preserve"> SEQ Figure \* ARABIC </w:instrText>
+      </w:r>
+      <w:r>
+        <w:fldChar w:fldCharType="separate"/>
+      </w:r>
+      <w:r>
+        <w:rPr>
+          <w:noProof/>
+        </w:rPr>
+        <w:t>5</w:t>
+      </w:r>
+      <w:r>
+        <w:rPr>
+          <w:noProof/>
+        </w:rPr>
+        <w:fldChar w:fldCharType="end"/>
+      </w:r>
       <w:bookmarkEnd w:id="2"/>
       <w:r>
         <w:t xml:space="preserve"> - Total Frequency response of amplifier</w:t>
@@ -4122,14 +4115,27 @@
       <w:r>
         <w:t xml:space="preserve">Figure </w:t>
       </w:r>
-      <w:fldSimple w:instr=" SEQ Figure \* ARABIC ">
-        <w:r>
-          <w:rPr>
-            <w:noProof/>
-          </w:rPr>
-          <w:t>6</w:t>
-        </w:r>
-      </w:fldSimple>
+      <w:r>
+        <w:fldChar w:fldCharType="begin"/>
+      </w:r>
+      <w:r>
+        <w:instrText xml:space="preserve"> SEQ Figure \* ARABIC </w:instrText>
+      </w:r>
+      <w:r>
+        <w:fldChar w:fldCharType="separate"/>
+      </w:r>
+      <w:r>
+        <w:rPr>
+          <w:noProof/>
+        </w:rPr>
+        <w:t>6</w:t>
+      </w:r>
+      <w:r>
+        <w:rPr>
+          <w:noProof/>
+        </w:rPr>
+        <w:fldChar w:fldCharType="end"/>
+      </w:r>
       <w:r>
         <w:t xml:space="preserve"> - Input signal conditioner (Amplifier + LPF) LTSpice schematic.</w:t>
       </w:r>
@@ -4195,14 +4201,30 @@
       <w:r>
         <w:t xml:space="preserve">Figure </w:t>
       </w:r>
-      <w:fldSimple w:instr=" SEQ Figure \* ARABIC ">
-        <w:r>
-          <w:rPr>
-            <w:noProof/>
-          </w:rPr>
-          <w:t>7</w:t>
-        </w:r>
-      </w:fldSimple>
+      <w:r>
+        <w:fldChar w:fldCharType="begin"/>
+      </w:r>
+      <w:r>
+        <w:instrText xml:space="preserve"> SEQ Figure </w:instrText>
+      </w:r>
+      <w:r>
+        <w:instrText xml:space="preserve">\* ARABIC </w:instrText>
+      </w:r>
+      <w:r>
+        <w:fldChar w:fldCharType="separate"/>
+      </w:r>
+      <w:r>
+        <w:rPr>
+          <w:noProof/>
+        </w:rPr>
+        <w:t>7</w:t>
+      </w:r>
+      <w:r>
+        <w:rPr>
+          <w:noProof/>
+        </w:rPr>
+        <w:fldChar w:fldCharType="end"/>
+      </w:r>
       <w:bookmarkEnd w:id="3"/>
       <w:r>
         <w:t>- Frequency response (AC analysis) of Input Signal Conditioner.</w:t>
@@ -4585,14 +4607,27 @@
       <w:r>
         <w:t xml:space="preserve">Table </w:t>
       </w:r>
-      <w:fldSimple w:instr=" SEQ Table \* ARABIC ">
-        <w:r>
-          <w:rPr>
-            <w:noProof/>
-          </w:rPr>
-          <w:t>1</w:t>
-        </w:r>
-      </w:fldSimple>
+      <w:r>
+        <w:fldChar w:fldCharType="begin"/>
+      </w:r>
+      <w:r>
+        <w:instrText xml:space="preserve"> SEQ Table \* ARABIC </w:instrText>
+      </w:r>
+      <w:r>
+        <w:fldChar w:fldCharType="separate"/>
+      </w:r>
+      <w:r>
+        <w:rPr>
+          <w:noProof/>
+        </w:rPr>
+        <w:t>1</w:t>
+      </w:r>
+      <w:r>
+        <w:rPr>
+          <w:noProof/>
+        </w:rPr>
+        <w:fldChar w:fldCharType="end"/>
+      </w:r>
       <w:bookmarkEnd w:id="4"/>
       <w:r>
         <w:t>- Input Signal Conditioner Specifications</w:t>
@@ -4694,14 +4729,27 @@
       <w:r>
         <w:t xml:space="preserve">Figure </w:t>
       </w:r>
-      <w:fldSimple w:instr=" SEQ Figure \* ARABIC ">
-        <w:r>
-          <w:rPr>
-            <w:noProof/>
-          </w:rPr>
-          <w:t>8</w:t>
-        </w:r>
-      </w:fldSimple>
+      <w:r>
+        <w:fldChar w:fldCharType="begin"/>
+      </w:r>
+      <w:r>
+        <w:instrText xml:space="preserve"> SEQ Figure \* ARABIC </w:instrText>
+      </w:r>
+      <w:r>
+        <w:fldChar w:fldCharType="separate"/>
+      </w:r>
+      <w:r>
+        <w:rPr>
+          <w:noProof/>
+        </w:rPr>
+        <w:t>8</w:t>
+      </w:r>
+      <w:r>
+        <w:rPr>
+          <w:noProof/>
+        </w:rPr>
+        <w:fldChar w:fldCharType="end"/>
+      </w:r>
       <w:r>
         <w:t xml:space="preserve"> - PCB design of ISC using KiCad.</w:t>
       </w:r>
@@ -4785,14 +4833,27 @@
       <w:r>
         <w:t xml:space="preserve">Figure </w:t>
       </w:r>
-      <w:fldSimple w:instr=" SEQ Figure \* ARABIC ">
-        <w:r>
-          <w:rPr>
-            <w:noProof/>
-          </w:rPr>
-          <w:t>9</w:t>
-        </w:r>
-      </w:fldSimple>
+      <w:r>
+        <w:fldChar w:fldCharType="begin"/>
+      </w:r>
+      <w:r>
+        <w:instrText xml:space="preserve"> SEQ Figure \* ARABIC </w:instrText>
+      </w:r>
+      <w:r>
+        <w:fldChar w:fldCharType="separate"/>
+      </w:r>
+      <w:r>
+        <w:rPr>
+          <w:noProof/>
+        </w:rPr>
+        <w:t>9</w:t>
+      </w:r>
+      <w:r>
+        <w:rPr>
+          <w:noProof/>
+        </w:rPr>
+        <w:fldChar w:fldCharType="end"/>
+      </w:r>
       <w:r>
         <w:t xml:space="preserve"> - Milled and Assembled prototype of the ISC.</w:t>
       </w:r>
@@ -5117,19 +5178,7 @@
               <w:rPr>
                 <w:szCs w:val="24"/>
               </w:rPr>
-              <w:t>2</w:t>
-            </w:r>
-            <w:r>
-              <w:rPr>
-                <w:szCs w:val="24"/>
-              </w:rPr>
-              <w:t xml:space="preserve">1.6 </w:t>
-            </w:r>
-            <w:r>
-              <w:rPr>
-                <w:szCs w:val="24"/>
-              </w:rPr>
-              <w:t>dB</w:t>
+              <w:t>21.6 dB</w:t>
             </w:r>
           </w:p>
         </w:tc>
@@ -5349,14 +5398,27 @@
       <w:r>
         <w:t xml:space="preserve">Figure </w:t>
       </w:r>
-      <w:fldSimple w:instr=" SEQ Figure \* ARABIC ">
-        <w:r>
-          <w:rPr>
-            <w:noProof/>
-          </w:rPr>
-          <w:t>10</w:t>
-        </w:r>
-      </w:fldSimple>
+      <w:r>
+        <w:fldChar w:fldCharType="begin"/>
+      </w:r>
+      <w:r>
+        <w:instrText xml:space="preserve"> SEQ Figure \* ARABIC </w:instrText>
+      </w:r>
+      <w:r>
+        <w:fldChar w:fldCharType="separate"/>
+      </w:r>
+      <w:r>
+        <w:rPr>
+          <w:noProof/>
+        </w:rPr>
+        <w:t>10</w:t>
+      </w:r>
+      <w:r>
+        <w:rPr>
+          <w:noProof/>
+        </w:rPr>
+        <w:fldChar w:fldCharType="end"/>
+      </w:r>
       <w:r>
         <w:t xml:space="preserve"> - 100Hz sine wave input (Yellow). The output signal (Blue) has an amplitude of 520mV. The gain at 100Hz is thus A=10.4 V/V.</w:t>
       </w:r>
@@ -5433,14 +5495,27 @@
       <w:r>
         <w:t xml:space="preserve">Figure </w:t>
       </w:r>
-      <w:fldSimple w:instr=" SEQ Figure \* ARABIC ">
-        <w:r>
-          <w:rPr>
-            <w:noProof/>
-          </w:rPr>
-          <w:t>11</w:t>
-        </w:r>
-      </w:fldSimple>
+      <w:r>
+        <w:fldChar w:fldCharType="begin"/>
+      </w:r>
+      <w:r>
+        <w:instrText xml:space="preserve"> SEQ Figure \* ARABIC </w:instrText>
+      </w:r>
+      <w:r>
+        <w:fldChar w:fldCharType="separate"/>
+      </w:r>
+      <w:r>
+        <w:rPr>
+          <w:noProof/>
+        </w:rPr>
+        <w:t>11</w:t>
+      </w:r>
+      <w:r>
+        <w:rPr>
+          <w:noProof/>
+        </w:rPr>
+        <w:fldChar w:fldCharType="end"/>
+      </w:r>
       <w:r>
         <w:t xml:space="preserve"> - 440Hz sine wave input (Yellow). The output signal (Blue) has an amplitude of 610mV. The gain at 440Hz is thus A=12.2V/V.</w:t>
       </w:r>
@@ -5517,14 +5592,27 @@
       <w:r>
         <w:t xml:space="preserve">Figure </w:t>
       </w:r>
-      <w:fldSimple w:instr=" SEQ Figure \* ARABIC ">
-        <w:r>
-          <w:rPr>
-            <w:noProof/>
-          </w:rPr>
-          <w:t>12</w:t>
-        </w:r>
-      </w:fldSimple>
+      <w:r>
+        <w:fldChar w:fldCharType="begin"/>
+      </w:r>
+      <w:r>
+        <w:instrText xml:space="preserve"> SEQ Figure \* ARABIC </w:instrText>
+      </w:r>
+      <w:r>
+        <w:fldChar w:fldCharType="separate"/>
+      </w:r>
+      <w:r>
+        <w:rPr>
+          <w:noProof/>
+        </w:rPr>
+        <w:t>12</w:t>
+      </w:r>
+      <w:r>
+        <w:rPr>
+          <w:noProof/>
+        </w:rPr>
+        <w:fldChar w:fldCharType="end"/>
+      </w:r>
       <w:r>
         <w:t xml:space="preserve"> -1K</w:t>
       </w:r>
@@ -5622,14 +5710,27 @@
       <w:r>
         <w:t xml:space="preserve">Figure </w:t>
       </w:r>
-      <w:fldSimple w:instr=" SEQ Figure \* ARABIC ">
-        <w:r>
-          <w:rPr>
-            <w:noProof/>
-          </w:rPr>
-          <w:t>13</w:t>
-        </w:r>
-      </w:fldSimple>
+      <w:r>
+        <w:fldChar w:fldCharType="begin"/>
+      </w:r>
+      <w:r>
+        <w:instrText xml:space="preserve"> SEQ Figure \* ARABIC </w:instrText>
+      </w:r>
+      <w:r>
+        <w:fldChar w:fldCharType="separate"/>
+      </w:r>
+      <w:r>
+        <w:rPr>
+          <w:noProof/>
+        </w:rPr>
+        <w:t>13</w:t>
+      </w:r>
+      <w:r>
+        <w:rPr>
+          <w:noProof/>
+        </w:rPr>
+        <w:fldChar w:fldCharType="end"/>
+      </w:r>
       <w:r>
         <w:t xml:space="preserve">- </w:t>
       </w:r>
@@ -5740,14 +5841,27 @@
       <w:r>
         <w:t xml:space="preserve">Figure </w:t>
       </w:r>
-      <w:fldSimple w:instr=" SEQ Figure \* ARABIC ">
-        <w:r>
-          <w:rPr>
-            <w:noProof/>
-          </w:rPr>
-          <w:t>14</w:t>
-        </w:r>
-      </w:fldSimple>
+      <w:r>
+        <w:fldChar w:fldCharType="begin"/>
+      </w:r>
+      <w:r>
+        <w:instrText xml:space="preserve"> SEQ Figure \* ARABIC </w:instrText>
+      </w:r>
+      <w:r>
+        <w:fldChar w:fldCharType="separate"/>
+      </w:r>
+      <w:r>
+        <w:rPr>
+          <w:noProof/>
+        </w:rPr>
+        <w:t>14</w:t>
+      </w:r>
+      <w:r>
+        <w:rPr>
+          <w:noProof/>
+        </w:rPr>
+        <w:fldChar w:fldCharType="end"/>
+      </w:r>
       <w:r>
         <w:t xml:space="preserve"> - 20</w:t>
       </w:r>
@@ -5845,14 +5959,27 @@
       <w:r>
         <w:t xml:space="preserve">Figure </w:t>
       </w:r>
-      <w:fldSimple w:instr=" SEQ Figure \* ARABIC ">
-        <w:r>
-          <w:rPr>
-            <w:noProof/>
-          </w:rPr>
-          <w:t>15</w:t>
-        </w:r>
-      </w:fldSimple>
+      <w:r>
+        <w:fldChar w:fldCharType="begin"/>
+      </w:r>
+      <w:r>
+        <w:instrText xml:space="preserve"> SEQ Figure \* ARABIC </w:instrText>
+      </w:r>
+      <w:r>
+        <w:fldChar w:fldCharType="separate"/>
+      </w:r>
+      <w:r>
+        <w:rPr>
+          <w:noProof/>
+        </w:rPr>
+        <w:t>15</w:t>
+      </w:r>
+      <w:r>
+        <w:rPr>
+          <w:noProof/>
+        </w:rPr>
+        <w:fldChar w:fldCharType="end"/>
+      </w:r>
       <w:r>
         <w:t xml:space="preserve"> - 40</w:t>
       </w:r>

</xml_diff>